<commit_message>
New Project Gantt Chart
Also WPR
</commit_message>
<xml_diff>
--- a/Documentation/Project Proposal.docx
+++ b/Documentation/Project Proposal.docx
@@ -1,6 +1,6 @@
 
 <file path=word/document.xml><?xml version="1.0" encoding="utf-8"?>
-<w:document xmlns:wpc="http://schemas.microsoft.com/office/word/2010/wordprocessingCanvas" xmlns:mc="http://schemas.openxmlformats.org/markup-compatibility/2006" xmlns:o="urn:schemas-microsoft-com:office:office" xmlns:r="http://schemas.openxmlformats.org/officeDocument/2006/relationships" xmlns:m="http://schemas.openxmlformats.org/officeDocument/2006/math" xmlns:v="urn:schemas-microsoft-com:vml" xmlns:wp14="http://schemas.microsoft.com/office/word/2010/wordprocessingDrawing" xmlns:wp="http://schemas.openxmlformats.org/drawingml/2006/wordprocessingDrawing" xmlns:w10="urn:schemas-microsoft-com:office:word" xmlns:w="http://schemas.openxmlformats.org/wordprocessingml/2006/main" xmlns:w14="http://schemas.microsoft.com/office/word/2010/wordml" xmlns:w15="http://schemas.microsoft.com/office/word/2012/wordml" xmlns:wpg="http://schemas.microsoft.com/office/word/2010/wordprocessingGroup" xmlns:wpi="http://schemas.microsoft.com/office/word/2010/wordprocessingInk" xmlns:wne="http://schemas.microsoft.com/office/word/2006/wordml" xmlns:wps="http://schemas.microsoft.com/office/word/2010/wordprocessingShape" mc:Ignorable="w14 w15 wp14">
+<w:document xmlns:wpc="http://schemas.microsoft.com/office/word/2010/wordprocessingCanvas" xmlns:mc="http://schemas.openxmlformats.org/markup-compatibility/2006" xmlns:o="urn:schemas-microsoft-com:office:office" xmlns:r="http://schemas.openxmlformats.org/officeDocument/2006/relationships" xmlns:m="http://schemas.openxmlformats.org/officeDocument/2006/math" xmlns:v="urn:schemas-microsoft-com:vml" xmlns:wp14="http://schemas.microsoft.com/office/word/2010/wordprocessingDrawing" xmlns:wp="http://schemas.openxmlformats.org/drawingml/2006/wordprocessingDrawing" xmlns:w10="urn:schemas-microsoft-com:office:word" xmlns:w="http://schemas.openxmlformats.org/wordprocessingml/2006/main" xmlns:w14="http://schemas.microsoft.com/office/word/2010/wordml" xmlns:wpg="http://schemas.microsoft.com/office/word/2010/wordprocessingGroup" xmlns:wpi="http://schemas.microsoft.com/office/word/2010/wordprocessingInk" xmlns:wne="http://schemas.microsoft.com/office/word/2006/wordml" xmlns:wps="http://schemas.microsoft.com/office/word/2010/wordprocessingShape" mc:Ignorable="w14 wp14">
   <w:body>
     <w:p/>
     <w:p>
@@ -30,7 +30,7 @@
                     </pic:cNvPicPr>
                   </pic:nvPicPr>
                   <pic:blipFill>
-                    <a:blip r:embed="rId11" cstate="print"/>
+                    <a:blip r:embed="rId12" cstate="print"/>
                     <a:srcRect/>
                     <a:stretch>
                       <a:fillRect/>
@@ -3842,14 +3842,14 @@
       <w:pPr>
         <w:pStyle w:val="Heading3"/>
       </w:pPr>
-      <w:bookmarkStart w:id="32" w:name="_Toc239043166"/>
-      <w:bookmarkStart w:id="33" w:name="_Toc232165420"/>
-      <w:bookmarkStart w:id="34" w:name="_Toc413501265"/>
+      <w:bookmarkStart w:id="32" w:name="_Toc413501265"/>
+      <w:bookmarkStart w:id="33" w:name="_Toc239043166"/>
+      <w:bookmarkStart w:id="34" w:name="_Toc232165420"/>
       <w:bookmarkEnd w:id="31"/>
       <w:r>
         <w:t>Create Peripheral Boards</w:t>
       </w:r>
-      <w:bookmarkEnd w:id="34"/>
+      <w:bookmarkEnd w:id="32"/>
     </w:p>
     <w:p>
       <w:pPr>
@@ -3946,8 +3946,8 @@
         <w:t xml:space="preserve">Connector Experiment </w:t>
       </w:r>
     </w:p>
-    <w:bookmarkEnd w:id="32"/>
     <w:bookmarkEnd w:id="33"/>
+    <w:bookmarkEnd w:id="34"/>
     <w:p>
       <w:pPr>
         <w:rPr>
@@ -4787,13 +4787,7 @@
         <w:rPr>
           <w:b/>
         </w:rPr>
-        <w:t xml:space="preserve">Expected Completion: </w:t>
-      </w:r>
-      <w:r>
-        <w:rPr>
-          <w:b/>
-        </w:rPr>
-        <w:t>April 13</w:t>
+        <w:t>Expected Completion: April 13</w:t>
       </w:r>
       <w:r>
         <w:rPr>
@@ -4830,21 +4824,7 @@
         <w:rPr>
           <w:b/>
         </w:rPr>
-        <w:t>Exp</w:t>
-      </w:r>
-      <w:bookmarkStart w:id="42" w:name="_GoBack"/>
-      <w:bookmarkEnd w:id="42"/>
-      <w:r>
-        <w:rPr>
-          <w:b/>
-        </w:rPr>
-        <w:t xml:space="preserve">ected Completion: </w:t>
-      </w:r>
-      <w:r>
-        <w:rPr>
-          <w:b/>
-        </w:rPr>
-        <w:t>April 20</w:t>
+        <w:t>Expected Completion: April 20</w:t>
       </w:r>
       <w:r>
         <w:rPr>
@@ -4863,10 +4843,7 @@
         </w:numPr>
       </w:pPr>
       <w:r>
-        <w:t>Testing Phase I</w:t>
-      </w:r>
-      <w:r>
-        <w:t>I</w:t>
+        <w:t>Testing Phase II</w:t>
       </w:r>
     </w:p>
     <w:p>
@@ -4884,13 +4861,7 @@
         <w:rPr>
           <w:b/>
         </w:rPr>
-        <w:t xml:space="preserve">Expected Completion: </w:t>
-      </w:r>
-      <w:r>
-        <w:rPr>
-          <w:b/>
-        </w:rPr>
-        <w:t>April 27</w:t>
+        <w:t>Expected Completion: April 27</w:t>
       </w:r>
       <w:r>
         <w:rPr>
@@ -4933,8 +4904,10 @@
         <w:rPr>
           <w:b/>
         </w:rPr>
-        <w:t>Expected Completion: April 6</w:t>
-      </w:r>
+        <w:t>Expected Completion: May 11</w:t>
+      </w:r>
+      <w:bookmarkStart w:id="42" w:name="_GoBack"/>
+      <w:bookmarkEnd w:id="42"/>
       <w:r>
         <w:rPr>
           <w:b/>
@@ -4966,8 +4939,8 @@
       </w:r>
     </w:p>
     <w:sectPr>
-      <w:headerReference w:type="default" r:id="rId12"/>
-      <w:footerReference w:type="default" r:id="rId13"/>
+      <w:headerReference w:type="default" r:id="rId13"/>
+      <w:footerReference w:type="default" r:id="rId14"/>
       <w:pgSz w:w="12240" w:h="15840"/>
       <w:pgMar w:top="1440" w:right="1680" w:bottom="1440" w:left="1800" w:header="720" w:footer="720" w:gutter="0"/>
       <w:cols w:space="720"/>
@@ -4979,7 +4952,7 @@
 </file>
 
 <file path=word/endnotes.xml><?xml version="1.0" encoding="utf-8"?>
-<w:endnotes xmlns:wpc="http://schemas.microsoft.com/office/word/2010/wordprocessingCanvas" xmlns:mc="http://schemas.openxmlformats.org/markup-compatibility/2006" xmlns:o="urn:schemas-microsoft-com:office:office" xmlns:r="http://schemas.openxmlformats.org/officeDocument/2006/relationships" xmlns:m="http://schemas.openxmlformats.org/officeDocument/2006/math" xmlns:v="urn:schemas-microsoft-com:vml" xmlns:wp14="http://schemas.microsoft.com/office/word/2010/wordprocessingDrawing" xmlns:wp="http://schemas.openxmlformats.org/drawingml/2006/wordprocessingDrawing" xmlns:w10="urn:schemas-microsoft-com:office:word" xmlns:w="http://schemas.openxmlformats.org/wordprocessingml/2006/main" xmlns:w14="http://schemas.microsoft.com/office/word/2010/wordml" xmlns:w15="http://schemas.microsoft.com/office/word/2012/wordml" xmlns:wpg="http://schemas.microsoft.com/office/word/2010/wordprocessingGroup" xmlns:wpi="http://schemas.microsoft.com/office/word/2010/wordprocessingInk" xmlns:wne="http://schemas.microsoft.com/office/word/2006/wordml" xmlns:wps="http://schemas.microsoft.com/office/word/2010/wordprocessingShape" mc:Ignorable="w14 w15 wp14">
+<w:endnotes xmlns:wpc="http://schemas.microsoft.com/office/word/2010/wordprocessingCanvas" xmlns:mc="http://schemas.openxmlformats.org/markup-compatibility/2006" xmlns:o="urn:schemas-microsoft-com:office:office" xmlns:r="http://schemas.openxmlformats.org/officeDocument/2006/relationships" xmlns:m="http://schemas.openxmlformats.org/officeDocument/2006/math" xmlns:v="urn:schemas-microsoft-com:vml" xmlns:wp14="http://schemas.microsoft.com/office/word/2010/wordprocessingDrawing" xmlns:wp="http://schemas.openxmlformats.org/drawingml/2006/wordprocessingDrawing" xmlns:w10="urn:schemas-microsoft-com:office:word" xmlns:w="http://schemas.openxmlformats.org/wordprocessingml/2006/main" xmlns:w14="http://schemas.microsoft.com/office/word/2010/wordml" xmlns:wpg="http://schemas.microsoft.com/office/word/2010/wordprocessingGroup" xmlns:wpi="http://schemas.microsoft.com/office/word/2010/wordprocessingInk" xmlns:wne="http://schemas.microsoft.com/office/word/2006/wordml" xmlns:wps="http://schemas.microsoft.com/office/word/2010/wordprocessingShape" mc:Ignorable="w14 wp14">
   <w:endnote w:type="separator" w:id="-1">
     <w:p>
       <w:pPr>
@@ -5011,7 +4984,7 @@
 </file>
 
 <file path=word/footer1.xml><?xml version="1.0" encoding="utf-8"?>
-<w:ftr xmlns:wpc="http://schemas.microsoft.com/office/word/2010/wordprocessingCanvas" xmlns:mc="http://schemas.openxmlformats.org/markup-compatibility/2006" xmlns:o="urn:schemas-microsoft-com:office:office" xmlns:r="http://schemas.openxmlformats.org/officeDocument/2006/relationships" xmlns:m="http://schemas.openxmlformats.org/officeDocument/2006/math" xmlns:v="urn:schemas-microsoft-com:vml" xmlns:wp14="http://schemas.microsoft.com/office/word/2010/wordprocessingDrawing" xmlns:wp="http://schemas.openxmlformats.org/drawingml/2006/wordprocessingDrawing" xmlns:w10="urn:schemas-microsoft-com:office:word" xmlns:w="http://schemas.openxmlformats.org/wordprocessingml/2006/main" xmlns:w14="http://schemas.microsoft.com/office/word/2010/wordml" xmlns:w15="http://schemas.microsoft.com/office/word/2012/wordml" xmlns:wpg="http://schemas.microsoft.com/office/word/2010/wordprocessingGroup" xmlns:wpi="http://schemas.microsoft.com/office/word/2010/wordprocessingInk" xmlns:wne="http://schemas.microsoft.com/office/word/2006/wordml" xmlns:wps="http://schemas.microsoft.com/office/word/2010/wordprocessingShape" mc:Ignorable="w14 w15 wp14">
+<w:ftr xmlns:wpc="http://schemas.microsoft.com/office/word/2010/wordprocessingCanvas" xmlns:mc="http://schemas.openxmlformats.org/markup-compatibility/2006" xmlns:o="urn:schemas-microsoft-com:office:office" xmlns:r="http://schemas.openxmlformats.org/officeDocument/2006/relationships" xmlns:m="http://schemas.openxmlformats.org/officeDocument/2006/math" xmlns:v="urn:schemas-microsoft-com:vml" xmlns:wp14="http://schemas.microsoft.com/office/word/2010/wordprocessingDrawing" xmlns:wp="http://schemas.openxmlformats.org/drawingml/2006/wordprocessingDrawing" xmlns:w10="urn:schemas-microsoft-com:office:word" xmlns:w="http://schemas.openxmlformats.org/wordprocessingml/2006/main" xmlns:w14="http://schemas.microsoft.com/office/word/2010/wordml" xmlns:wpg="http://schemas.microsoft.com/office/word/2010/wordprocessingGroup" xmlns:wpi="http://schemas.microsoft.com/office/word/2010/wordprocessingInk" xmlns:wne="http://schemas.microsoft.com/office/word/2006/wordml" xmlns:wps="http://schemas.microsoft.com/office/word/2010/wordprocessingShape" mc:Ignorable="w14 wp14">
   <w:tbl>
     <w:tblPr>
       <w:tblpPr w:leftFromText="187" w:rightFromText="187" w:vertAnchor="text" w:tblpY="1"/>
@@ -5088,7 +5061,7 @@
               <w:sz w:val="24"/>
               <w:szCs w:val="24"/>
             </w:rPr>
-            <w:t>6</w:t>
+            <w:t>7</w:t>
           </w:r>
           <w:r>
             <w:rPr>
@@ -5175,7 +5148,7 @@
 </file>
 
 <file path=word/footnotes.xml><?xml version="1.0" encoding="utf-8"?>
-<w:footnotes xmlns:wpc="http://schemas.microsoft.com/office/word/2010/wordprocessingCanvas" xmlns:mc="http://schemas.openxmlformats.org/markup-compatibility/2006" xmlns:o="urn:schemas-microsoft-com:office:office" xmlns:r="http://schemas.openxmlformats.org/officeDocument/2006/relationships" xmlns:m="http://schemas.openxmlformats.org/officeDocument/2006/math" xmlns:v="urn:schemas-microsoft-com:vml" xmlns:wp14="http://schemas.microsoft.com/office/word/2010/wordprocessingDrawing" xmlns:wp="http://schemas.openxmlformats.org/drawingml/2006/wordprocessingDrawing" xmlns:w10="urn:schemas-microsoft-com:office:word" xmlns:w="http://schemas.openxmlformats.org/wordprocessingml/2006/main" xmlns:w14="http://schemas.microsoft.com/office/word/2010/wordml" xmlns:w15="http://schemas.microsoft.com/office/word/2012/wordml" xmlns:wpg="http://schemas.microsoft.com/office/word/2010/wordprocessingGroup" xmlns:wpi="http://schemas.microsoft.com/office/word/2010/wordprocessingInk" xmlns:wne="http://schemas.microsoft.com/office/word/2006/wordml" xmlns:wps="http://schemas.microsoft.com/office/word/2010/wordprocessingShape" mc:Ignorable="w14 w15 wp14">
+<w:footnotes xmlns:wpc="http://schemas.microsoft.com/office/word/2010/wordprocessingCanvas" xmlns:mc="http://schemas.openxmlformats.org/markup-compatibility/2006" xmlns:o="urn:schemas-microsoft-com:office:office" xmlns:r="http://schemas.openxmlformats.org/officeDocument/2006/relationships" xmlns:m="http://schemas.openxmlformats.org/officeDocument/2006/math" xmlns:v="urn:schemas-microsoft-com:vml" xmlns:wp14="http://schemas.microsoft.com/office/word/2010/wordprocessingDrawing" xmlns:wp="http://schemas.openxmlformats.org/drawingml/2006/wordprocessingDrawing" xmlns:w10="urn:schemas-microsoft-com:office:word" xmlns:w="http://schemas.openxmlformats.org/wordprocessingml/2006/main" xmlns:w14="http://schemas.microsoft.com/office/word/2010/wordml" xmlns:wpg="http://schemas.microsoft.com/office/word/2010/wordprocessingGroup" xmlns:wpi="http://schemas.microsoft.com/office/word/2010/wordprocessingInk" xmlns:wne="http://schemas.microsoft.com/office/word/2006/wordml" xmlns:wps="http://schemas.microsoft.com/office/word/2010/wordprocessingShape" mc:Ignorable="w14 wp14">
   <w:footnote w:type="separator" w:id="-1">
     <w:p>
       <w:pPr>
@@ -5207,7 +5180,7 @@
 </file>
 
 <file path=word/header1.xml><?xml version="1.0" encoding="utf-8"?>
-<w:hdr xmlns:wpc="http://schemas.microsoft.com/office/word/2010/wordprocessingCanvas" xmlns:mc="http://schemas.openxmlformats.org/markup-compatibility/2006" xmlns:o="urn:schemas-microsoft-com:office:office" xmlns:r="http://schemas.openxmlformats.org/officeDocument/2006/relationships" xmlns:m="http://schemas.openxmlformats.org/officeDocument/2006/math" xmlns:v="urn:schemas-microsoft-com:vml" xmlns:wp14="http://schemas.microsoft.com/office/word/2010/wordprocessingDrawing" xmlns:wp="http://schemas.openxmlformats.org/drawingml/2006/wordprocessingDrawing" xmlns:w10="urn:schemas-microsoft-com:office:word" xmlns:w="http://schemas.openxmlformats.org/wordprocessingml/2006/main" xmlns:w14="http://schemas.microsoft.com/office/word/2010/wordml" xmlns:w15="http://schemas.microsoft.com/office/word/2012/wordml" xmlns:wpg="http://schemas.microsoft.com/office/word/2010/wordprocessingGroup" xmlns:wpi="http://schemas.microsoft.com/office/word/2010/wordprocessingInk" xmlns:wne="http://schemas.microsoft.com/office/word/2006/wordml" xmlns:wps="http://schemas.microsoft.com/office/word/2010/wordprocessingShape" mc:Ignorable="w14 w15 wp14">
+<w:hdr xmlns:wpc="http://schemas.microsoft.com/office/word/2010/wordprocessingCanvas" xmlns:mc="http://schemas.openxmlformats.org/markup-compatibility/2006" xmlns:o="urn:schemas-microsoft-com:office:office" xmlns:r="http://schemas.openxmlformats.org/officeDocument/2006/relationships" xmlns:m="http://schemas.openxmlformats.org/officeDocument/2006/math" xmlns:v="urn:schemas-microsoft-com:vml" xmlns:wp14="http://schemas.microsoft.com/office/word/2010/wordprocessingDrawing" xmlns:wp="http://schemas.openxmlformats.org/drawingml/2006/wordprocessingDrawing" xmlns:w10="urn:schemas-microsoft-com:office:word" xmlns:w="http://schemas.openxmlformats.org/wordprocessingml/2006/main" xmlns:w14="http://schemas.microsoft.com/office/word/2010/wordml" xmlns:wpg="http://schemas.microsoft.com/office/word/2010/wordprocessingGroup" xmlns:wpi="http://schemas.microsoft.com/office/word/2010/wordprocessingInk" xmlns:wne="http://schemas.microsoft.com/office/word/2006/wordml" xmlns:wps="http://schemas.microsoft.com/office/word/2010/wordprocessingShape" mc:Ignorable="w14 wp14">
   <w:p>
     <w:pPr>
       <w:pStyle w:val="Header"/>
@@ -5490,7 +5463,7 @@
         </mc:Choice>
         <mc:Fallback>
           <w:pict>
-            <v:shapetype w14:anchorId="3C544195" id="_x0000_t202" coordsize="21600,21600" o:spt="202" path="m,l,21600r21600,l21600,xe">
+            <v:shapetype id="_x0000_t202" coordsize="21600,21600" o:spt="202" path="m,l,21600r21600,l21600,xe">
               <v:stroke joinstyle="miter"/>
               <v:path gradientshapeok="t" o:connecttype="rect"/>
             </v:shapetype>
@@ -5716,7 +5689,7 @@
                               <w:noProof/>
                               <w:color w:val="FFFFFF"/>
                             </w:rPr>
-                            <w:t>6</w:t>
+                            <w:t>7</w:t>
                           </w:r>
                           <w:r>
                             <w:rPr>
@@ -5745,7 +5718,7 @@
         </mc:Choice>
         <mc:Fallback>
           <w:pict>
-            <v:shape w14:anchorId="3DF13E9D" id="Text Box 1" o:spid="_x0000_s1027" type="#_x0000_t202" style="position:absolute;margin-left:0;margin-top:29.25pt;width:90pt;height:13.45pt;z-index:251658240;visibility:visible;mso-wrap-style:square;mso-width-percent:1000;mso-height-percent:0;mso-wrap-distance-left:9pt;mso-wrap-distance-top:0;mso-wrap-distance-right:9pt;mso-wrap-distance-bottom:0;mso-position-horizontal:absolute;mso-position-horizontal-relative:page;mso-position-vertical:absolute;mso-position-vertical-relative:page;mso-width-percent:1000;mso-height-percent:0;mso-width-relative:left-margin-area;mso-height-relative:page;v-text-anchor:middle" o:gfxdata="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" o:allowincell="f" fillcolor="#4f81bd" stroked="f">
+            <v:shape id="Text Box 1" o:spid="_x0000_s1027" type="#_x0000_t202" style="position:absolute;margin-left:0;margin-top:29.25pt;width:90pt;height:13.45pt;z-index:251658240;visibility:visible;mso-wrap-style:square;mso-width-percent:1000;mso-height-percent:0;mso-wrap-distance-left:9pt;mso-wrap-distance-top:0;mso-wrap-distance-right:9pt;mso-wrap-distance-bottom:0;mso-position-horizontal:absolute;mso-position-horizontal-relative:page;mso-position-vertical:absolute;mso-position-vertical-relative:page;mso-width-percent:1000;mso-height-percent:0;mso-width-relative:left-margin-area;mso-height-relative:page;v-text-anchor:middle" o:gfxdata="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" o:allowincell="f" fillcolor="#4f81bd" stroked="f">
               <v:textbox style="mso-fit-shape-to-text:t" inset=",0,,0">
                 <w:txbxContent>
                   <w:p>
@@ -5770,7 +5743,7 @@
                         <w:noProof/>
                         <w:color w:val="FFFFFF"/>
                       </w:rPr>
-                      <w:t>6</w:t>
+                      <w:t>7</w:t>
                     </w:r>
                     <w:r>
                       <w:rPr>
@@ -5793,7 +5766,7 @@
 </file>
 
 <file path=word/numbering.xml><?xml version="1.0" encoding="utf-8"?>
-<w:numbering xmlns:wpc="http://schemas.microsoft.com/office/word/2010/wordprocessingCanvas" xmlns:mc="http://schemas.openxmlformats.org/markup-compatibility/2006" xmlns:o="urn:schemas-microsoft-com:office:office" xmlns:r="http://schemas.openxmlformats.org/officeDocument/2006/relationships" xmlns:m="http://schemas.openxmlformats.org/officeDocument/2006/math" xmlns:v="urn:schemas-microsoft-com:vml" xmlns:wp14="http://schemas.microsoft.com/office/word/2010/wordprocessingDrawing" xmlns:wp="http://schemas.openxmlformats.org/drawingml/2006/wordprocessingDrawing" xmlns:w10="urn:schemas-microsoft-com:office:word" xmlns:w="http://schemas.openxmlformats.org/wordprocessingml/2006/main" xmlns:w14="http://schemas.microsoft.com/office/word/2010/wordml" xmlns:w15="http://schemas.microsoft.com/office/word/2012/wordml" xmlns:wpg="http://schemas.microsoft.com/office/word/2010/wordprocessingGroup" xmlns:wpi="http://schemas.microsoft.com/office/word/2010/wordprocessingInk" xmlns:wne="http://schemas.microsoft.com/office/word/2006/wordml" xmlns:wps="http://schemas.microsoft.com/office/word/2010/wordprocessingShape" mc:Ignorable="w14 w15 wp14">
+<w:numbering xmlns:wpc="http://schemas.microsoft.com/office/word/2010/wordprocessingCanvas" xmlns:mc="http://schemas.openxmlformats.org/markup-compatibility/2006" xmlns:o="urn:schemas-microsoft-com:office:office" xmlns:r="http://schemas.openxmlformats.org/officeDocument/2006/relationships" xmlns:m="http://schemas.openxmlformats.org/officeDocument/2006/math" xmlns:v="urn:schemas-microsoft-com:vml" xmlns:wp14="http://schemas.microsoft.com/office/word/2010/wordprocessingDrawing" xmlns:wp="http://schemas.openxmlformats.org/drawingml/2006/wordprocessingDrawing" xmlns:w10="urn:schemas-microsoft-com:office:word" xmlns:w="http://schemas.openxmlformats.org/wordprocessingml/2006/main" xmlns:w14="http://schemas.microsoft.com/office/word/2010/wordml" xmlns:wpg="http://schemas.microsoft.com/office/word/2010/wordprocessingGroup" xmlns:wpi="http://schemas.microsoft.com/office/word/2010/wordprocessingInk" xmlns:wne="http://schemas.microsoft.com/office/word/2006/wordml" xmlns:wps="http://schemas.microsoft.com/office/word/2010/wordprocessingShape" mc:Ignorable="w14 wp14">
   <w:abstractNum w:abstractNumId="0">
     <w:nsid w:val="FFFFFF7F"/>
     <w:multiLevelType w:val="singleLevel"/>
@@ -7334,7 +7307,7 @@
 </file>
 
 <file path=word/styles.xml><?xml version="1.0" encoding="utf-8"?>
-<w:styles xmlns:mc="http://schemas.openxmlformats.org/markup-compatibility/2006" xmlns:r="http://schemas.openxmlformats.org/officeDocument/2006/relationships" xmlns:w="http://schemas.openxmlformats.org/wordprocessingml/2006/main" xmlns:w14="http://schemas.microsoft.com/office/word/2010/wordml" xmlns:w15="http://schemas.microsoft.com/office/word/2012/wordml" mc:Ignorable="w14 w15">
+<w:styles xmlns:mc="http://schemas.openxmlformats.org/markup-compatibility/2006" xmlns:r="http://schemas.openxmlformats.org/officeDocument/2006/relationships" xmlns:w="http://schemas.openxmlformats.org/wordprocessingml/2006/main" xmlns:w14="http://schemas.microsoft.com/office/word/2010/wordml" mc:Ignorable="w14">
   <w:docDefaults>
     <w:rPrDefault>
       <w:rPr>
@@ -7344,378 +7317,3474 @@
     </w:rPrDefault>
     <w:pPrDefault/>
   </w:docDefaults>
-  <w:latentStyles w:defLockedState="0" w:defUIPriority="0" w:defSemiHidden="0" w:defUnhideWhenUsed="0" w:defQFormat="0" w:count="371">
-    <w:lsdException w:name="Normal" w:qFormat="1"/>
-    <w:lsdException w:name="heading 1" w:qFormat="1"/>
-    <w:lsdException w:name="heading 2" w:qFormat="1"/>
-    <w:lsdException w:name="heading 3" w:qFormat="1"/>
-    <w:lsdException w:name="heading 4" w:qFormat="1"/>
-    <w:lsdException w:name="heading 5" w:qFormat="1"/>
-    <w:lsdException w:name="heading 6" w:qFormat="1"/>
-    <w:lsdException w:name="heading 7" w:unhideWhenUsed="1" w:qFormat="1"/>
-    <w:lsdException w:name="heading 8" w:unhideWhenUsed="1" w:qFormat="1"/>
-    <w:lsdException w:name="heading 9" w:unhideWhenUsed="1" w:qFormat="1"/>
-    <w:lsdException w:name="index 1" w:semiHidden="1" w:unhideWhenUsed="1"/>
-    <w:lsdException w:name="index 2" w:unhideWhenUsed="1"/>
-    <w:lsdException w:name="index 3" w:unhideWhenUsed="1"/>
-    <w:lsdException w:name="index 4" w:unhideWhenUsed="1"/>
-    <w:lsdException w:name="index 5" w:unhideWhenUsed="1"/>
-    <w:lsdException w:name="index 6" w:unhideWhenUsed="1"/>
-    <w:lsdException w:name="index 7" w:semiHidden="1" w:unhideWhenUsed="1"/>
-    <w:lsdException w:name="index 8" w:semiHidden="1" w:unhideWhenUsed="1"/>
-    <w:lsdException w:name="index 9" w:semiHidden="1" w:unhideWhenUsed="1"/>
-    <w:lsdException w:name="toc 1" w:semiHidden="1" w:uiPriority="39" w:unhideWhenUsed="1"/>
-    <w:lsdException w:name="toc 2" w:semiHidden="1" w:uiPriority="39" w:unhideWhenUsed="1"/>
-    <w:lsdException w:name="toc 3" w:semiHidden="1" w:uiPriority="39" w:unhideWhenUsed="1"/>
-    <w:lsdException w:name="toc 4" w:semiHidden="1" w:uiPriority="39" w:unhideWhenUsed="1"/>
-    <w:lsdException w:name="toc 5" w:semiHidden="1" w:uiPriority="39" w:unhideWhenUsed="1"/>
-    <w:lsdException w:name="toc 6" w:semiHidden="1" w:uiPriority="39" w:unhideWhenUsed="1"/>
-    <w:lsdException w:name="toc 7" w:semiHidden="1" w:uiPriority="39" w:unhideWhenUsed="1"/>
-    <w:lsdException w:name="toc 8" w:semiHidden="1" w:uiPriority="39" w:unhideWhenUsed="1"/>
-    <w:lsdException w:name="toc 9" w:semiHidden="1" w:uiPriority="39" w:unhideWhenUsed="1"/>
-    <w:lsdException w:name="Normal Indent" w:semiHidden="1" w:unhideWhenUsed="1"/>
-    <w:lsdException w:name="footnote text" w:semiHidden="1" w:unhideWhenUsed="1"/>
-    <w:lsdException w:name="annotation text" w:semiHidden="1" w:uiPriority="99" w:unhideWhenUsed="1"/>
-    <w:lsdException w:name="header" w:semiHidden="1" w:uiPriority="99" w:unhideWhenUsed="1"/>
-    <w:lsdException w:name="footer" w:semiHidden="1" w:uiPriority="99" w:unhideWhenUsed="1"/>
-    <w:lsdException w:name="index heading" w:semiHidden="1" w:unhideWhenUsed="1"/>
-    <w:lsdException w:name="caption" w:semiHidden="1" w:unhideWhenUsed="1" w:qFormat="1"/>
-    <w:lsdException w:name="table of figures" w:semiHidden="1" w:uiPriority="99" w:unhideWhenUsed="1"/>
-    <w:lsdException w:name="envelope address" w:semiHidden="1" w:unhideWhenUsed="1"/>
-    <w:lsdException w:name="envelope return" w:semiHidden="1" w:unhideWhenUsed="1"/>
-    <w:lsdException w:name="footnote reference" w:semiHidden="1" w:unhideWhenUsed="1"/>
-    <w:lsdException w:name="annotation reference" w:semiHidden="1" w:uiPriority="99" w:unhideWhenUsed="1"/>
-    <w:lsdException w:name="line number" w:semiHidden="1" w:unhideWhenUsed="1"/>
-    <w:lsdException w:name="page number" w:semiHidden="1" w:unhideWhenUsed="1"/>
-    <w:lsdException w:name="endnote reference" w:semiHidden="1" w:unhideWhenUsed="1"/>
-    <w:lsdException w:name="endnote text" w:semiHidden="1" w:unhideWhenUsed="1"/>
-    <w:lsdException w:name="table of authorities" w:semiHidden="1" w:unhideWhenUsed="1"/>
-    <w:lsdException w:name="macro" w:semiHidden="1" w:unhideWhenUsed="1"/>
-    <w:lsdException w:name="toa heading" w:semiHidden="1" w:unhideWhenUsed="1"/>
-    <w:lsdException w:name="List" w:semiHidden="1" w:unhideWhenUsed="1"/>
-    <w:lsdException w:name="List Bullet" w:semiHidden="1" w:unhideWhenUsed="1"/>
-    <w:lsdException w:name="List Number" w:semiHidden="1" w:unhideWhenUsed="1"/>
-    <w:lsdException w:name="List 2" w:semiHidden="1" w:unhideWhenUsed="1"/>
-    <w:lsdException w:name="List 3" w:semiHidden="1" w:unhideWhenUsed="1"/>
-    <w:lsdException w:name="List 4" w:semiHidden="1" w:unhideWhenUsed="1"/>
-    <w:lsdException w:name="List 5" w:semiHidden="1" w:unhideWhenUsed="1"/>
-    <w:lsdException w:name="List Bullet 2" w:semiHidden="1" w:unhideWhenUsed="1"/>
-    <w:lsdException w:name="List Bullet 3" w:semiHidden="1" w:unhideWhenUsed="1"/>
-    <w:lsdException w:name="List Bullet 4" w:semiHidden="1" w:unhideWhenUsed="1"/>
-    <w:lsdException w:name="List Bullet 5" w:semiHidden="1" w:unhideWhenUsed="1"/>
-    <w:lsdException w:name="List Number 2" w:unhideWhenUsed="1"/>
-    <w:lsdException w:name="List Number 3" w:semiHidden="1" w:unhideWhenUsed="1"/>
-    <w:lsdException w:name="List Number 4" w:semiHidden="1" w:unhideWhenUsed="1"/>
-    <w:lsdException w:name="List Number 5" w:unhideWhenUsed="1"/>
-    <w:lsdException w:name="Title" w:qFormat="1"/>
-    <w:lsdException w:name="Closing" w:semiHidden="1" w:unhideWhenUsed="1"/>
-    <w:lsdException w:name="Signature" w:semiHidden="1" w:unhideWhenUsed="1"/>
-    <w:lsdException w:name="Default Paragraph Font" w:semiHidden="1" w:uiPriority="1" w:unhideWhenUsed="1"/>
-    <w:lsdException w:name="Body Text" w:semiHidden="1" w:unhideWhenUsed="1"/>
-    <w:lsdException w:name="Body Text Indent" w:semiHidden="1" w:unhideWhenUsed="1"/>
-    <w:lsdException w:name="List Continue" w:semiHidden="1" w:unhideWhenUsed="1"/>
-    <w:lsdException w:name="List Continue 2" w:semiHidden="1" w:unhideWhenUsed="1"/>
-    <w:lsdException w:name="List Continue 3" w:semiHidden="1" w:unhideWhenUsed="1"/>
-    <w:lsdException w:name="List Continue 4" w:semiHidden="1" w:unhideWhenUsed="1"/>
-    <w:lsdException w:name="List Continue 5" w:semiHidden="1" w:unhideWhenUsed="1"/>
-    <w:lsdException w:name="Message Header" w:semiHidden="1" w:unhideWhenUsed="1"/>
-    <w:lsdException w:name="Subtitle" w:qFormat="1"/>
-    <w:lsdException w:name="Salutation" w:semiHidden="1" w:unhideWhenUsed="1"/>
-    <w:lsdException w:name="Date" w:semiHidden="1" w:unhideWhenUsed="1"/>
-    <w:lsdException w:name="Body Text First Indent" w:semiHidden="1" w:unhideWhenUsed="1"/>
-    <w:lsdException w:name="Body Text First Indent 2" w:semiHidden="1" w:unhideWhenUsed="1"/>
-    <w:lsdException w:name="Note Heading" w:semiHidden="1" w:unhideWhenUsed="1"/>
-    <w:lsdException w:name="Body Text 2" w:semiHidden="1" w:unhideWhenUsed="1"/>
-    <w:lsdException w:name="Body Text 3" w:semiHidden="1" w:unhideWhenUsed="1"/>
-    <w:lsdException w:name="Body Text Indent 2" w:semiHidden="1" w:unhideWhenUsed="1"/>
-    <w:lsdException w:name="Body Text Indent 3" w:unhideWhenUsed="1"/>
-    <w:lsdException w:name="Block Text" w:unhideWhenUsed="1"/>
-    <w:lsdException w:name="Hyperlink" w:uiPriority="99" w:unhideWhenUsed="1"/>
-    <w:lsdException w:name="FollowedHyperlink" w:uiPriority="99" w:unhideWhenUsed="1"/>
-    <w:lsdException w:name="Strong" w:qFormat="1"/>
-    <w:lsdException w:name="Emphasis" w:qFormat="1"/>
-    <w:lsdException w:name="Document Map" w:semiHidden="1" w:uiPriority="99" w:unhideWhenUsed="1"/>
-    <w:lsdException w:name="Plain Text" w:semiHidden="1" w:unhideWhenUsed="1"/>
-    <w:lsdException w:name="E-mail Signature" w:semiHidden="1" w:unhideWhenUsed="1"/>
-    <w:lsdException w:name="HTML Top of Form" w:semiHidden="1" w:unhideWhenUsed="1"/>
-    <w:lsdException w:name="HTML Bottom of Form" w:semiHidden="1" w:unhideWhenUsed="1"/>
-    <w:lsdException w:name="Normal (Web)" w:semiHidden="1" w:unhideWhenUsed="1"/>
-    <w:lsdException w:name="HTML Acronym" w:semiHidden="1" w:unhideWhenUsed="1"/>
-    <w:lsdException w:name="HTML Address" w:semiHidden="1" w:unhideWhenUsed="1"/>
-    <w:lsdException w:name="HTML Cite" w:semiHidden="1" w:unhideWhenUsed="1"/>
-    <w:lsdException w:name="HTML Code" w:semiHidden="1" w:unhideWhenUsed="1"/>
-    <w:lsdException w:name="HTML Definition" w:semiHidden="1" w:unhideWhenUsed="1"/>
-    <w:lsdException w:name="HTML Keyboard" w:semiHidden="1" w:unhideWhenUsed="1"/>
-    <w:lsdException w:name="HTML Preformatted" w:semiHidden="1" w:unhideWhenUsed="1"/>
-    <w:lsdException w:name="HTML Sample" w:semiHidden="1" w:unhideWhenUsed="1"/>
-    <w:lsdException w:name="HTML Typewriter" w:semiHidden="1" w:unhideWhenUsed="1"/>
-    <w:lsdException w:name="HTML Variable" w:semiHidden="1" w:unhideWhenUsed="1"/>
-    <w:lsdException w:name="Normal Table" w:semiHidden="1" w:unhideWhenUsed="1"/>
-    <w:lsdException w:name="annotation subject" w:semiHidden="1" w:uiPriority="99" w:unhideWhenUsed="1"/>
-    <w:lsdException w:name="No List" w:semiHidden="1" w:uiPriority="99" w:unhideWhenUsed="1"/>
-    <w:lsdException w:name="Outline List 1" w:semiHidden="1" w:unhideWhenUsed="1"/>
-    <w:lsdException w:name="Outline List 2" w:semiHidden="1" w:unhideWhenUsed="1"/>
-    <w:lsdException w:name="Outline List 3" w:semiHidden="1" w:unhideWhenUsed="1"/>
-    <w:lsdException w:name="Table Simple 1" w:semiHidden="1" w:unhideWhenUsed="1"/>
-    <w:lsdException w:name="Table Simple 2" w:semiHidden="1" w:unhideWhenUsed="1"/>
-    <w:lsdException w:name="Table Simple 3" w:semiHidden="1" w:unhideWhenUsed="1"/>
-    <w:lsdException w:name="Table Classic 1" w:semiHidden="1" w:unhideWhenUsed="1"/>
-    <w:lsdException w:name="Table Classic 2" w:semiHidden="1" w:unhideWhenUsed="1"/>
-    <w:lsdException w:name="Table Classic 3" w:semiHidden="1" w:unhideWhenUsed="1"/>
-    <w:lsdException w:name="Table Classic 4" w:semiHidden="1" w:unhideWhenUsed="1"/>
-    <w:lsdException w:name="Table Colorful 1" w:semiHidden="1" w:unhideWhenUsed="1"/>
-    <w:lsdException w:name="Table Colorful 2" w:semiHidden="1" w:unhideWhenUsed="1"/>
-    <w:lsdException w:name="Table Colorful 3" w:semiHidden="1" w:unhideWhenUsed="1"/>
-    <w:lsdException w:name="Table Columns 1" w:semiHidden="1" w:unhideWhenUsed="1"/>
-    <w:lsdException w:name="Table Columns 2" w:semiHidden="1" w:unhideWhenUsed="1"/>
-    <w:lsdException w:name="Table Columns 3" w:semiHidden="1" w:unhideWhenUsed="1"/>
-    <w:lsdException w:name="Table Columns 4" w:semiHidden="1" w:unhideWhenUsed="1"/>
-    <w:lsdException w:name="Table Columns 5" w:semiHidden="1" w:unhideWhenUsed="1"/>
-    <w:lsdException w:name="Table Grid 1" w:semiHidden="1" w:unhideWhenUsed="1"/>
-    <w:lsdException w:name="Table Grid 2" w:semiHidden="1" w:unhideWhenUsed="1"/>
-    <w:lsdException w:name="Table Grid 3" w:semiHidden="1" w:unhideWhenUsed="1"/>
-    <w:lsdException w:name="Table Grid 4" w:semiHidden="1" w:unhideWhenUsed="1"/>
-    <w:lsdException w:name="Table Grid 5" w:semiHidden="1" w:unhideWhenUsed="1"/>
-    <w:lsdException w:name="Table Grid 6" w:semiHidden="1" w:unhideWhenUsed="1"/>
-    <w:lsdException w:name="Table Grid 7" w:semiHidden="1" w:unhideWhenUsed="1"/>
-    <w:lsdException w:name="Table Grid 8" w:semiHidden="1" w:unhideWhenUsed="1"/>
-    <w:lsdException w:name="Table List 1" w:semiHidden="1" w:unhideWhenUsed="1"/>
-    <w:lsdException w:name="Table List 2" w:semiHidden="1" w:unhideWhenUsed="1"/>
-    <w:lsdException w:name="Table List 3" w:semiHidden="1" w:unhideWhenUsed="1"/>
-    <w:lsdException w:name="Table List 4" w:semiHidden="1" w:unhideWhenUsed="1"/>
-    <w:lsdException w:name="Table List 5" w:semiHidden="1" w:unhideWhenUsed="1"/>
-    <w:lsdException w:name="Table List 6" w:semiHidden="1" w:unhideWhenUsed="1"/>
-    <w:lsdException w:name="Table List 7" w:semiHidden="1" w:unhideWhenUsed="1"/>
-    <w:lsdException w:name="Table List 8" w:semiHidden="1" w:unhideWhenUsed="1"/>
-    <w:lsdException w:name="Table 3D effects 1" w:semiHidden="1" w:unhideWhenUsed="1"/>
-    <w:lsdException w:name="Table 3D effects 2" w:semiHidden="1" w:unhideWhenUsed="1"/>
-    <w:lsdException w:name="Table 3D effects 3" w:semiHidden="1" w:unhideWhenUsed="1"/>
-    <w:lsdException w:name="Table Contemporary" w:semiHidden="1" w:unhideWhenUsed="1"/>
-    <w:lsdException w:name="Table Elegant" w:semiHidden="1" w:unhideWhenUsed="1"/>
-    <w:lsdException w:name="Table Professional" w:semiHidden="1" w:unhideWhenUsed="1"/>
-    <w:lsdException w:name="Table Subtle 1" w:semiHidden="1" w:unhideWhenUsed="1"/>
-    <w:lsdException w:name="Table Subtle 2" w:semiHidden="1" w:unhideWhenUsed="1"/>
-    <w:lsdException w:name="Table Web 1" w:semiHidden="1" w:unhideWhenUsed="1"/>
-    <w:lsdException w:name="Table Web 2" w:semiHidden="1" w:unhideWhenUsed="1"/>
-    <w:lsdException w:name="Table Web 3" w:semiHidden="1" w:unhideWhenUsed="1"/>
-    <w:lsdException w:name="Balloon Text" w:semiHidden="1" w:uiPriority="99" w:unhideWhenUsed="1"/>
-    <w:lsdException w:name="Table Grid" w:uiPriority="59"/>
-    <w:lsdException w:name="Table Theme" w:semiHidden="1" w:unhideWhenUsed="1"/>
-    <w:lsdException w:name="Placeholder Text" w:semiHidden="1" w:uiPriority="99"/>
-    <w:lsdException w:name="No Spacing" w:uiPriority="1" w:qFormat="1"/>
-    <w:lsdException w:name="Light Shading" w:uiPriority="60"/>
-    <w:lsdException w:name="Light List" w:uiPriority="61"/>
-    <w:lsdException w:name="Light Grid" w:uiPriority="62"/>
-    <w:lsdException w:name="Medium Shading 1" w:uiPriority="63"/>
-    <w:lsdException w:name="Medium Shading 2" w:uiPriority="64"/>
-    <w:lsdException w:name="Medium List 1" w:uiPriority="65"/>
-    <w:lsdException w:name="Medium List 2" w:uiPriority="66"/>
-    <w:lsdException w:name="Medium Grid 1" w:uiPriority="67"/>
-    <w:lsdException w:name="Medium Grid 2" w:uiPriority="68"/>
-    <w:lsdException w:name="Medium Grid 3" w:uiPriority="69"/>
-    <w:lsdException w:name="Dark List" w:uiPriority="70"/>
-    <w:lsdException w:name="Colorful Shading" w:uiPriority="71"/>
-    <w:lsdException w:name="Colorful List" w:uiPriority="72"/>
-    <w:lsdException w:name="Colorful Grid" w:uiPriority="73"/>
-    <w:lsdException w:name="Light Shading Accent 1" w:uiPriority="60"/>
-    <w:lsdException w:name="Light List Accent 1" w:uiPriority="61"/>
-    <w:lsdException w:name="Light Grid Accent 1" w:uiPriority="62"/>
-    <w:lsdException w:name="Medium Shading 1 Accent 1" w:uiPriority="63"/>
-    <w:lsdException w:name="Medium Shading 2 Accent 1" w:uiPriority="64"/>
-    <w:lsdException w:name="Medium List 1 Accent 1" w:uiPriority="65"/>
-    <w:lsdException w:name="Revision" w:semiHidden="1" w:uiPriority="99"/>
-    <w:lsdException w:name="List Paragraph" w:uiPriority="34" w:qFormat="1"/>
-    <w:lsdException w:name="Quote" w:uiPriority="29" w:qFormat="1"/>
-    <w:lsdException w:name="Intense Quote" w:uiPriority="30" w:qFormat="1"/>
-    <w:lsdException w:name="Medium List 2 Accent 1" w:uiPriority="66"/>
-    <w:lsdException w:name="Medium Grid 1 Accent 1" w:uiPriority="67"/>
-    <w:lsdException w:name="Medium Grid 2 Accent 1" w:uiPriority="68"/>
-    <w:lsdException w:name="Medium Grid 3 Accent 1" w:uiPriority="69"/>
-    <w:lsdException w:name="Dark List Accent 1" w:uiPriority="70"/>
-    <w:lsdException w:name="Colorful Shading Accent 1" w:uiPriority="71"/>
-    <w:lsdException w:name="Colorful List Accent 1" w:uiPriority="72"/>
-    <w:lsdException w:name="Colorful Grid Accent 1" w:uiPriority="73"/>
-    <w:lsdException w:name="Light Shading Accent 2" w:uiPriority="60"/>
-    <w:lsdException w:name="Light List Accent 2" w:uiPriority="61"/>
-    <w:lsdException w:name="Light Grid Accent 2" w:uiPriority="62"/>
-    <w:lsdException w:name="Medium Shading 1 Accent 2" w:uiPriority="63"/>
-    <w:lsdException w:name="Medium Shading 2 Accent 2" w:uiPriority="64"/>
-    <w:lsdException w:name="Medium List 1 Accent 2" w:uiPriority="65"/>
-    <w:lsdException w:name="Medium List 2 Accent 2" w:uiPriority="66"/>
-    <w:lsdException w:name="Medium Grid 1 Accent 2" w:uiPriority="67"/>
-    <w:lsdException w:name="Medium Grid 2 Accent 2" w:uiPriority="68"/>
-    <w:lsdException w:name="Medium Grid 3 Accent 2" w:uiPriority="69"/>
-    <w:lsdException w:name="Dark List Accent 2" w:uiPriority="70"/>
-    <w:lsdException w:name="Colorful Shading Accent 2" w:uiPriority="71"/>
-    <w:lsdException w:name="Colorful List Accent 2" w:uiPriority="72"/>
-    <w:lsdException w:name="Colorful Grid Accent 2" w:uiPriority="73"/>
-    <w:lsdException w:name="Light Shading Accent 3" w:uiPriority="60"/>
-    <w:lsdException w:name="Light List Accent 3" w:uiPriority="61"/>
-    <w:lsdException w:name="Light Grid Accent 3" w:uiPriority="62"/>
-    <w:lsdException w:name="Medium Shading 1 Accent 3" w:uiPriority="63"/>
-    <w:lsdException w:name="Medium Shading 2 Accent 3" w:uiPriority="64"/>
-    <w:lsdException w:name="Medium List 1 Accent 3" w:uiPriority="65"/>
-    <w:lsdException w:name="Medium List 2 Accent 3" w:uiPriority="66"/>
-    <w:lsdException w:name="Medium Grid 1 Accent 3" w:uiPriority="67"/>
-    <w:lsdException w:name="Medium Grid 2 Accent 3" w:uiPriority="68"/>
-    <w:lsdException w:name="Medium Grid 3 Accent 3" w:uiPriority="69"/>
-    <w:lsdException w:name="Dark List Accent 3" w:uiPriority="70"/>
-    <w:lsdException w:name="Colorful Shading Accent 3" w:uiPriority="71"/>
-    <w:lsdException w:name="Colorful List Accent 3" w:uiPriority="72"/>
-    <w:lsdException w:name="Colorful Grid Accent 3" w:uiPriority="73"/>
-    <w:lsdException w:name="Light Shading Accent 4" w:uiPriority="60"/>
-    <w:lsdException w:name="Light List Accent 4" w:uiPriority="61"/>
-    <w:lsdException w:name="Light Grid Accent 4" w:uiPriority="62"/>
-    <w:lsdException w:name="Medium Shading 1 Accent 4" w:uiPriority="63"/>
-    <w:lsdException w:name="Medium Shading 2 Accent 4" w:uiPriority="64"/>
-    <w:lsdException w:name="Medium List 1 Accent 4" w:uiPriority="65"/>
-    <w:lsdException w:name="Medium List 2 Accent 4" w:uiPriority="66"/>
-    <w:lsdException w:name="Medium Grid 1 Accent 4" w:uiPriority="67"/>
-    <w:lsdException w:name="Medium Grid 2 Accent 4" w:uiPriority="68"/>
-    <w:lsdException w:name="Medium Grid 3 Accent 4" w:uiPriority="69"/>
-    <w:lsdException w:name="Dark List Accent 4" w:uiPriority="70"/>
-    <w:lsdException w:name="Colorful Shading Accent 4" w:uiPriority="71"/>
-    <w:lsdException w:name="Colorful List Accent 4" w:uiPriority="72"/>
-    <w:lsdException w:name="Colorful Grid Accent 4" w:uiPriority="73"/>
-    <w:lsdException w:name="Light Shading Accent 5" w:uiPriority="60"/>
-    <w:lsdException w:name="Light List Accent 5" w:uiPriority="61"/>
-    <w:lsdException w:name="Light Grid Accent 5" w:uiPriority="62"/>
-    <w:lsdException w:name="Medium Shading 1 Accent 5" w:uiPriority="63"/>
-    <w:lsdException w:name="Medium Shading 2 Accent 5" w:uiPriority="64"/>
-    <w:lsdException w:name="Medium List 1 Accent 5" w:uiPriority="65"/>
-    <w:lsdException w:name="Medium List 2 Accent 5" w:uiPriority="66"/>
-    <w:lsdException w:name="Medium Grid 1 Accent 5" w:uiPriority="67"/>
-    <w:lsdException w:name="Medium Grid 2 Accent 5" w:uiPriority="68"/>
-    <w:lsdException w:name="Medium Grid 3 Accent 5" w:uiPriority="69"/>
-    <w:lsdException w:name="Dark List Accent 5" w:uiPriority="70"/>
-    <w:lsdException w:name="Colorful Shading Accent 5" w:uiPriority="71"/>
-    <w:lsdException w:name="Colorful List Accent 5" w:uiPriority="72"/>
-    <w:lsdException w:name="Colorful Grid Accent 5" w:uiPriority="73"/>
-    <w:lsdException w:name="Light Shading Accent 6" w:uiPriority="60"/>
-    <w:lsdException w:name="Light List Accent 6" w:uiPriority="61"/>
-    <w:lsdException w:name="Light Grid Accent 6" w:uiPriority="62"/>
-    <w:lsdException w:name="Medium Shading 1 Accent 6" w:uiPriority="63"/>
-    <w:lsdException w:name="Medium Shading 2 Accent 6" w:uiPriority="64"/>
-    <w:lsdException w:name="Medium List 1 Accent 6" w:uiPriority="65"/>
-    <w:lsdException w:name="Medium List 2 Accent 6" w:uiPriority="66"/>
-    <w:lsdException w:name="Medium Grid 1 Accent 6" w:uiPriority="67"/>
-    <w:lsdException w:name="Medium Grid 2 Accent 6" w:uiPriority="68"/>
-    <w:lsdException w:name="Medium Grid 3 Accent 6" w:uiPriority="69"/>
-    <w:lsdException w:name="Dark List Accent 6" w:uiPriority="70"/>
-    <w:lsdException w:name="Colorful Shading Accent 6" w:uiPriority="71"/>
-    <w:lsdException w:name="Colorful List Accent 6" w:uiPriority="72"/>
-    <w:lsdException w:name="Colorful Grid Accent 6" w:uiPriority="73"/>
-    <w:lsdException w:name="Subtle Emphasis" w:uiPriority="19" w:qFormat="1"/>
-    <w:lsdException w:name="Intense Emphasis" w:uiPriority="21" w:qFormat="1"/>
-    <w:lsdException w:name="Subtle Reference" w:uiPriority="31" w:qFormat="1"/>
-    <w:lsdException w:name="Intense Reference" w:uiPriority="32" w:qFormat="1"/>
-    <w:lsdException w:name="Book Title" w:uiPriority="33" w:qFormat="1"/>
-    <w:lsdException w:name="Bibliography" w:semiHidden="1" w:uiPriority="37" w:unhideWhenUsed="1"/>
-    <w:lsdException w:name="TOC Heading" w:semiHidden="1" w:uiPriority="39" w:unhideWhenUsed="1" w:qFormat="1"/>
-    <w:lsdException w:name="Plain Table 1" w:uiPriority="41"/>
-    <w:lsdException w:name="Plain Table 2" w:uiPriority="42"/>
-    <w:lsdException w:name="Plain Table 3" w:uiPriority="43"/>
-    <w:lsdException w:name="Plain Table 4" w:uiPriority="44"/>
-    <w:lsdException w:name="Plain Table 5" w:uiPriority="45"/>
-    <w:lsdException w:name="Grid Table Light" w:uiPriority="40"/>
-    <w:lsdException w:name="Grid Table 1 Light" w:uiPriority="46"/>
-    <w:lsdException w:name="Grid Table 2" w:uiPriority="47"/>
-    <w:lsdException w:name="Grid Table 3" w:uiPriority="48"/>
-    <w:lsdException w:name="Grid Table 4" w:uiPriority="49"/>
-    <w:lsdException w:name="Grid Table 5 Dark" w:uiPriority="50"/>
-    <w:lsdException w:name="Grid Table 6 Colorful" w:uiPriority="51"/>
-    <w:lsdException w:name="Grid Table 7 Colorful" w:uiPriority="52"/>
-    <w:lsdException w:name="Grid Table 1 Light Accent 1" w:uiPriority="46"/>
-    <w:lsdException w:name="Grid Table 2 Accent 1" w:uiPriority="47"/>
-    <w:lsdException w:name="Grid Table 3 Accent 1" w:uiPriority="48"/>
-    <w:lsdException w:name="Grid Table 4 Accent 1" w:uiPriority="49"/>
-    <w:lsdException w:name="Grid Table 5 Dark Accent 1" w:uiPriority="50"/>
-    <w:lsdException w:name="Grid Table 6 Colorful Accent 1" w:uiPriority="51"/>
-    <w:lsdException w:name="Grid Table 7 Colorful Accent 1" w:uiPriority="52"/>
-    <w:lsdException w:name="Grid Table 1 Light Accent 2" w:uiPriority="46"/>
-    <w:lsdException w:name="Grid Table 2 Accent 2" w:uiPriority="47"/>
-    <w:lsdException w:name="Grid Table 3 Accent 2" w:uiPriority="48"/>
-    <w:lsdException w:name="Grid Table 4 Accent 2" w:uiPriority="49"/>
-    <w:lsdException w:name="Grid Table 5 Dark Accent 2" w:uiPriority="50"/>
-    <w:lsdException w:name="Grid Table 6 Colorful Accent 2" w:uiPriority="51"/>
-    <w:lsdException w:name="Grid Table 7 Colorful Accent 2" w:uiPriority="52"/>
-    <w:lsdException w:name="Grid Table 1 Light Accent 3" w:uiPriority="46"/>
-    <w:lsdException w:name="Grid Table 2 Accent 3" w:uiPriority="47"/>
-    <w:lsdException w:name="Grid Table 3 Accent 3" w:uiPriority="48"/>
-    <w:lsdException w:name="Grid Table 4 Accent 3" w:uiPriority="49"/>
-    <w:lsdException w:name="Grid Table 5 Dark Accent 3" w:uiPriority="50"/>
-    <w:lsdException w:name="Grid Table 6 Colorful Accent 3" w:uiPriority="51"/>
-    <w:lsdException w:name="Grid Table 7 Colorful Accent 3" w:uiPriority="52"/>
-    <w:lsdException w:name="Grid Table 1 Light Accent 4" w:uiPriority="46"/>
-    <w:lsdException w:name="Grid Table 2 Accent 4" w:uiPriority="47"/>
-    <w:lsdException w:name="Grid Table 3 Accent 4" w:uiPriority="48"/>
-    <w:lsdException w:name="Grid Table 4 Accent 4" w:uiPriority="49"/>
-    <w:lsdException w:name="Grid Table 5 Dark Accent 4" w:uiPriority="50"/>
-    <w:lsdException w:name="Grid Table 6 Colorful Accent 4" w:uiPriority="51"/>
-    <w:lsdException w:name="Grid Table 7 Colorful Accent 4" w:uiPriority="52"/>
-    <w:lsdException w:name="Grid Table 1 Light Accent 5" w:uiPriority="46"/>
-    <w:lsdException w:name="Grid Table 2 Accent 5" w:uiPriority="47"/>
-    <w:lsdException w:name="Grid Table 3 Accent 5" w:uiPriority="48"/>
-    <w:lsdException w:name="Grid Table 4 Accent 5" w:uiPriority="49"/>
-    <w:lsdException w:name="Grid Table 5 Dark Accent 5" w:uiPriority="50"/>
-    <w:lsdException w:name="Grid Table 6 Colorful Accent 5" w:uiPriority="51"/>
-    <w:lsdException w:name="Grid Table 7 Colorful Accent 5" w:uiPriority="52"/>
-    <w:lsdException w:name="Grid Table 1 Light Accent 6" w:uiPriority="46"/>
-    <w:lsdException w:name="Grid Table 2 Accent 6" w:uiPriority="47"/>
-    <w:lsdException w:name="Grid Table 3 Accent 6" w:uiPriority="48"/>
-    <w:lsdException w:name="Grid Table 4 Accent 6" w:uiPriority="49"/>
-    <w:lsdException w:name="Grid Table 5 Dark Accent 6" w:uiPriority="50"/>
-    <w:lsdException w:name="Grid Table 6 Colorful Accent 6" w:uiPriority="51"/>
-    <w:lsdException w:name="Grid Table 7 Colorful Accent 6" w:uiPriority="52"/>
-    <w:lsdException w:name="List Table 1 Light" w:uiPriority="46"/>
-    <w:lsdException w:name="List Table 2" w:uiPriority="47"/>
-    <w:lsdException w:name="List Table 3" w:uiPriority="48"/>
-    <w:lsdException w:name="List Table 4" w:uiPriority="49"/>
-    <w:lsdException w:name="List Table 5 Dark" w:uiPriority="50"/>
-    <w:lsdException w:name="List Table 6 Colorful" w:uiPriority="51"/>
-    <w:lsdException w:name="List Table 7 Colorful" w:uiPriority="52"/>
-    <w:lsdException w:name="List Table 1 Light Accent 1" w:uiPriority="46"/>
-    <w:lsdException w:name="List Table 2 Accent 1" w:uiPriority="47"/>
-    <w:lsdException w:name="List Table 3 Accent 1" w:uiPriority="48"/>
-    <w:lsdException w:name="List Table 4 Accent 1" w:uiPriority="49"/>
-    <w:lsdException w:name="List Table 5 Dark Accent 1" w:uiPriority="50"/>
-    <w:lsdException w:name="List Table 6 Colorful Accent 1" w:uiPriority="51"/>
-    <w:lsdException w:name="List Table 7 Colorful Accent 1" w:uiPriority="52"/>
-    <w:lsdException w:name="List Table 1 Light Accent 2" w:uiPriority="46"/>
-    <w:lsdException w:name="List Table 2 Accent 2" w:uiPriority="47"/>
-    <w:lsdException w:name="List Table 3 Accent 2" w:uiPriority="48"/>
-    <w:lsdException w:name="List Table 4 Accent 2" w:uiPriority="49"/>
-    <w:lsdException w:name="List Table 5 Dark Accent 2" w:uiPriority="50"/>
-    <w:lsdException w:name="List Table 6 Colorful Accent 2" w:uiPriority="51"/>
-    <w:lsdException w:name="List Table 7 Colorful Accent 2" w:uiPriority="52"/>
-    <w:lsdException w:name="List Table 1 Light Accent 3" w:uiPriority="46"/>
-    <w:lsdException w:name="List Table 2 Accent 3" w:uiPriority="47"/>
-    <w:lsdException w:name="List Table 3 Accent 3" w:uiPriority="48"/>
-    <w:lsdException w:name="List Table 4 Accent 3" w:uiPriority="49"/>
-    <w:lsdException w:name="List Table 5 Dark Accent 3" w:uiPriority="50"/>
-    <w:lsdException w:name="List Table 6 Colorful Accent 3" w:uiPriority="51"/>
-    <w:lsdException w:name="List Table 7 Colorful Accent 3" w:uiPriority="52"/>
-    <w:lsdException w:name="List Table 1 Light Accent 4" w:uiPriority="46"/>
-    <w:lsdException w:name="List Table 2 Accent 4" w:uiPriority="47"/>
-    <w:lsdException w:name="List Table 3 Accent 4" w:uiPriority="48"/>
-    <w:lsdException w:name="List Table 4 Accent 4" w:uiPriority="49"/>
-    <w:lsdException w:name="List Table 5 Dark Accent 4" w:uiPriority="50"/>
-    <w:lsdException w:name="List Table 6 Colorful Accent 4" w:uiPriority="51"/>
-    <w:lsdException w:name="List Table 7 Colorful Accent 4" w:uiPriority="52"/>
-    <w:lsdException w:name="List Table 1 Light Accent 5" w:uiPriority="46"/>
-    <w:lsdException w:name="List Table 2 Accent 5" w:uiPriority="47"/>
-    <w:lsdException w:name="List Table 3 Accent 5" w:uiPriority="48"/>
-    <w:lsdException w:name="List Table 4 Accent 5" w:uiPriority="49"/>
-    <w:lsdException w:name="List Table 5 Dark Accent 5" w:uiPriority="50"/>
-    <w:lsdException w:name="List Table 6 Colorful Accent 5" w:uiPriority="51"/>
-    <w:lsdException w:name="List Table 7 Colorful Accent 5" w:uiPriority="52"/>
-    <w:lsdException w:name="List Table 1 Light Accent 6" w:uiPriority="46"/>
-    <w:lsdException w:name="List Table 2 Accent 6" w:uiPriority="47"/>
-    <w:lsdException w:name="List Table 3 Accent 6" w:uiPriority="48"/>
-    <w:lsdException w:name="List Table 4 Accent 6" w:uiPriority="49"/>
-    <w:lsdException w:name="List Table 5 Dark Accent 6" w:uiPriority="50"/>
-    <w:lsdException w:name="List Table 6 Colorful Accent 6" w:uiPriority="51"/>
-    <w:lsdException w:name="List Table 7 Colorful Accent 6" w:uiPriority="52"/>
+  <w:latentStyles w:defLockedState="0" w:defUIPriority="0" w:defSemiHidden="1" w:defUnhideWhenUsed="1" w:defQFormat="0" w:count="267">
+    <w:lsdException w:name="Normal" w:semiHidden="0" w:unhideWhenUsed="0" w:qFormat="1"/>
+    <w:lsdException w:name="heading 1" w:semiHidden="0" w:unhideWhenUsed="0" w:qFormat="1"/>
+    <w:lsdException w:name="heading 2" w:semiHidden="0" w:unhideWhenUsed="0" w:qFormat="1"/>
+    <w:lsdException w:name="heading 3" w:semiHidden="0" w:unhideWhenUsed="0" w:qFormat="1"/>
+    <w:lsdException w:name="heading 4" w:semiHidden="0" w:unhideWhenUsed="0" w:qFormat="1"/>
+    <w:lsdException w:name="heading 5" w:semiHidden="0" w:unhideWhenUsed="0" w:qFormat="1"/>
+    <w:lsdException w:name="heading 6" w:semiHidden="0" w:unhideWhenUsed="0" w:qFormat="1"/>
+    <w:lsdException w:name="heading 7" w:semiHidden="0" w:qFormat="1"/>
+    <w:lsdException w:name="heading 8" w:semiHidden="0" w:qFormat="1"/>
+    <w:lsdException w:name="heading 9" w:semiHidden="0" w:qFormat="1"/>
+    <w:lsdException w:name="index 2" w:semiHidden="0"/>
+    <w:lsdException w:name="index 3" w:semiHidden="0"/>
+    <w:lsdException w:name="index 4" w:semiHidden="0"/>
+    <w:lsdException w:name="index 5" w:semiHidden="0"/>
+    <w:lsdException w:name="index 6" w:semiHidden="0"/>
+    <w:lsdException w:name="toc 1" w:uiPriority="39"/>
+    <w:lsdException w:name="toc 2" w:uiPriority="39"/>
+    <w:lsdException w:name="toc 3" w:uiPriority="39"/>
+    <w:lsdException w:name="toc 4" w:uiPriority="39"/>
+    <w:lsdException w:name="toc 5" w:uiPriority="39"/>
+    <w:lsdException w:name="toc 6" w:uiPriority="39"/>
+    <w:lsdException w:name="toc 7" w:uiPriority="39"/>
+    <w:lsdException w:name="toc 8" w:uiPriority="39"/>
+    <w:lsdException w:name="toc 9" w:uiPriority="39"/>
+    <w:lsdException w:name="annotation text" w:uiPriority="99"/>
+    <w:lsdException w:name="header" w:uiPriority="99"/>
+    <w:lsdException w:name="footer" w:uiPriority="99"/>
+    <w:lsdException w:name="caption" w:qFormat="1"/>
+    <w:lsdException w:name="table of figures" w:uiPriority="99"/>
+    <w:lsdException w:name="annotation reference" w:uiPriority="99"/>
+    <w:lsdException w:name="List Number 2" w:semiHidden="0"/>
+    <w:lsdException w:name="List Number 5" w:semiHidden="0"/>
+    <w:lsdException w:name="Title" w:semiHidden="0" w:unhideWhenUsed="0" w:qFormat="1"/>
+    <w:lsdException w:name="Default Paragraph Font" w:uiPriority="1"/>
+    <w:lsdException w:name="Subtitle" w:semiHidden="0" w:unhideWhenUsed="0" w:qFormat="1"/>
+    <w:lsdException w:name="Body Text Indent 3" w:semiHidden="0"/>
+    <w:lsdException w:name="Block Text" w:semiHidden="0"/>
+    <w:lsdException w:name="Hyperlink" w:semiHidden="0" w:uiPriority="99"/>
+    <w:lsdException w:name="FollowedHyperlink" w:semiHidden="0" w:uiPriority="99"/>
+    <w:lsdException w:name="Strong" w:semiHidden="0" w:unhideWhenUsed="0" w:qFormat="1"/>
+    <w:lsdException w:name="Emphasis" w:semiHidden="0" w:unhideWhenUsed="0" w:qFormat="1"/>
+    <w:lsdException w:name="Document Map" w:uiPriority="99"/>
+    <w:lsdException w:name="annotation subject" w:uiPriority="99"/>
+    <w:lsdException w:name="No List" w:uiPriority="99"/>
+    <w:lsdException w:name="Balloon Text" w:uiPriority="99"/>
+    <w:lsdException w:name="Table Grid" w:semiHidden="0" w:uiPriority="59" w:unhideWhenUsed="0"/>
+    <w:lsdException w:name="Placeholder Text" w:uiPriority="99" w:unhideWhenUsed="0"/>
+    <w:lsdException w:name="No Spacing" w:semiHidden="0" w:uiPriority="1" w:unhideWhenUsed="0" w:qFormat="1"/>
+    <w:lsdException w:name="Light Shading" w:semiHidden="0" w:uiPriority="60" w:unhideWhenUsed="0"/>
+    <w:lsdException w:name="Light List" w:semiHidden="0" w:uiPriority="61" w:unhideWhenUsed="0"/>
+    <w:lsdException w:name="Light Grid" w:semiHidden="0" w:uiPriority="62" w:unhideWhenUsed="0"/>
+    <w:lsdException w:name="Medium Shading 1" w:semiHidden="0" w:uiPriority="63" w:unhideWhenUsed="0"/>
+    <w:lsdException w:name="Medium Shading 2" w:semiHidden="0" w:uiPriority="64" w:unhideWhenUsed="0"/>
+    <w:lsdException w:name="Medium List 1" w:semiHidden="0" w:uiPriority="65" w:unhideWhenUsed="0"/>
+    <w:lsdException w:name="Medium List 2" w:semiHidden="0" w:uiPriority="66" w:unhideWhenUsed="0"/>
+    <w:lsdException w:name="Medium Grid 1" w:semiHidden="0" w:uiPriority="67" w:unhideWhenUsed="0"/>
+    <w:lsdException w:name="Medium Grid 2" w:semiHidden="0" w:uiPriority="68" w:unhideWhenUsed="0"/>
+    <w:lsdException w:name="Medium Grid 3" w:semiHidden="0" w:uiPriority="69" w:unhideWhenUsed="0"/>
+    <w:lsdException w:name="Dark List" w:semiHidden="0" w:uiPriority="70" w:unhideWhenUsed="0"/>
+    <w:lsdException w:name="Colorful Shading" w:semiHidden="0" w:uiPriority="71" w:unhideWhenUsed="0"/>
+    <w:lsdException w:name="Colorful List" w:semiHidden="0" w:uiPriority="72" w:unhideWhenUsed="0"/>
+    <w:lsdException w:name="Colorful Grid" w:semiHidden="0" w:uiPriority="73" w:unhideWhenUsed="0"/>
+    <w:lsdException w:name="Light Shading Accent 1" w:semiHidden="0" w:uiPriority="60" w:unhideWhenUsed="0"/>
+    <w:lsdException w:name="Light List Accent 1" w:semiHidden="0" w:uiPriority="61" w:unhideWhenUsed="0"/>
+    <w:lsdException w:name="Light Grid Accent 1" w:semiHidden="0" w:uiPriority="62" w:unhideWhenUsed="0"/>
+    <w:lsdException w:name="Medium Shading 1 Accent 1" w:semiHidden="0" w:uiPriority="63" w:unhideWhenUsed="0"/>
+    <w:lsdException w:name="Medium Shading 2 Accent 1" w:semiHidden="0" w:uiPriority="64" w:unhideWhenUsed="0"/>
+    <w:lsdException w:name="Medium List 1 Accent 1" w:semiHidden="0" w:uiPriority="65" w:unhideWhenUsed="0"/>
+    <w:lsdException w:name="Revision" w:uiPriority="99" w:unhideWhenUsed="0"/>
+    <w:lsdException w:name="List Paragraph" w:semiHidden="0" w:uiPriority="34" w:unhideWhenUsed="0" w:qFormat="1"/>
+    <w:lsdException w:name="Quote" w:semiHidden="0" w:uiPriority="29" w:unhideWhenUsed="0" w:qFormat="1"/>
+    <w:lsdException w:name="Intense Quote" w:semiHidden="0" w:uiPriority="30" w:unhideWhenUsed="0" w:qFormat="1"/>
+    <w:lsdException w:name="Medium List 2 Accent 1" w:semiHidden="0" w:uiPriority="66" w:unhideWhenUsed="0"/>
+    <w:lsdException w:name="Medium Grid 1 Accent 1" w:semiHidden="0" w:uiPriority="67" w:unhideWhenUsed="0"/>
+    <w:lsdException w:name="Medium Grid 2 Accent 1" w:semiHidden="0" w:uiPriority="68" w:unhideWhenUsed="0"/>
+    <w:lsdException w:name="Medium Grid 3 Accent 1" w:semiHidden="0" w:uiPriority="69" w:unhideWhenUsed="0"/>
+    <w:lsdException w:name="Dark List Accent 1" w:semiHidden="0" w:uiPriority="70" w:unhideWhenUsed="0"/>
+    <w:lsdException w:name="Colorful Shading Accent 1" w:semiHidden="0" w:uiPriority="71" w:unhideWhenUsed="0"/>
+    <w:lsdException w:name="Colorful List Accent 1" w:semiHidden="0" w:uiPriority="72" w:unhideWhenUsed="0"/>
+    <w:lsdException w:name="Colorful Grid Accent 1" w:semiHidden="0" w:uiPriority="73" w:unhideWhenUsed="0"/>
+    <w:lsdException w:name="Light Shading Accent 2" w:semiHidden="0" w:uiPriority="60" w:unhideWhenUsed="0"/>
+    <w:lsdException w:name="Light List Accent 2" w:semiHidden="0" w:uiPriority="61" w:unhideWhenUsed="0"/>
+    <w:lsdException w:name="Light Grid Accent 2" w:semiHidden="0" w:uiPriority="62" w:unhideWhenUsed="0"/>
+    <w:lsdException w:name="Medium Shading 1 Accent 2" w:semiHidden="0" w:uiPriority="63" w:unhideWhenUsed="0"/>
+    <w:lsdException w:name="Medium Shading 2 Accent 2" w:semiHidden="0" w:uiPriority="64" w:unhideWhenUsed="0"/>
+    <w:lsdException w:name="Medium List 1 Accent 2" w:semiHidden="0" w:uiPriority="65" w:unhideWhenUsed="0"/>
+    <w:lsdException w:name="Medium List 2 Accent 2" w:semiHidden="0" w:uiPriority="66" w:unhideWhenUsed="0"/>
+    <w:lsdException w:name="Medium Grid 1 Accent 2" w:semiHidden="0" w:uiPriority="67" w:unhideWhenUsed="0"/>
+    <w:lsdException w:name="Medium Grid 2 Accent 2" w:semiHidden="0" w:uiPriority="68" w:unhideWhenUsed="0"/>
+    <w:lsdException w:name="Medium Grid 3 Accent 2" w:semiHidden="0" w:uiPriority="69" w:unhideWhenUsed="0"/>
+    <w:lsdException w:name="Dark List Accent 2" w:semiHidden="0" w:uiPriority="70" w:unhideWhenUsed="0"/>
+    <w:lsdException w:name="Colorful Shading Accent 2" w:semiHidden="0" w:uiPriority="71" w:unhideWhenUsed="0"/>
+    <w:lsdException w:name="Colorful List Accent 2" w:semiHidden="0" w:uiPriority="72" w:unhideWhenUsed="0"/>
+    <w:lsdException w:name="Colorful Grid Accent 2" w:semiHidden="0" w:uiPriority="73" w:unhideWhenUsed="0"/>
+    <w:lsdException w:name="Light Shading Accent 3" w:semiHidden="0" w:uiPriority="60" w:unhideWhenUsed="0"/>
+    <w:lsdException w:name="Light List Accent 3" w:semiHidden="0" w:uiPriority="61" w:unhideWhenUsed="0"/>
+    <w:lsdException w:name="Light Grid Accent 3" w:semiHidden="0" w:uiPriority="62" w:unhideWhenUsed="0"/>
+    <w:lsdException w:name="Medium Shading 1 Accent 3" w:semiHidden="0" w:uiPriority="63" w:unhideWhenUsed="0"/>
+    <w:lsdException w:name="Medium Shading 2 Accent 3" w:semiHidden="0" w:uiPriority="64" w:unhideWhenUsed="0"/>
+    <w:lsdException w:name="Medium List 1 Accent 3" w:semiHidden="0" w:uiPriority="65" w:unhideWhenUsed="0"/>
+    <w:lsdException w:name="Medium List 2 Accent 3" w:semiHidden="0" w:uiPriority="66" w:unhideWhenUsed="0"/>
+    <w:lsdException w:name="Medium Grid 1 Accent 3" w:semiHidden="0" w:uiPriority="67" w:unhideWhenUsed="0"/>
+    <w:lsdException w:name="Medium Grid 2 Accent 3" w:semiHidden="0" w:uiPriority="68" w:unhideWhenUsed="0"/>
+    <w:lsdException w:name="Medium Grid 3 Accent 3" w:semiHidden="0" w:uiPriority="69" w:unhideWhenUsed="0"/>
+    <w:lsdException w:name="Dark List Accent 3" w:semiHidden="0" w:uiPriority="70" w:unhideWhenUsed="0"/>
+    <w:lsdException w:name="Colorful Shading Accent 3" w:semiHidden="0" w:uiPriority="71" w:unhideWhenUsed="0"/>
+    <w:lsdException w:name="Colorful List Accent 3" w:semiHidden="0" w:uiPriority="72" w:unhideWhenUsed="0"/>
+    <w:lsdException w:name="Colorful Grid Accent 3" w:semiHidden="0" w:uiPriority="73" w:unhideWhenUsed="0"/>
+    <w:lsdException w:name="Light Shading Accent 4" w:semiHidden="0" w:uiPriority="60" w:unhideWhenUsed="0"/>
+    <w:lsdException w:name="Light List Accent 4" w:semiHidden="0" w:uiPriority="61" w:unhideWhenUsed="0"/>
+    <w:lsdException w:name="Light Grid Accent 4" w:semiHidden="0" w:uiPriority="62" w:unhideWhenUsed="0"/>
+    <w:lsdException w:name="Medium Shading 1 Accent 4" w:semiHidden="0" w:uiPriority="63" w:unhideWhenUsed="0"/>
+    <w:lsdException w:name="Medium Shading 2 Accent 4" w:semiHidden="0" w:uiPriority="64" w:unhideWhenUsed="0"/>
+    <w:lsdException w:name="Medium List 1 Accent 4" w:semiHidden="0" w:uiPriority="65" w:unhideWhenUsed="0"/>
+    <w:lsdException w:name="Medium List 2 Accent 4" w:semiHidden="0" w:uiPriority="66" w:unhideWhenUsed="0"/>
+    <w:lsdException w:name="Medium Grid 1 Accent 4" w:semiHidden="0" w:uiPriority="67" w:unhideWhenUsed="0"/>
+    <w:lsdException w:name="Medium Grid 2 Accent 4" w:semiHidden="0" w:uiPriority="68" w:unhideWhenUsed="0"/>
+    <w:lsdException w:name="Medium Grid 3 Accent 4" w:semiHidden="0" w:uiPriority="69" w:unhideWhenUsed="0"/>
+    <w:lsdException w:name="Dark List Accent 4" w:semiHidden="0" w:uiPriority="70" w:unhideWhenUsed="0"/>
+    <w:lsdException w:name="Colorful Shading Accent 4" w:semiHidden="0" w:uiPriority="71" w:unhideWhenUsed="0"/>
+    <w:lsdException w:name="Colorful List Accent 4" w:semiHidden="0" w:uiPriority="72" w:unhideWhenUsed="0"/>
+    <w:lsdException w:name="Colorful Grid Accent 4" w:semiHidden="0" w:uiPriority="73" w:unhideWhenUsed="0"/>
+    <w:lsdException w:name="Light Shading Accent 5" w:semiHidden="0" w:uiPriority="60" w:unhideWhenUsed="0"/>
+    <w:lsdException w:name="Light List Accent 5" w:semiHidden="0" w:uiPriority="61" w:unhideWhenUsed="0"/>
+    <w:lsdException w:name="Light Grid Accent 5" w:semiHidden="0" w:uiPriority="62" w:unhideWhenUsed="0"/>
+    <w:lsdException w:name="Medium Shading 1 Accent 5" w:semiHidden="0" w:uiPriority="63" w:unhideWhenUsed="0"/>
+    <w:lsdException w:name="Medium Shading 2 Accent 5" w:semiHidden="0" w:uiPriority="64" w:unhideWhenUsed="0"/>
+    <w:lsdException w:name="Medium List 1 Accent 5" w:semiHidden="0" w:uiPriority="65" w:unhideWhenUsed="0"/>
+    <w:lsdException w:name="Medium List 2 Accent 5" w:semiHidden="0" w:uiPriority="66" w:unhideWhenUsed="0"/>
+    <w:lsdException w:name="Medium Grid 1 Accent 5" w:semiHidden="0" w:uiPriority="67" w:unhideWhenUsed="0"/>
+    <w:lsdException w:name="Medium Grid 2 Accent 5" w:semiHidden="0" w:uiPriority="68" w:unhideWhenUsed="0"/>
+    <w:lsdException w:name="Medium Grid 3 Accent 5" w:semiHidden="0" w:uiPriority="69" w:unhideWhenUsed="0"/>
+    <w:lsdException w:name="Dark List Accent 5" w:semiHidden="0" w:uiPriority="70" w:unhideWhenUsed="0"/>
+    <w:lsdException w:name="Colorful Shading Accent 5" w:semiHidden="0" w:uiPriority="71" w:unhideWhenUsed="0"/>
+    <w:lsdException w:name="Colorful List Accent 5" w:semiHidden="0" w:uiPriority="72" w:unhideWhenUsed="0"/>
+    <w:lsdException w:name="Colorful Grid Accent 5" w:semiHidden="0" w:uiPriority="73" w:unhideWhenUsed="0"/>
+    <w:lsdException w:name="Light Shading Accent 6" w:semiHidden="0" w:uiPriority="60" w:unhideWhenUsed="0"/>
+    <w:lsdException w:name="Light List Accent 6" w:semiHidden="0" w:uiPriority="61" w:unhideWhenUsed="0"/>
+    <w:lsdException w:name="Light Grid Accent 6" w:semiHidden="0" w:uiPriority="62" w:unhideWhenUsed="0"/>
+    <w:lsdException w:name="Medium Shading 1 Accent 6" w:semiHidden="0" w:uiPriority="63" w:unhideWhenUsed="0"/>
+    <w:lsdException w:name="Medium Shading 2 Accent 6" w:semiHidden="0" w:uiPriority="64" w:unhideWhenUsed="0"/>
+    <w:lsdException w:name="Medium List 1 Accent 6" w:semiHidden="0" w:uiPriority="65" w:unhideWhenUsed="0"/>
+    <w:lsdException w:name="Medium List 2 Accent 6" w:semiHidden="0" w:uiPriority="66" w:unhideWhenUsed="0"/>
+    <w:lsdException w:name="Medium Grid 1 Accent 6" w:semiHidden="0" w:uiPriority="67" w:unhideWhenUsed="0"/>
+    <w:lsdException w:name="Medium Grid 2 Accent 6" w:semiHidden="0" w:uiPriority="68" w:unhideWhenUsed="0"/>
+    <w:lsdException w:name="Medium Grid 3 Accent 6" w:semiHidden="0" w:uiPriority="69" w:unhideWhenUsed="0"/>
+    <w:lsdException w:name="Dark List Accent 6" w:semiHidden="0" w:uiPriority="70" w:unhideWhenUsed="0"/>
+    <w:lsdException w:name="Colorful Shading Accent 6" w:semiHidden="0" w:uiPriority="71" w:unhideWhenUsed="0"/>
+    <w:lsdException w:name="Colorful List Accent 6" w:semiHidden="0" w:uiPriority="72" w:unhideWhenUsed="0"/>
+    <w:lsdException w:name="Colorful Grid Accent 6" w:semiHidden="0" w:uiPriority="73" w:unhideWhenUsed="0"/>
+    <w:lsdException w:name="Subtle Emphasis" w:semiHidden="0" w:uiPriority="19" w:unhideWhenUsed="0" w:qFormat="1"/>
+    <w:lsdException w:name="Intense Emphasis" w:semiHidden="0" w:uiPriority="21" w:unhideWhenUsed="0" w:qFormat="1"/>
+    <w:lsdException w:name="Subtle Reference" w:semiHidden="0" w:uiPriority="31" w:unhideWhenUsed="0" w:qFormat="1"/>
+    <w:lsdException w:name="Intense Reference" w:semiHidden="0" w:uiPriority="32" w:unhideWhenUsed="0" w:qFormat="1"/>
+    <w:lsdException w:name="Book Title" w:semiHidden="0" w:uiPriority="33" w:unhideWhenUsed="0" w:qFormat="1"/>
+    <w:lsdException w:name="Bibliography" w:uiPriority="37"/>
+    <w:lsdException w:name="TOC Heading" w:uiPriority="39" w:qFormat="1"/>
+  </w:latentStyles>
+  <w:style w:type="paragraph" w:default="1" w:styleId="Normal">
+    <w:name w:val="Normal"/>
+    <w:qFormat/>
+    <w:rsid w:val="005721D1"/>
+    <w:pPr>
+      <w:spacing w:after="120" w:line="276" w:lineRule="auto"/>
+    </w:pPr>
+    <w:rPr>
+      <w:sz w:val="22"/>
+      <w:szCs w:val="22"/>
+    </w:rPr>
+  </w:style>
+  <w:style w:type="paragraph" w:styleId="Heading1">
+    <w:name w:val="heading 1"/>
+    <w:aliases w:val="H1,H11,H12,H13,H14,H15,H16,H17,H18,H19,H111,H121,H131,H141,H151,H161,H171,H181,H110,H112,H122,H132,H142,H152,H162,H172,H182,H191,H1111,H1211,H1311,H1411,H1511,H1611,H1711,H1811,H113,H123,H133,H143,H153,H163,H173,H183,H192,H1112,H1212,H1312,h1"/>
+    <w:basedOn w:val="Normal"/>
+    <w:next w:val="Normal"/>
+    <w:link w:val="Heading1Char1"/>
+    <w:qFormat/>
+    <w:rsid w:val="007C126D"/>
+    <w:pPr>
+      <w:keepNext/>
+      <w:keepLines/>
+      <w:pageBreakBefore/>
+      <w:ind w:left="432" w:hanging="432"/>
+      <w:outlineLvl w:val="0"/>
+    </w:pPr>
+    <w:rPr>
+      <w:rFonts w:ascii="Cambria" w:eastAsia="Times New Roman" w:hAnsi="Cambria" w:cs="Times New Roman"/>
+      <w:b/>
+      <w:bCs/>
+      <w:color w:val="365F91"/>
+      <w:sz w:val="28"/>
+      <w:szCs w:val="28"/>
+    </w:rPr>
+  </w:style>
+  <w:style w:type="paragraph" w:styleId="Heading2">
+    <w:name w:val="heading 2"/>
+    <w:aliases w:val="h2,Level 2 Topic Heading,H2,chn,H21,chn1,Section Name,H22,H211,H23,H212,H24,H213,H25,H214,H26,H215,H27,H216,H28,H217,H221,H2111,H231,H2121,H241,H2131,H251,H2141,H261,H2151,H271,H2161,H29,H218,H222,H2112,H232,H2122,H242,H2132,H252,H2142,H262,2"/>
+    <w:basedOn w:val="Normal"/>
+    <w:next w:val="Normal"/>
+    <w:link w:val="Heading2Char1"/>
+    <w:qFormat/>
+    <w:rsid w:val="00177B39"/>
+    <w:pPr>
+      <w:keepNext/>
+      <w:keepLines/>
+      <w:spacing w:before="240"/>
+      <w:ind w:left="576" w:hanging="576"/>
+      <w:outlineLvl w:val="1"/>
+    </w:pPr>
+    <w:rPr>
+      <w:rFonts w:ascii="Cambria" w:eastAsia="Times New Roman" w:hAnsi="Cambria" w:cs="Times New Roman"/>
+      <w:b/>
+      <w:bCs/>
+      <w:color w:val="4F81BD"/>
+      <w:sz w:val="26"/>
+      <w:szCs w:val="26"/>
+    </w:rPr>
+  </w:style>
+  <w:style w:type="paragraph" w:styleId="Heading3">
+    <w:name w:val="heading 3"/>
+    <w:aliases w:val="H3,H31,H32,H311,H33,H312,H34,H313,H35,H314,H321,H3111,H331,H3121,H341,H3131,H36,H315,H322,H3112,H332,H3122,H342,H3132,H37,H316,H323,H3113,H333,H3123,H343,H3133,H38,H317,H324,H3114,H334,H3124,H344,H3134,H39,H318,H325,H3115,H335,H3125,H345,H3135"/>
+    <w:basedOn w:val="Normal"/>
+    <w:next w:val="Normal"/>
+    <w:link w:val="Heading3Char1"/>
+    <w:qFormat/>
+    <w:rsid w:val="00A97668"/>
+    <w:pPr>
+      <w:keepNext/>
+      <w:keepLines/>
+      <w:spacing w:before="200" w:after="0"/>
+      <w:ind w:left="720" w:hanging="720"/>
+      <w:outlineLvl w:val="2"/>
+    </w:pPr>
+    <w:rPr>
+      <w:rFonts w:ascii="Cambria" w:eastAsia="Times New Roman" w:hAnsi="Cambria" w:cs="Times New Roman"/>
+      <w:b/>
+      <w:bCs/>
+      <w:color w:val="4F81BD"/>
+    </w:rPr>
+  </w:style>
+  <w:style w:type="paragraph" w:styleId="Heading4">
+    <w:name w:val="heading 4"/>
+    <w:aliases w:val="Heading 14,Heading 141,Heading 142,Heading 143,Heading 1411,Heading 1421,Heading 144,Heading 1412,Heading 1422,Heading 145,Heading 1413,Heading 1423,H4,Heading 146,Heading 1414,Heading 1424,Heading 147,Heading 1415,Heading 1425,H41,Heading 148"/>
+    <w:basedOn w:val="Normal"/>
+    <w:next w:val="Normal"/>
+    <w:link w:val="Heading4Char1"/>
+    <w:qFormat/>
+    <w:rsid w:val="00A97668"/>
+    <w:pPr>
+      <w:keepNext/>
+      <w:keepLines/>
+      <w:spacing w:before="200" w:after="0"/>
+      <w:ind w:left="864" w:hanging="864"/>
+      <w:outlineLvl w:val="3"/>
+    </w:pPr>
+    <w:rPr>
+      <w:rFonts w:ascii="Cambria" w:eastAsia="Times New Roman" w:hAnsi="Cambria" w:cs="Times New Roman"/>
+      <w:b/>
+      <w:bCs/>
+      <w:i/>
+      <w:iCs/>
+      <w:color w:val="4F81BD"/>
+    </w:rPr>
+  </w:style>
+  <w:style w:type="paragraph" w:styleId="Heading5">
+    <w:name w:val="heading 5"/>
+    <w:aliases w:val="H5,H51,H52,H511,H53,H512,H54,H513,H55,H514,H56,H515,H57,H516,H521,H5111,H531,H5121,H541,H5131,H551,H5141,H561,H5151"/>
+    <w:basedOn w:val="Normal"/>
+    <w:next w:val="Normal"/>
+    <w:link w:val="Heading5Char1"/>
+    <w:qFormat/>
+    <w:rsid w:val="002472A5"/>
+    <w:pPr>
+      <w:keepNext/>
+      <w:keepLines/>
+      <w:spacing w:before="200" w:after="0"/>
+      <w:ind w:left="1008" w:hanging="1008"/>
+      <w:outlineLvl w:val="4"/>
+    </w:pPr>
+    <w:rPr>
+      <w:rFonts w:ascii="Cambria" w:eastAsia="Times New Roman" w:hAnsi="Cambria" w:cs="Times New Roman"/>
+      <w:b/>
+      <w:color w:val="243F60"/>
+    </w:rPr>
+  </w:style>
+  <w:style w:type="paragraph" w:styleId="Heading6">
+    <w:name w:val="heading 6"/>
+    <w:aliases w:val="h6,Assertion,H6,H61,H62,H611"/>
+    <w:basedOn w:val="Normal"/>
+    <w:next w:val="Normal"/>
+    <w:link w:val="Heading6Char1"/>
+    <w:qFormat/>
+    <w:rsid w:val="00A97668"/>
+    <w:pPr>
+      <w:keepNext/>
+      <w:keepLines/>
+      <w:spacing w:before="200" w:after="0"/>
+      <w:ind w:left="1152" w:hanging="1152"/>
+      <w:outlineLvl w:val="5"/>
+    </w:pPr>
+    <w:rPr>
+      <w:rFonts w:ascii="Cambria" w:eastAsia="Times New Roman" w:hAnsi="Cambria" w:cs="Times New Roman"/>
+      <w:i/>
+      <w:iCs/>
+      <w:color w:val="243F60"/>
+    </w:rPr>
+  </w:style>
+  <w:style w:type="paragraph" w:styleId="Heading7">
+    <w:name w:val="heading 7"/>
+    <w:aliases w:val="H7"/>
+    <w:basedOn w:val="Normal"/>
+    <w:next w:val="Normal"/>
+    <w:link w:val="Heading7Char1"/>
+    <w:qFormat/>
+    <w:rsid w:val="00A97668"/>
+    <w:pPr>
+      <w:keepNext/>
+      <w:keepLines/>
+      <w:spacing w:before="200" w:after="0"/>
+      <w:ind w:left="1296" w:hanging="1296"/>
+      <w:outlineLvl w:val="6"/>
+    </w:pPr>
+    <w:rPr>
+      <w:rFonts w:ascii="Cambria" w:eastAsia="Times New Roman" w:hAnsi="Cambria" w:cs="Times New Roman"/>
+      <w:i/>
+      <w:iCs/>
+      <w:color w:val="404040"/>
+    </w:rPr>
+  </w:style>
+  <w:style w:type="paragraph" w:styleId="Heading8">
+    <w:name w:val="heading 8"/>
+    <w:basedOn w:val="Normal"/>
+    <w:next w:val="Normal"/>
+    <w:link w:val="Heading8Char1"/>
+    <w:qFormat/>
+    <w:rsid w:val="00A97668"/>
+    <w:pPr>
+      <w:keepNext/>
+      <w:keepLines/>
+      <w:spacing w:before="200" w:after="0"/>
+      <w:ind w:left="1440" w:hanging="1440"/>
+      <w:outlineLvl w:val="7"/>
+    </w:pPr>
+    <w:rPr>
+      <w:rFonts w:ascii="Cambria" w:eastAsia="Times New Roman" w:hAnsi="Cambria" w:cs="Times New Roman"/>
+      <w:color w:val="404040"/>
+      <w:sz w:val="20"/>
+      <w:szCs w:val="20"/>
+    </w:rPr>
+  </w:style>
+  <w:style w:type="paragraph" w:styleId="Heading9">
+    <w:name w:val="heading 9"/>
+    <w:basedOn w:val="Normal"/>
+    <w:next w:val="Normal"/>
+    <w:link w:val="Heading9Char1"/>
+    <w:qFormat/>
+    <w:rsid w:val="00A97668"/>
+    <w:pPr>
+      <w:keepNext/>
+      <w:keepLines/>
+      <w:spacing w:before="200" w:after="0"/>
+      <w:ind w:left="1584" w:hanging="1584"/>
+      <w:outlineLvl w:val="8"/>
+    </w:pPr>
+    <w:rPr>
+      <w:rFonts w:ascii="Cambria" w:eastAsia="Times New Roman" w:hAnsi="Cambria" w:cs="Times New Roman"/>
+      <w:i/>
+      <w:iCs/>
+      <w:color w:val="404040"/>
+      <w:sz w:val="20"/>
+      <w:szCs w:val="20"/>
+    </w:rPr>
+  </w:style>
+  <w:style w:type="character" w:default="1" w:styleId="DefaultParagraphFont">
+    <w:name w:val="Default Paragraph Font"/>
+    <w:uiPriority w:val="1"/>
+    <w:semiHidden/>
+    <w:unhideWhenUsed/>
+  </w:style>
+  <w:style w:type="table" w:default="1" w:styleId="TableNormal">
+    <w:name w:val="Normal Table"/>
+    <w:uiPriority w:val="99"/>
+    <w:semiHidden/>
+    <w:unhideWhenUsed/>
+    <w:tblPr>
+      <w:tblInd w:w="0" w:type="dxa"/>
+      <w:tblCellMar>
+        <w:top w:w="0" w:type="dxa"/>
+        <w:left w:w="108" w:type="dxa"/>
+        <w:bottom w:w="0" w:type="dxa"/>
+        <w:right w:w="108" w:type="dxa"/>
+      </w:tblCellMar>
+    </w:tblPr>
+  </w:style>
+  <w:style w:type="numbering" w:default="1" w:styleId="NoList">
+    <w:name w:val="No List"/>
+    <w:uiPriority w:val="99"/>
+    <w:semiHidden/>
+    <w:unhideWhenUsed/>
+  </w:style>
+  <w:style w:type="character" w:customStyle="1" w:styleId="Heading1Char1">
+    <w:name w:val="Heading 1 Char1"/>
+    <w:aliases w:val="H1 Char,H11 Char,H12 Char,H13 Char,H14 Char,H15 Char,H16 Char,H17 Char,H18 Char,H19 Char,H111 Char,H121 Char,H131 Char,H141 Char,H151 Char,H161 Char,H171 Char,H181 Char,H110 Char,H112 Char,H122 Char,H132 Char,H142 Char,H152 Char,h1 Char"/>
+    <w:basedOn w:val="DefaultParagraphFont"/>
+    <w:link w:val="Heading1"/>
+    <w:rsid w:val="007C126D"/>
+    <w:rPr>
+      <w:rFonts w:ascii="Cambria" w:eastAsia="Times New Roman" w:hAnsi="Cambria" w:cs="Times New Roman"/>
+      <w:b/>
+      <w:bCs/>
+      <w:color w:val="365F91"/>
+      <w:sz w:val="28"/>
+      <w:szCs w:val="28"/>
+    </w:rPr>
+  </w:style>
+  <w:style w:type="character" w:customStyle="1" w:styleId="Heading2Char1">
+    <w:name w:val="Heading 2 Char1"/>
+    <w:aliases w:val="h2 Char,Level 2 Topic Heading Char,H2 Char,chn Char,H21 Char,chn1 Char,Section Name Char,H22 Char,H211 Char,H23 Char,H212 Char,H24 Char,H213 Char,H25 Char,H214 Char,H26 Char,H215 Char,H27 Char,H216 Char,H28 Char,H217 Char,H221 Char"/>
+    <w:basedOn w:val="DefaultParagraphFont"/>
+    <w:link w:val="Heading2"/>
+    <w:rsid w:val="00177B39"/>
+    <w:rPr>
+      <w:rFonts w:ascii="Cambria" w:eastAsia="Times New Roman" w:hAnsi="Cambria" w:cs="Times New Roman"/>
+      <w:b/>
+      <w:bCs/>
+      <w:color w:val="4F81BD"/>
+      <w:sz w:val="26"/>
+      <w:szCs w:val="26"/>
+    </w:rPr>
+  </w:style>
+  <w:style w:type="character" w:customStyle="1" w:styleId="Heading3Char1">
+    <w:name w:val="Heading 3 Char1"/>
+    <w:aliases w:val="H3 Char,H31 Char,H32 Char,H311 Char,H33 Char,H312 Char,H34 Char,H313 Char,H35 Char,H314 Char,H321 Char,H3111 Char,H331 Char,H3121 Char,H341 Char,H3131 Char,H36 Char,H315 Char,H322 Char,H3112 Char,H332 Char,H3122 Char,H342 Char,H3132 Char"/>
+    <w:basedOn w:val="DefaultParagraphFont"/>
+    <w:link w:val="Heading3"/>
+    <w:rsid w:val="00A97668"/>
+    <w:rPr>
+      <w:rFonts w:ascii="Cambria" w:eastAsia="Times New Roman" w:hAnsi="Cambria" w:cs="Times New Roman"/>
+      <w:b/>
+      <w:bCs/>
+      <w:color w:val="4F81BD"/>
+      <w:sz w:val="22"/>
+      <w:szCs w:val="22"/>
+    </w:rPr>
+  </w:style>
+  <w:style w:type="character" w:customStyle="1" w:styleId="Heading4Char1">
+    <w:name w:val="Heading 4 Char1"/>
+    <w:aliases w:val="Heading 14 Char,Heading 141 Char,Heading 142 Char,Heading 143 Char,Heading 1411 Char,Heading 1421 Char,Heading 144 Char,Heading 1412 Char,Heading 1422 Char,Heading 145 Char,Heading 1413 Char,Heading 1423 Char,H4 Char,Heading 146 Char"/>
+    <w:basedOn w:val="DefaultParagraphFont"/>
+    <w:link w:val="Heading4"/>
+    <w:rsid w:val="00A97668"/>
+    <w:rPr>
+      <w:rFonts w:ascii="Cambria" w:eastAsia="Times New Roman" w:hAnsi="Cambria" w:cs="Times New Roman"/>
+      <w:b/>
+      <w:bCs/>
+      <w:i/>
+      <w:iCs/>
+      <w:color w:val="4F81BD"/>
+      <w:sz w:val="22"/>
+      <w:szCs w:val="22"/>
+    </w:rPr>
+  </w:style>
+  <w:style w:type="character" w:customStyle="1" w:styleId="Heading5Char1">
+    <w:name w:val="Heading 5 Char1"/>
+    <w:aliases w:val="H5 Char,H51 Char,H52 Char,H511 Char,H53 Char,H512 Char,H54 Char,H513 Char,H55 Char,H514 Char,H56 Char,H515 Char,H57 Char,H516 Char,H521 Char,H5111 Char,H531 Char,H5121 Char,H541 Char,H5131 Char,H551 Char,H5141 Char,H561 Char,H5151 Char"/>
+    <w:basedOn w:val="DefaultParagraphFont"/>
+    <w:link w:val="Heading5"/>
+    <w:rsid w:val="002472A5"/>
+    <w:rPr>
+      <w:rFonts w:ascii="Cambria" w:eastAsia="Times New Roman" w:hAnsi="Cambria" w:cs="Times New Roman"/>
+      <w:b/>
+      <w:color w:val="243F60"/>
+      <w:sz w:val="22"/>
+      <w:szCs w:val="22"/>
+    </w:rPr>
+  </w:style>
+  <w:style w:type="character" w:customStyle="1" w:styleId="Heading6Char1">
+    <w:name w:val="Heading 6 Char1"/>
+    <w:aliases w:val="h6 Char,Assertion Char,H6 Char,H61 Char,H62 Char,H611 Char"/>
+    <w:basedOn w:val="DefaultParagraphFont"/>
+    <w:link w:val="Heading6"/>
+    <w:rsid w:val="00A97668"/>
+    <w:rPr>
+      <w:rFonts w:ascii="Cambria" w:eastAsia="Times New Roman" w:hAnsi="Cambria" w:cs="Times New Roman"/>
+      <w:i/>
+      <w:iCs/>
+      <w:color w:val="243F60"/>
+      <w:sz w:val="22"/>
+      <w:szCs w:val="22"/>
+    </w:rPr>
+  </w:style>
+  <w:style w:type="character" w:customStyle="1" w:styleId="Heading7Char1">
+    <w:name w:val="Heading 7 Char1"/>
+    <w:aliases w:val="H7 Char"/>
+    <w:basedOn w:val="DefaultParagraphFont"/>
+    <w:link w:val="Heading7"/>
+    <w:rsid w:val="00A97668"/>
+    <w:rPr>
+      <w:rFonts w:ascii="Cambria" w:eastAsia="Times New Roman" w:hAnsi="Cambria" w:cs="Times New Roman"/>
+      <w:i/>
+      <w:iCs/>
+      <w:color w:val="404040"/>
+      <w:sz w:val="22"/>
+      <w:szCs w:val="22"/>
+    </w:rPr>
+  </w:style>
+  <w:style w:type="character" w:customStyle="1" w:styleId="Heading8Char1">
+    <w:name w:val="Heading 8 Char1"/>
+    <w:basedOn w:val="DefaultParagraphFont"/>
+    <w:link w:val="Heading8"/>
+    <w:rsid w:val="00A97668"/>
+    <w:rPr>
+      <w:rFonts w:ascii="Cambria" w:eastAsia="Times New Roman" w:hAnsi="Cambria" w:cs="Times New Roman"/>
+      <w:color w:val="404040"/>
+    </w:rPr>
+  </w:style>
+  <w:style w:type="character" w:customStyle="1" w:styleId="Heading9Char1">
+    <w:name w:val="Heading 9 Char1"/>
+    <w:basedOn w:val="DefaultParagraphFont"/>
+    <w:link w:val="Heading9"/>
+    <w:rsid w:val="00A97668"/>
+    <w:rPr>
+      <w:rFonts w:ascii="Cambria" w:eastAsia="Times New Roman" w:hAnsi="Cambria" w:cs="Times New Roman"/>
+      <w:i/>
+      <w:iCs/>
+      <w:color w:val="404040"/>
+    </w:rPr>
+  </w:style>
+  <w:style w:type="paragraph" w:styleId="DocumentMap">
+    <w:name w:val="Document Map"/>
+    <w:basedOn w:val="Normal"/>
+    <w:link w:val="DocumentMapChar"/>
+    <w:uiPriority w:val="99"/>
+    <w:semiHidden/>
+    <w:unhideWhenUsed/>
+    <w:rsid w:val="003D7DC6"/>
+    <w:rPr>
+      <w:rFonts w:ascii="Tahoma" w:hAnsi="Tahoma" w:cs="Tahoma"/>
+      <w:sz w:val="16"/>
+      <w:szCs w:val="16"/>
+    </w:rPr>
+  </w:style>
+  <w:style w:type="character" w:customStyle="1" w:styleId="DocumentMapChar">
+    <w:name w:val="Document Map Char"/>
+    <w:basedOn w:val="DefaultParagraphFont"/>
+    <w:link w:val="DocumentMap"/>
+    <w:uiPriority w:val="99"/>
+    <w:semiHidden/>
+    <w:rsid w:val="003D7DC6"/>
+    <w:rPr>
+      <w:rFonts w:ascii="Tahoma" w:hAnsi="Tahoma" w:cs="Tahoma"/>
+      <w:sz w:val="16"/>
+      <w:szCs w:val="16"/>
+    </w:rPr>
+  </w:style>
+  <w:style w:type="character" w:styleId="Hyperlink">
+    <w:name w:val="Hyperlink"/>
+    <w:basedOn w:val="DefaultParagraphFont"/>
+    <w:uiPriority w:val="99"/>
+    <w:unhideWhenUsed/>
+    <w:rsid w:val="0018502F"/>
+    <w:rPr>
+      <w:color w:val="0000FF"/>
+      <w:u w:val="single"/>
+    </w:rPr>
+  </w:style>
+  <w:style w:type="paragraph" w:styleId="ListParagraph">
+    <w:name w:val="List Paragraph"/>
+    <w:basedOn w:val="Normal"/>
+    <w:uiPriority w:val="34"/>
+    <w:qFormat/>
+    <w:rsid w:val="00467B59"/>
+    <w:pPr>
+      <w:ind w:left="720"/>
+      <w:contextualSpacing/>
+    </w:pPr>
+  </w:style>
+  <w:style w:type="paragraph" w:styleId="BalloonText">
+    <w:name w:val="Balloon Text"/>
+    <w:basedOn w:val="Normal"/>
+    <w:link w:val="BalloonTextChar"/>
+    <w:uiPriority w:val="99"/>
+    <w:unhideWhenUsed/>
+    <w:rsid w:val="00944395"/>
+    <w:pPr>
+      <w:spacing w:after="0" w:line="240" w:lineRule="auto"/>
+    </w:pPr>
+    <w:rPr>
+      <w:rFonts w:ascii="Tahoma" w:hAnsi="Tahoma" w:cs="Tahoma"/>
+      <w:sz w:val="16"/>
+      <w:szCs w:val="16"/>
+    </w:rPr>
+  </w:style>
+  <w:style w:type="character" w:customStyle="1" w:styleId="BalloonTextChar">
+    <w:name w:val="Balloon Text Char"/>
+    <w:basedOn w:val="DefaultParagraphFont"/>
+    <w:link w:val="BalloonText"/>
+    <w:uiPriority w:val="99"/>
+    <w:semiHidden/>
+    <w:rsid w:val="00944395"/>
+    <w:rPr>
+      <w:rFonts w:ascii="Tahoma" w:hAnsi="Tahoma" w:cs="Tahoma"/>
+      <w:sz w:val="16"/>
+      <w:szCs w:val="16"/>
+    </w:rPr>
+  </w:style>
+  <w:style w:type="paragraph" w:customStyle="1" w:styleId="DocTitle">
+    <w:name w:val="DocTitle"/>
+    <w:basedOn w:val="Normal"/>
+    <w:rsid w:val="008F09ED"/>
+    <w:pPr>
+      <w:keepNext/>
+      <w:keepLines/>
+      <w:spacing w:before="1400" w:line="240" w:lineRule="auto"/>
+      <w:ind w:left="1296"/>
+    </w:pPr>
+    <w:rPr>
+      <w:rFonts w:ascii="Neo Sans Intel Medium" w:eastAsia="Times New Roman" w:hAnsi="Neo Sans Intel Medium" w:cs="Times New Roman"/>
+      <w:snapToGrid w:val="0"/>
+      <w:color w:val="0860A8"/>
+      <w:sz w:val="48"/>
+      <w:szCs w:val="20"/>
+      <w:lang w:val="en-GB" w:bidi="ar-SA"/>
+    </w:rPr>
+  </w:style>
+  <w:style w:type="paragraph" w:customStyle="1" w:styleId="DocTypeTitlePage">
+    <w:name w:val="DocType TitlePage"/>
+    <w:basedOn w:val="Normal"/>
+    <w:rsid w:val="008F09ED"/>
+    <w:pPr>
+      <w:keepLines/>
+      <w:pBdr>
+        <w:bottom w:val="single" w:sz="4" w:space="1" w:color="auto"/>
+      </w:pBdr>
+      <w:spacing w:before="200" w:line="240" w:lineRule="auto"/>
+      <w:ind w:left="1300"/>
+    </w:pPr>
+    <w:rPr>
+      <w:rFonts w:ascii="Neo Sans Intel Medium" w:eastAsia="Times New Roman" w:hAnsi="Neo Sans Intel Medium" w:cs="Times New Roman"/>
+      <w:snapToGrid w:val="0"/>
+      <w:color w:val="000000"/>
+      <w:sz w:val="32"/>
+      <w:szCs w:val="20"/>
+      <w:lang w:val="en-GB" w:bidi="ar-SA"/>
+    </w:rPr>
+  </w:style>
+  <w:style w:type="paragraph" w:customStyle="1" w:styleId="DateTitlePage">
+    <w:name w:val="DateTitlePage"/>
+    <w:basedOn w:val="Normal"/>
+    <w:rsid w:val="008F09ED"/>
+    <w:pPr>
+      <w:keepLines/>
+      <w:spacing w:before="80" w:line="240" w:lineRule="auto"/>
+      <w:ind w:left="1296"/>
+    </w:pPr>
+    <w:rPr>
+      <w:rFonts w:ascii="Neo Sans Intel Medium" w:eastAsia="Times New Roman" w:hAnsi="Neo Sans Intel Medium" w:cs="Times New Roman"/>
+      <w:iCs/>
+      <w:snapToGrid w:val="0"/>
+      <w:color w:val="0860A8"/>
+      <w:sz w:val="28"/>
+      <w:szCs w:val="20"/>
+      <w:lang w:bidi="ar-SA"/>
+    </w:rPr>
+  </w:style>
+  <w:style w:type="paragraph" w:customStyle="1" w:styleId="Authorinpreliminarydocs">
+    <w:name w:val="Author (in preliminary docs)"/>
+    <w:basedOn w:val="DocVersion"/>
+    <w:rsid w:val="008F09ED"/>
+    <w:rPr>
+      <w:b w:val="0"/>
+    </w:rPr>
+  </w:style>
+  <w:style w:type="paragraph" w:customStyle="1" w:styleId="DocVersion">
+    <w:name w:val="Doc_Version"/>
+    <w:basedOn w:val="DateTitlePage"/>
+    <w:rsid w:val="00E51C0F"/>
+    <w:pPr>
+      <w:ind w:left="0"/>
+    </w:pPr>
+    <w:rPr>
+      <w:b/>
+      <w:sz w:val="26"/>
+    </w:rPr>
+  </w:style>
+  <w:style w:type="paragraph" w:customStyle="1" w:styleId="Classification">
+    <w:name w:val="Classification"/>
+    <w:basedOn w:val="Normal"/>
+    <w:rsid w:val="008F09ED"/>
+    <w:pPr>
+      <w:keepLines/>
+      <w:spacing w:before="960" w:line="240" w:lineRule="auto"/>
+    </w:pPr>
+    <w:rPr>
+      <w:rFonts w:ascii="Neo Sans Intel Medium" w:eastAsia="Times New Roman" w:hAnsi="Neo Sans Intel Medium"/>
+      <w:b/>
+      <w:bCs/>
+      <w:color w:val="FF0000"/>
+      <w:sz w:val="32"/>
+      <w:szCs w:val="20"/>
+      <w:lang w:bidi="ar-SA"/>
+    </w:rPr>
+  </w:style>
+  <w:style w:type="paragraph" w:styleId="Header">
+    <w:name w:val="header"/>
+    <w:basedOn w:val="Normal"/>
+    <w:link w:val="HeaderChar1"/>
+    <w:uiPriority w:val="99"/>
+    <w:unhideWhenUsed/>
+    <w:rsid w:val="008F09ED"/>
+    <w:pPr>
+      <w:tabs>
+        <w:tab w:val="center" w:pos="4320"/>
+        <w:tab w:val="right" w:pos="8640"/>
+      </w:tabs>
+      <w:spacing w:after="0" w:line="240" w:lineRule="auto"/>
+    </w:pPr>
+  </w:style>
+  <w:style w:type="character" w:customStyle="1" w:styleId="HeaderChar1">
+    <w:name w:val="Header Char1"/>
+    <w:basedOn w:val="DefaultParagraphFont"/>
+    <w:link w:val="Header"/>
+    <w:uiPriority w:val="99"/>
+    <w:rsid w:val="008F09ED"/>
+    <w:rPr>
+      <w:sz w:val="22"/>
+      <w:szCs w:val="22"/>
+    </w:rPr>
+  </w:style>
+  <w:style w:type="paragraph" w:styleId="Footer">
+    <w:name w:val="footer"/>
+    <w:basedOn w:val="Normal"/>
+    <w:link w:val="FooterChar1"/>
+    <w:uiPriority w:val="99"/>
+    <w:unhideWhenUsed/>
+    <w:rsid w:val="008F09ED"/>
+    <w:pPr>
+      <w:tabs>
+        <w:tab w:val="center" w:pos="4320"/>
+        <w:tab w:val="right" w:pos="8640"/>
+      </w:tabs>
+      <w:spacing w:after="0" w:line="240" w:lineRule="auto"/>
+    </w:pPr>
+  </w:style>
+  <w:style w:type="character" w:customStyle="1" w:styleId="FooterChar1">
+    <w:name w:val="Footer Char1"/>
+    <w:basedOn w:val="DefaultParagraphFont"/>
+    <w:link w:val="Footer"/>
+    <w:uiPriority w:val="99"/>
+    <w:rsid w:val="008F09ED"/>
+    <w:rPr>
+      <w:sz w:val="22"/>
+      <w:szCs w:val="22"/>
+    </w:rPr>
+  </w:style>
+  <w:style w:type="paragraph" w:styleId="NoSpacing">
+    <w:name w:val="No Spacing"/>
+    <w:link w:val="NoSpacingChar"/>
+    <w:uiPriority w:val="1"/>
+    <w:qFormat/>
+    <w:rsid w:val="008F09ED"/>
+    <w:rPr>
+      <w:rFonts w:eastAsia="Times New Roman"/>
+      <w:sz w:val="22"/>
+      <w:szCs w:val="22"/>
+      <w:lang w:bidi="ar-SA"/>
+    </w:rPr>
+  </w:style>
+  <w:style w:type="character" w:customStyle="1" w:styleId="NoSpacingChar">
+    <w:name w:val="No Spacing Char"/>
+    <w:basedOn w:val="DefaultParagraphFont"/>
+    <w:link w:val="NoSpacing"/>
+    <w:uiPriority w:val="1"/>
+    <w:rsid w:val="008F09ED"/>
+    <w:rPr>
+      <w:rFonts w:eastAsia="Times New Roman"/>
+      <w:sz w:val="22"/>
+      <w:szCs w:val="22"/>
+      <w:lang w:val="en-US" w:eastAsia="en-US" w:bidi="ar-SA"/>
+    </w:rPr>
+  </w:style>
+  <w:style w:type="paragraph" w:styleId="TOCHeading">
+    <w:name w:val="TOC Heading"/>
+    <w:basedOn w:val="Heading1"/>
+    <w:next w:val="Normal"/>
+    <w:uiPriority w:val="39"/>
+    <w:qFormat/>
+    <w:rsid w:val="008F09ED"/>
+    <w:pPr>
+      <w:pageBreakBefore w:val="0"/>
+      <w:ind w:left="0" w:firstLine="0"/>
+      <w:outlineLvl w:val="9"/>
+    </w:pPr>
+    <w:rPr>
+      <w:lang w:bidi="ar-SA"/>
+    </w:rPr>
+  </w:style>
+  <w:style w:type="paragraph" w:styleId="TOC1">
+    <w:name w:val="toc 1"/>
+    <w:basedOn w:val="Normal"/>
+    <w:next w:val="Normal"/>
+    <w:autoRedefine/>
+    <w:uiPriority w:val="39"/>
+    <w:unhideWhenUsed/>
+    <w:rsid w:val="008F09ED"/>
+    <w:pPr>
+      <w:spacing w:after="0"/>
+    </w:pPr>
+  </w:style>
+  <w:style w:type="paragraph" w:styleId="TOC2">
+    <w:name w:val="toc 2"/>
+    <w:basedOn w:val="Normal"/>
+    <w:next w:val="Normal"/>
+    <w:autoRedefine/>
+    <w:uiPriority w:val="39"/>
+    <w:unhideWhenUsed/>
+    <w:rsid w:val="008F09ED"/>
+    <w:pPr>
+      <w:spacing w:after="0"/>
+      <w:ind w:left="216"/>
+    </w:pPr>
+  </w:style>
+  <w:style w:type="paragraph" w:styleId="TOC3">
+    <w:name w:val="toc 3"/>
+    <w:basedOn w:val="Normal"/>
+    <w:next w:val="Normal"/>
+    <w:autoRedefine/>
+    <w:uiPriority w:val="39"/>
+    <w:unhideWhenUsed/>
+    <w:rsid w:val="008F09ED"/>
+    <w:pPr>
+      <w:spacing w:after="0"/>
+      <w:ind w:left="446"/>
+    </w:pPr>
+  </w:style>
+  <w:style w:type="table" w:styleId="TableGrid">
+    <w:name w:val="Table Grid"/>
+    <w:basedOn w:val="TableNormal"/>
+    <w:uiPriority w:val="59"/>
+    <w:rsid w:val="007E1BB2"/>
+    <w:tblPr>
+      <w:tblBorders>
+        <w:top w:val="single" w:sz="4" w:space="0" w:color="000000"/>
+        <w:left w:val="single" w:sz="4" w:space="0" w:color="000000"/>
+        <w:bottom w:val="single" w:sz="4" w:space="0" w:color="000000"/>
+        <w:right w:val="single" w:sz="4" w:space="0" w:color="000000"/>
+        <w:insideH w:val="single" w:sz="4" w:space="0" w:color="000000"/>
+        <w:insideV w:val="single" w:sz="4" w:space="0" w:color="000000"/>
+      </w:tblBorders>
+    </w:tblPr>
+  </w:style>
+  <w:style w:type="table" w:customStyle="1" w:styleId="LightShading-Accent11">
+    <w:name w:val="Light Shading - Accent 11"/>
+    <w:basedOn w:val="TableNormal"/>
+    <w:uiPriority w:val="60"/>
+    <w:rsid w:val="007E1BB2"/>
+    <w:rPr>
+      <w:color w:val="365F91"/>
+    </w:rPr>
+    <w:tblPr>
+      <w:tblStyleRowBandSize w:val="1"/>
+      <w:tblStyleColBandSize w:val="1"/>
+      <w:tblBorders>
+        <w:top w:val="single" w:sz="8" w:space="0" w:color="4F81BD"/>
+        <w:bottom w:val="single" w:sz="8" w:space="0" w:color="4F81BD"/>
+      </w:tblBorders>
+    </w:tblPr>
+    <w:tblStylePr w:type="firstRow">
+      <w:pPr>
+        <w:spacing w:before="0" w:after="0" w:line="240" w:lineRule="auto"/>
+      </w:pPr>
+      <w:rPr>
+        <w:b/>
+        <w:bCs/>
+      </w:rPr>
+      <w:tblPr/>
+      <w:tcPr>
+        <w:tcBorders>
+          <w:top w:val="single" w:sz="8" w:space="0" w:color="4F81BD"/>
+          <w:left w:val="nil"/>
+          <w:bottom w:val="single" w:sz="8" w:space="0" w:color="4F81BD"/>
+          <w:right w:val="nil"/>
+          <w:insideH w:val="nil"/>
+          <w:insideV w:val="nil"/>
+        </w:tcBorders>
+      </w:tcPr>
+    </w:tblStylePr>
+    <w:tblStylePr w:type="lastRow">
+      <w:pPr>
+        <w:spacing w:before="0" w:after="0" w:line="240" w:lineRule="auto"/>
+      </w:pPr>
+      <w:rPr>
+        <w:b/>
+        <w:bCs/>
+      </w:rPr>
+      <w:tblPr/>
+      <w:tcPr>
+        <w:tcBorders>
+          <w:top w:val="single" w:sz="8" w:space="0" w:color="4F81BD"/>
+          <w:left w:val="nil"/>
+          <w:bottom w:val="single" w:sz="8" w:space="0" w:color="4F81BD"/>
+          <w:right w:val="nil"/>
+          <w:insideH w:val="nil"/>
+          <w:insideV w:val="nil"/>
+        </w:tcBorders>
+      </w:tcPr>
+    </w:tblStylePr>
+    <w:tblStylePr w:type="firstCol">
+      <w:rPr>
+        <w:b/>
+        <w:bCs/>
+      </w:rPr>
+    </w:tblStylePr>
+    <w:tblStylePr w:type="lastCol">
+      <w:rPr>
+        <w:b/>
+        <w:bCs/>
+      </w:rPr>
+    </w:tblStylePr>
+    <w:tblStylePr w:type="band1Vert">
+      <w:tblPr/>
+      <w:tcPr>
+        <w:tcBorders>
+          <w:left w:val="nil"/>
+          <w:right w:val="nil"/>
+          <w:insideH w:val="nil"/>
+          <w:insideV w:val="nil"/>
+        </w:tcBorders>
+        <w:shd w:val="clear" w:color="auto" w:fill="D3DFEE"/>
+      </w:tcPr>
+    </w:tblStylePr>
+    <w:tblStylePr w:type="band1Horz">
+      <w:tblPr/>
+      <w:tcPr>
+        <w:tcBorders>
+          <w:left w:val="nil"/>
+          <w:right w:val="nil"/>
+          <w:insideH w:val="nil"/>
+          <w:insideV w:val="nil"/>
+        </w:tcBorders>
+        <w:shd w:val="clear" w:color="auto" w:fill="D3DFEE"/>
+      </w:tcPr>
+    </w:tblStylePr>
+  </w:style>
+  <w:style w:type="table" w:customStyle="1" w:styleId="LightShading1">
+    <w:name w:val="Light Shading1"/>
+    <w:basedOn w:val="TableNormal"/>
+    <w:uiPriority w:val="60"/>
+    <w:rsid w:val="007E1BB2"/>
+    <w:rPr>
+      <w:color w:val="000000"/>
+    </w:rPr>
+    <w:tblPr>
+      <w:tblStyleRowBandSize w:val="1"/>
+      <w:tblStyleColBandSize w:val="1"/>
+      <w:tblBorders>
+        <w:top w:val="single" w:sz="8" w:space="0" w:color="000000"/>
+        <w:bottom w:val="single" w:sz="8" w:space="0" w:color="000000"/>
+      </w:tblBorders>
+    </w:tblPr>
+    <w:tblStylePr w:type="firstRow">
+      <w:pPr>
+        <w:spacing w:before="0" w:after="0" w:line="240" w:lineRule="auto"/>
+      </w:pPr>
+      <w:rPr>
+        <w:b/>
+        <w:bCs/>
+      </w:rPr>
+      <w:tblPr/>
+      <w:tcPr>
+        <w:tcBorders>
+          <w:top w:val="single" w:sz="8" w:space="0" w:color="000000"/>
+          <w:left w:val="nil"/>
+          <w:bottom w:val="single" w:sz="8" w:space="0" w:color="000000"/>
+          <w:right w:val="nil"/>
+          <w:insideH w:val="nil"/>
+          <w:insideV w:val="nil"/>
+        </w:tcBorders>
+      </w:tcPr>
+    </w:tblStylePr>
+    <w:tblStylePr w:type="lastRow">
+      <w:pPr>
+        <w:spacing w:before="0" w:after="0" w:line="240" w:lineRule="auto"/>
+      </w:pPr>
+      <w:rPr>
+        <w:b/>
+        <w:bCs/>
+      </w:rPr>
+      <w:tblPr/>
+      <w:tcPr>
+        <w:tcBorders>
+          <w:top w:val="single" w:sz="8" w:space="0" w:color="000000"/>
+          <w:left w:val="nil"/>
+          <w:bottom w:val="single" w:sz="8" w:space="0" w:color="000000"/>
+          <w:right w:val="nil"/>
+          <w:insideH w:val="nil"/>
+          <w:insideV w:val="nil"/>
+        </w:tcBorders>
+      </w:tcPr>
+    </w:tblStylePr>
+    <w:tblStylePr w:type="firstCol">
+      <w:rPr>
+        <w:b/>
+        <w:bCs/>
+      </w:rPr>
+    </w:tblStylePr>
+    <w:tblStylePr w:type="lastCol">
+      <w:rPr>
+        <w:b/>
+        <w:bCs/>
+      </w:rPr>
+    </w:tblStylePr>
+    <w:tblStylePr w:type="band1Vert">
+      <w:tblPr/>
+      <w:tcPr>
+        <w:tcBorders>
+          <w:left w:val="nil"/>
+          <w:right w:val="nil"/>
+          <w:insideH w:val="nil"/>
+          <w:insideV w:val="nil"/>
+        </w:tcBorders>
+        <w:shd w:val="clear" w:color="auto" w:fill="C0C0C0"/>
+      </w:tcPr>
+    </w:tblStylePr>
+    <w:tblStylePr w:type="band1Horz">
+      <w:tblPr/>
+      <w:tcPr>
+        <w:tcBorders>
+          <w:left w:val="nil"/>
+          <w:right w:val="nil"/>
+          <w:insideH w:val="nil"/>
+          <w:insideV w:val="nil"/>
+        </w:tcBorders>
+        <w:shd w:val="clear" w:color="auto" w:fill="C0C0C0"/>
+      </w:tcPr>
+    </w:tblStylePr>
+  </w:style>
+  <w:style w:type="paragraph" w:styleId="Caption">
+    <w:name w:val="caption"/>
+    <w:aliases w:val="fighead2,Caption Char1,Caption Char Char,Caption Char1 Char,Caption Char2,Caption Char Char Char,Caption Char Char1,Caption Char,fig and tbl,fighead21,fighead22,fighead23,Table Caption1,fighead211,fighead24,Table Caption2,fighead25,fighead212"/>
+    <w:basedOn w:val="Normal"/>
+    <w:next w:val="Normal"/>
+    <w:link w:val="CaptionChar3"/>
+    <w:qFormat/>
+    <w:rsid w:val="00CF720D"/>
+    <w:pPr>
+      <w:spacing w:before="60" w:after="200" w:line="240" w:lineRule="auto"/>
+      <w:jc w:val="center"/>
+    </w:pPr>
+    <w:rPr>
+      <w:b/>
+      <w:bCs/>
+      <w:color w:val="4F81BD"/>
+      <w:szCs w:val="18"/>
+    </w:rPr>
+  </w:style>
+  <w:style w:type="table" w:customStyle="1" w:styleId="LightList-Accent11">
+    <w:name w:val="Light List - Accent 11"/>
+    <w:basedOn w:val="TableNormal"/>
+    <w:uiPriority w:val="61"/>
+    <w:rsid w:val="005B60D5"/>
+    <w:tblPr>
+      <w:tblStyleRowBandSize w:val="1"/>
+      <w:tblStyleColBandSize w:val="1"/>
+      <w:tblBorders>
+        <w:top w:val="single" w:sz="8" w:space="0" w:color="4F81BD"/>
+        <w:left w:val="single" w:sz="8" w:space="0" w:color="4F81BD"/>
+        <w:bottom w:val="single" w:sz="8" w:space="0" w:color="4F81BD"/>
+        <w:right w:val="single" w:sz="8" w:space="0" w:color="4F81BD"/>
+      </w:tblBorders>
+    </w:tblPr>
+    <w:trPr>
+      <w:cantSplit/>
+    </w:trPr>
+    <w:tblStylePr w:type="firstRow">
+      <w:pPr>
+        <w:spacing w:before="0" w:after="0" w:line="240" w:lineRule="auto"/>
+      </w:pPr>
+      <w:rPr>
+        <w:b/>
+        <w:bCs/>
+        <w:color w:val="FFFFFF"/>
+      </w:rPr>
+      <w:tblPr/>
+      <w:tcPr>
+        <w:shd w:val="clear" w:color="auto" w:fill="4F81BD"/>
+      </w:tcPr>
+    </w:tblStylePr>
+    <w:tblStylePr w:type="lastRow">
+      <w:pPr>
+        <w:spacing w:before="0" w:after="0" w:line="240" w:lineRule="auto"/>
+      </w:pPr>
+      <w:rPr>
+        <w:b/>
+        <w:bCs/>
+      </w:rPr>
+      <w:tblPr/>
+      <w:tcPr>
+        <w:tcBorders>
+          <w:top w:val="double" w:sz="6" w:space="0" w:color="4F81BD"/>
+          <w:left w:val="single" w:sz="8" w:space="0" w:color="4F81BD"/>
+          <w:bottom w:val="single" w:sz="8" w:space="0" w:color="4F81BD"/>
+          <w:right w:val="single" w:sz="8" w:space="0" w:color="4F81BD"/>
+        </w:tcBorders>
+      </w:tcPr>
+    </w:tblStylePr>
+    <w:tblStylePr w:type="firstCol">
+      <w:rPr>
+        <w:b/>
+        <w:bCs/>
+      </w:rPr>
+    </w:tblStylePr>
+    <w:tblStylePr w:type="lastCol">
+      <w:rPr>
+        <w:b/>
+        <w:bCs/>
+      </w:rPr>
+    </w:tblStylePr>
+    <w:tblStylePr w:type="band1Vert">
+      <w:tblPr/>
+      <w:tcPr>
+        <w:tcBorders>
+          <w:top w:val="single" w:sz="8" w:space="0" w:color="4F81BD"/>
+          <w:left w:val="single" w:sz="8" w:space="0" w:color="4F81BD"/>
+          <w:bottom w:val="single" w:sz="8" w:space="0" w:color="4F81BD"/>
+          <w:right w:val="single" w:sz="8" w:space="0" w:color="4F81BD"/>
+        </w:tcBorders>
+      </w:tcPr>
+    </w:tblStylePr>
+    <w:tblStylePr w:type="band1Horz">
+      <w:tblPr/>
+      <w:tcPr>
+        <w:tcBorders>
+          <w:top w:val="single" w:sz="8" w:space="0" w:color="4F81BD"/>
+          <w:left w:val="single" w:sz="8" w:space="0" w:color="4F81BD"/>
+          <w:bottom w:val="single" w:sz="8" w:space="0" w:color="4F81BD"/>
+          <w:right w:val="single" w:sz="8" w:space="0" w:color="4F81BD"/>
+        </w:tcBorders>
+      </w:tcPr>
+    </w:tblStylePr>
+  </w:style>
+  <w:style w:type="table" w:customStyle="1" w:styleId="LightList1">
+    <w:name w:val="Light List1"/>
+    <w:basedOn w:val="TableNormal"/>
+    <w:uiPriority w:val="61"/>
+    <w:rsid w:val="000B1D77"/>
+    <w:tblPr>
+      <w:tblStyleRowBandSize w:val="1"/>
+      <w:tblStyleColBandSize w:val="1"/>
+      <w:tblBorders>
+        <w:top w:val="single" w:sz="8" w:space="0" w:color="000000"/>
+        <w:left w:val="single" w:sz="8" w:space="0" w:color="000000"/>
+        <w:bottom w:val="single" w:sz="8" w:space="0" w:color="000000"/>
+        <w:right w:val="single" w:sz="8" w:space="0" w:color="000000"/>
+      </w:tblBorders>
+    </w:tblPr>
+    <w:tblStylePr w:type="firstRow">
+      <w:pPr>
+        <w:spacing w:before="0" w:after="0" w:line="240" w:lineRule="auto"/>
+      </w:pPr>
+      <w:rPr>
+        <w:b/>
+        <w:bCs/>
+        <w:color w:val="FFFFFF"/>
+      </w:rPr>
+      <w:tblPr/>
+      <w:tcPr>
+        <w:shd w:val="clear" w:color="auto" w:fill="000000"/>
+      </w:tcPr>
+    </w:tblStylePr>
+    <w:tblStylePr w:type="lastRow">
+      <w:pPr>
+        <w:spacing w:before="0" w:after="0" w:line="240" w:lineRule="auto"/>
+      </w:pPr>
+      <w:rPr>
+        <w:b/>
+        <w:bCs/>
+      </w:rPr>
+      <w:tblPr/>
+      <w:tcPr>
+        <w:tcBorders>
+          <w:top w:val="double" w:sz="6" w:space="0" w:color="000000"/>
+          <w:left w:val="single" w:sz="8" w:space="0" w:color="000000"/>
+          <w:bottom w:val="single" w:sz="8" w:space="0" w:color="000000"/>
+          <w:right w:val="single" w:sz="8" w:space="0" w:color="000000"/>
+        </w:tcBorders>
+      </w:tcPr>
+    </w:tblStylePr>
+    <w:tblStylePr w:type="firstCol">
+      <w:rPr>
+        <w:b/>
+        <w:bCs/>
+      </w:rPr>
+    </w:tblStylePr>
+    <w:tblStylePr w:type="lastCol">
+      <w:rPr>
+        <w:b/>
+        <w:bCs/>
+      </w:rPr>
+    </w:tblStylePr>
+    <w:tblStylePr w:type="band1Vert">
+      <w:tblPr/>
+      <w:tcPr>
+        <w:tcBorders>
+          <w:top w:val="single" w:sz="8" w:space="0" w:color="000000"/>
+          <w:left w:val="single" w:sz="8" w:space="0" w:color="000000"/>
+          <w:bottom w:val="single" w:sz="8" w:space="0" w:color="000000"/>
+          <w:right w:val="single" w:sz="8" w:space="0" w:color="000000"/>
+        </w:tcBorders>
+      </w:tcPr>
+    </w:tblStylePr>
+    <w:tblStylePr w:type="band1Horz">
+      <w:tblPr/>
+      <w:tcPr>
+        <w:tcBorders>
+          <w:top w:val="single" w:sz="8" w:space="0" w:color="000000"/>
+          <w:left w:val="single" w:sz="8" w:space="0" w:color="000000"/>
+          <w:bottom w:val="single" w:sz="8" w:space="0" w:color="000000"/>
+          <w:right w:val="single" w:sz="8" w:space="0" w:color="000000"/>
+        </w:tcBorders>
+      </w:tcPr>
+    </w:tblStylePr>
+  </w:style>
+  <w:style w:type="table" w:styleId="LightList-Accent5">
+    <w:name w:val="Light List Accent 5"/>
+    <w:basedOn w:val="TableNormal"/>
+    <w:uiPriority w:val="61"/>
+    <w:rsid w:val="000B1D77"/>
+    <w:tblPr>
+      <w:tblStyleRowBandSize w:val="1"/>
+      <w:tblStyleColBandSize w:val="1"/>
+      <w:tblBorders>
+        <w:top w:val="single" w:sz="8" w:space="0" w:color="4BACC6"/>
+        <w:left w:val="single" w:sz="8" w:space="0" w:color="4BACC6"/>
+        <w:bottom w:val="single" w:sz="8" w:space="0" w:color="4BACC6"/>
+        <w:right w:val="single" w:sz="8" w:space="0" w:color="4BACC6"/>
+      </w:tblBorders>
+    </w:tblPr>
+    <w:tblStylePr w:type="firstRow">
+      <w:pPr>
+        <w:spacing w:before="0" w:after="0" w:line="240" w:lineRule="auto"/>
+      </w:pPr>
+      <w:rPr>
+        <w:b/>
+        <w:bCs/>
+        <w:color w:val="FFFFFF"/>
+      </w:rPr>
+      <w:tblPr/>
+      <w:tcPr>
+        <w:shd w:val="clear" w:color="auto" w:fill="4BACC6"/>
+      </w:tcPr>
+    </w:tblStylePr>
+    <w:tblStylePr w:type="lastRow">
+      <w:pPr>
+        <w:spacing w:before="0" w:after="0" w:line="240" w:lineRule="auto"/>
+      </w:pPr>
+      <w:rPr>
+        <w:b/>
+        <w:bCs/>
+      </w:rPr>
+      <w:tblPr/>
+      <w:tcPr>
+        <w:tcBorders>
+          <w:top w:val="double" w:sz="6" w:space="0" w:color="4BACC6"/>
+          <w:left w:val="single" w:sz="8" w:space="0" w:color="4BACC6"/>
+          <w:bottom w:val="single" w:sz="8" w:space="0" w:color="4BACC6"/>
+          <w:right w:val="single" w:sz="8" w:space="0" w:color="4BACC6"/>
+        </w:tcBorders>
+      </w:tcPr>
+    </w:tblStylePr>
+    <w:tblStylePr w:type="firstCol">
+      <w:rPr>
+        <w:b/>
+        <w:bCs/>
+      </w:rPr>
+    </w:tblStylePr>
+    <w:tblStylePr w:type="lastCol">
+      <w:rPr>
+        <w:b/>
+        <w:bCs/>
+      </w:rPr>
+    </w:tblStylePr>
+    <w:tblStylePr w:type="band1Vert">
+      <w:tblPr/>
+      <w:tcPr>
+        <w:tcBorders>
+          <w:top w:val="single" w:sz="8" w:space="0" w:color="4BACC6"/>
+          <w:left w:val="single" w:sz="8" w:space="0" w:color="4BACC6"/>
+          <w:bottom w:val="single" w:sz="8" w:space="0" w:color="4BACC6"/>
+          <w:right w:val="single" w:sz="8" w:space="0" w:color="4BACC6"/>
+        </w:tcBorders>
+      </w:tcPr>
+    </w:tblStylePr>
+    <w:tblStylePr w:type="band1Horz">
+      <w:tblPr/>
+      <w:tcPr>
+        <w:tcBorders>
+          <w:top w:val="single" w:sz="8" w:space="0" w:color="4BACC6"/>
+          <w:left w:val="single" w:sz="8" w:space="0" w:color="4BACC6"/>
+          <w:bottom w:val="single" w:sz="8" w:space="0" w:color="4BACC6"/>
+          <w:right w:val="single" w:sz="8" w:space="0" w:color="4BACC6"/>
+        </w:tcBorders>
+      </w:tcPr>
+    </w:tblStylePr>
+  </w:style>
+  <w:style w:type="table" w:customStyle="1" w:styleId="MediumShading1-Accent11">
+    <w:name w:val="Medium Shading 1 - Accent 11"/>
+    <w:basedOn w:val="TableNormal"/>
+    <w:uiPriority w:val="63"/>
+    <w:rsid w:val="000B1D77"/>
+    <w:tblPr>
+      <w:tblStyleRowBandSize w:val="1"/>
+      <w:tblStyleColBandSize w:val="1"/>
+      <w:tblBorders>
+        <w:top w:val="single" w:sz="8" w:space="0" w:color="7BA0CD"/>
+        <w:left w:val="single" w:sz="8" w:space="0" w:color="7BA0CD"/>
+        <w:bottom w:val="single" w:sz="8" w:space="0" w:color="7BA0CD"/>
+        <w:right w:val="single" w:sz="8" w:space="0" w:color="7BA0CD"/>
+        <w:insideH w:val="single" w:sz="8" w:space="0" w:color="7BA0CD"/>
+      </w:tblBorders>
+    </w:tblPr>
+    <w:tblStylePr w:type="firstRow">
+      <w:pPr>
+        <w:spacing w:before="0" w:after="0" w:line="240" w:lineRule="auto"/>
+      </w:pPr>
+      <w:rPr>
+        <w:b/>
+        <w:bCs/>
+        <w:color w:val="FFFFFF"/>
+      </w:rPr>
+      <w:tblPr/>
+      <w:tcPr>
+        <w:tcBorders>
+          <w:top w:val="single" w:sz="8" w:space="0" w:color="7BA0CD"/>
+          <w:left w:val="single" w:sz="8" w:space="0" w:color="7BA0CD"/>
+          <w:bottom w:val="single" w:sz="8" w:space="0" w:color="7BA0CD"/>
+          <w:right w:val="single" w:sz="8" w:space="0" w:color="7BA0CD"/>
+          <w:insideH w:val="nil"/>
+          <w:insideV w:val="nil"/>
+        </w:tcBorders>
+        <w:shd w:val="clear" w:color="auto" w:fill="4F81BD"/>
+      </w:tcPr>
+    </w:tblStylePr>
+    <w:tblStylePr w:type="lastRow">
+      <w:pPr>
+        <w:spacing w:before="0" w:after="0" w:line="240" w:lineRule="auto"/>
+      </w:pPr>
+      <w:rPr>
+        <w:b/>
+        <w:bCs/>
+      </w:rPr>
+      <w:tblPr/>
+      <w:tcPr>
+        <w:tcBorders>
+          <w:top w:val="double" w:sz="6" w:space="0" w:color="7BA0CD"/>
+          <w:left w:val="single" w:sz="8" w:space="0" w:color="7BA0CD"/>
+          <w:bottom w:val="single" w:sz="8" w:space="0" w:color="7BA0CD"/>
+          <w:right w:val="single" w:sz="8" w:space="0" w:color="7BA0CD"/>
+          <w:insideH w:val="nil"/>
+          <w:insideV w:val="nil"/>
+        </w:tcBorders>
+      </w:tcPr>
+    </w:tblStylePr>
+    <w:tblStylePr w:type="firstCol">
+      <w:rPr>
+        <w:b/>
+        <w:bCs/>
+      </w:rPr>
+    </w:tblStylePr>
+    <w:tblStylePr w:type="lastCol">
+      <w:rPr>
+        <w:b/>
+        <w:bCs/>
+      </w:rPr>
+    </w:tblStylePr>
+    <w:tblStylePr w:type="band1Vert">
+      <w:tblPr/>
+      <w:tcPr>
+        <w:shd w:val="clear" w:color="auto" w:fill="D3DFEE"/>
+      </w:tcPr>
+    </w:tblStylePr>
+    <w:tblStylePr w:type="band1Horz">
+      <w:tblPr/>
+      <w:tcPr>
+        <w:tcBorders>
+          <w:insideH w:val="nil"/>
+          <w:insideV w:val="nil"/>
+        </w:tcBorders>
+        <w:shd w:val="clear" w:color="auto" w:fill="D3DFEE"/>
+      </w:tcPr>
+    </w:tblStylePr>
+    <w:tblStylePr w:type="band2Horz">
+      <w:tblPr/>
+      <w:tcPr>
+        <w:tcBorders>
+          <w:insideH w:val="nil"/>
+          <w:insideV w:val="nil"/>
+        </w:tcBorders>
+      </w:tcPr>
+    </w:tblStylePr>
+  </w:style>
+  <w:style w:type="paragraph" w:styleId="FootnoteText">
+    <w:name w:val="footnote text"/>
+    <w:basedOn w:val="Normal"/>
+    <w:link w:val="FootnoteTextChar"/>
+    <w:semiHidden/>
+    <w:unhideWhenUsed/>
+    <w:rsid w:val="00B603CF"/>
+    <w:rPr>
+      <w:sz w:val="20"/>
+      <w:szCs w:val="20"/>
+    </w:rPr>
+  </w:style>
+  <w:style w:type="character" w:customStyle="1" w:styleId="FootnoteTextChar">
+    <w:name w:val="Footnote Text Char"/>
+    <w:basedOn w:val="DefaultParagraphFont"/>
+    <w:link w:val="FootnoteText"/>
+    <w:uiPriority w:val="99"/>
+    <w:semiHidden/>
+    <w:rsid w:val="00B603CF"/>
+  </w:style>
+  <w:style w:type="character" w:styleId="FootnoteReference">
+    <w:name w:val="footnote reference"/>
+    <w:basedOn w:val="DefaultParagraphFont"/>
+    <w:semiHidden/>
+    <w:unhideWhenUsed/>
+    <w:rsid w:val="00B603CF"/>
+    <w:rPr>
+      <w:vertAlign w:val="superscript"/>
+    </w:rPr>
+  </w:style>
+  <w:style w:type="paragraph" w:styleId="TableofFigures">
+    <w:name w:val="table of figures"/>
+    <w:basedOn w:val="Normal"/>
+    <w:next w:val="Normal"/>
+    <w:uiPriority w:val="99"/>
+    <w:unhideWhenUsed/>
+    <w:rsid w:val="00075A5B"/>
+  </w:style>
+  <w:style w:type="table" w:customStyle="1" w:styleId="MediumShading2-Accent11">
+    <w:name w:val="Medium Shading 2 - Accent 11"/>
+    <w:basedOn w:val="TableNormal"/>
+    <w:uiPriority w:val="64"/>
+    <w:rsid w:val="006F0146"/>
+    <w:tblPr>
+      <w:tblStyleRowBandSize w:val="1"/>
+      <w:tblStyleColBandSize w:val="1"/>
+      <w:tblBorders>
+        <w:top w:val="single" w:sz="18" w:space="0" w:color="auto"/>
+        <w:bottom w:val="single" w:sz="18" w:space="0" w:color="auto"/>
+      </w:tblBorders>
+    </w:tblPr>
+    <w:tblStylePr w:type="firstRow">
+      <w:pPr>
+        <w:spacing w:before="0" w:after="0" w:line="240" w:lineRule="auto"/>
+      </w:pPr>
+      <w:rPr>
+        <w:b/>
+        <w:bCs/>
+        <w:color w:val="FFFFFF"/>
+      </w:rPr>
+      <w:tblPr/>
+      <w:tcPr>
+        <w:tcBorders>
+          <w:top w:val="single" w:sz="18" w:space="0" w:color="auto"/>
+          <w:left w:val="nil"/>
+          <w:bottom w:val="single" w:sz="18" w:space="0" w:color="auto"/>
+          <w:right w:val="nil"/>
+          <w:insideH w:val="nil"/>
+          <w:insideV w:val="nil"/>
+        </w:tcBorders>
+        <w:shd w:val="clear" w:color="auto" w:fill="4F81BD"/>
+      </w:tcPr>
+    </w:tblStylePr>
+    <w:tblStylePr w:type="lastRow">
+      <w:pPr>
+        <w:spacing w:before="0" w:after="0" w:line="240" w:lineRule="auto"/>
+      </w:pPr>
+      <w:rPr>
+        <w:color w:val="auto"/>
+      </w:rPr>
+      <w:tblPr/>
+      <w:tcPr>
+        <w:tcBorders>
+          <w:top w:val="double" w:sz="6" w:space="0" w:color="auto"/>
+          <w:left w:val="nil"/>
+          <w:bottom w:val="single" w:sz="18" w:space="0" w:color="auto"/>
+          <w:right w:val="nil"/>
+          <w:insideH w:val="nil"/>
+          <w:insideV w:val="nil"/>
+        </w:tcBorders>
+        <w:shd w:val="clear" w:color="auto" w:fill="FFFFFF"/>
+      </w:tcPr>
+    </w:tblStylePr>
+    <w:tblStylePr w:type="firstCol">
+      <w:rPr>
+        <w:b/>
+        <w:bCs/>
+        <w:color w:val="FFFFFF"/>
+      </w:rPr>
+      <w:tblPr/>
+      <w:tcPr>
+        <w:tcBorders>
+          <w:top w:val="nil"/>
+          <w:left w:val="nil"/>
+          <w:bottom w:val="single" w:sz="18" w:space="0" w:color="auto"/>
+          <w:right w:val="nil"/>
+          <w:insideH w:val="nil"/>
+          <w:insideV w:val="nil"/>
+        </w:tcBorders>
+        <w:shd w:val="clear" w:color="auto" w:fill="4F81BD"/>
+      </w:tcPr>
+    </w:tblStylePr>
+    <w:tblStylePr w:type="lastCol">
+      <w:rPr>
+        <w:b/>
+        <w:bCs/>
+        <w:color w:val="FFFFFF"/>
+      </w:rPr>
+      <w:tblPr/>
+      <w:tcPr>
+        <w:tcBorders>
+          <w:left w:val="nil"/>
+          <w:right w:val="nil"/>
+          <w:insideH w:val="nil"/>
+          <w:insideV w:val="nil"/>
+        </w:tcBorders>
+        <w:shd w:val="clear" w:color="auto" w:fill="4F81BD"/>
+      </w:tcPr>
+    </w:tblStylePr>
+    <w:tblStylePr w:type="band1Vert">
+      <w:tblPr/>
+      <w:tcPr>
+        <w:tcBorders>
+          <w:left w:val="nil"/>
+          <w:right w:val="nil"/>
+          <w:insideH w:val="nil"/>
+          <w:insideV w:val="nil"/>
+        </w:tcBorders>
+        <w:shd w:val="clear" w:color="auto" w:fill="D8D8D8"/>
+      </w:tcPr>
+    </w:tblStylePr>
+    <w:tblStylePr w:type="band1Horz">
+      <w:tblPr/>
+      <w:tcPr>
+        <w:shd w:val="clear" w:color="auto" w:fill="D8D8D8"/>
+      </w:tcPr>
+    </w:tblStylePr>
+    <w:tblStylePr w:type="neCell">
+      <w:tblPr/>
+      <w:tcPr>
+        <w:tcBorders>
+          <w:top w:val="single" w:sz="18" w:space="0" w:color="auto"/>
+          <w:left w:val="nil"/>
+          <w:bottom w:val="single" w:sz="18" w:space="0" w:color="auto"/>
+          <w:right w:val="nil"/>
+          <w:insideH w:val="nil"/>
+          <w:insideV w:val="nil"/>
+        </w:tcBorders>
+      </w:tcPr>
+    </w:tblStylePr>
+    <w:tblStylePr w:type="nwCell">
+      <w:rPr>
+        <w:color w:val="FFFFFF"/>
+      </w:rPr>
+      <w:tblPr/>
+      <w:tcPr>
+        <w:tcBorders>
+          <w:top w:val="single" w:sz="18" w:space="0" w:color="auto"/>
+          <w:left w:val="nil"/>
+          <w:bottom w:val="single" w:sz="18" w:space="0" w:color="auto"/>
+          <w:right w:val="nil"/>
+          <w:insideH w:val="nil"/>
+          <w:insideV w:val="nil"/>
+        </w:tcBorders>
+      </w:tcPr>
+    </w:tblStylePr>
+  </w:style>
+  <w:style w:type="table" w:styleId="DarkList-Accent1">
+    <w:name w:val="Dark List Accent 1"/>
+    <w:basedOn w:val="TableNormal"/>
+    <w:uiPriority w:val="70"/>
+    <w:rsid w:val="006F0146"/>
+    <w:rPr>
+      <w:color w:val="FFFFFF"/>
+    </w:rPr>
+    <w:tblPr>
+      <w:tblStyleRowBandSize w:val="1"/>
+      <w:tblStyleColBandSize w:val="1"/>
+    </w:tblPr>
+    <w:tcPr>
+      <w:shd w:val="clear" w:color="auto" w:fill="4F81BD"/>
+    </w:tcPr>
+    <w:tblStylePr w:type="firstRow">
+      <w:rPr>
+        <w:b/>
+        <w:bCs/>
+      </w:rPr>
+      <w:tblPr/>
+      <w:tcPr>
+        <w:tcBorders>
+          <w:top w:val="nil"/>
+          <w:left w:val="nil"/>
+          <w:bottom w:val="single" w:sz="18" w:space="0" w:color="FFFFFF"/>
+          <w:right w:val="nil"/>
+          <w:insideH w:val="nil"/>
+          <w:insideV w:val="nil"/>
+        </w:tcBorders>
+        <w:shd w:val="clear" w:color="auto" w:fill="000000"/>
+      </w:tcPr>
+    </w:tblStylePr>
+    <w:tblStylePr w:type="lastRow">
+      <w:tblPr/>
+      <w:tcPr>
+        <w:tcBorders>
+          <w:top w:val="single" w:sz="18" w:space="0" w:color="FFFFFF"/>
+          <w:left w:val="nil"/>
+          <w:bottom w:val="nil"/>
+          <w:right w:val="nil"/>
+          <w:insideH w:val="nil"/>
+          <w:insideV w:val="nil"/>
+        </w:tcBorders>
+        <w:shd w:val="clear" w:color="auto" w:fill="243F60"/>
+      </w:tcPr>
+    </w:tblStylePr>
+    <w:tblStylePr w:type="firstCol">
+      <w:tblPr/>
+      <w:tcPr>
+        <w:tcBorders>
+          <w:top w:val="nil"/>
+          <w:left w:val="nil"/>
+          <w:bottom w:val="nil"/>
+          <w:right w:val="single" w:sz="18" w:space="0" w:color="FFFFFF"/>
+          <w:insideH w:val="nil"/>
+          <w:insideV w:val="nil"/>
+        </w:tcBorders>
+        <w:shd w:val="clear" w:color="auto" w:fill="365F91"/>
+      </w:tcPr>
+    </w:tblStylePr>
+    <w:tblStylePr w:type="lastCol">
+      <w:tblPr/>
+      <w:tcPr>
+        <w:tcBorders>
+          <w:top w:val="nil"/>
+          <w:left w:val="single" w:sz="18" w:space="0" w:color="FFFFFF"/>
+          <w:bottom w:val="nil"/>
+          <w:right w:val="nil"/>
+          <w:insideH w:val="nil"/>
+          <w:insideV w:val="nil"/>
+        </w:tcBorders>
+        <w:shd w:val="clear" w:color="auto" w:fill="365F91"/>
+      </w:tcPr>
+    </w:tblStylePr>
+    <w:tblStylePr w:type="band1Vert">
+      <w:tblPr/>
+      <w:tcPr>
+        <w:tcBorders>
+          <w:top w:val="nil"/>
+          <w:left w:val="nil"/>
+          <w:bottom w:val="nil"/>
+          <w:right w:val="nil"/>
+          <w:insideH w:val="nil"/>
+          <w:insideV w:val="nil"/>
+        </w:tcBorders>
+        <w:shd w:val="clear" w:color="auto" w:fill="365F91"/>
+      </w:tcPr>
+    </w:tblStylePr>
+    <w:tblStylePr w:type="band1Horz">
+      <w:tblPr/>
+      <w:tcPr>
+        <w:tcBorders>
+          <w:top w:val="nil"/>
+          <w:left w:val="nil"/>
+          <w:bottom w:val="nil"/>
+          <w:right w:val="nil"/>
+          <w:insideH w:val="nil"/>
+          <w:insideV w:val="nil"/>
+        </w:tcBorders>
+        <w:shd w:val="clear" w:color="auto" w:fill="365F91"/>
+      </w:tcPr>
+    </w:tblStylePr>
+  </w:style>
+  <w:style w:type="table" w:styleId="MediumGrid3-Accent6">
+    <w:name w:val="Medium Grid 3 Accent 6"/>
+    <w:basedOn w:val="TableNormal"/>
+    <w:uiPriority w:val="69"/>
+    <w:rsid w:val="006F0146"/>
+    <w:tblPr>
+      <w:tblStyleRowBandSize w:val="1"/>
+      <w:tblStyleColBandSize w:val="1"/>
+      <w:tblBorders>
+        <w:top w:val="single" w:sz="8" w:space="0" w:color="FFFFFF"/>
+        <w:left w:val="single" w:sz="8" w:space="0" w:color="FFFFFF"/>
+        <w:bottom w:val="single" w:sz="8" w:space="0" w:color="FFFFFF"/>
+        <w:right w:val="single" w:sz="8" w:space="0" w:color="FFFFFF"/>
+        <w:insideH w:val="single" w:sz="6" w:space="0" w:color="FFFFFF"/>
+        <w:insideV w:val="single" w:sz="6" w:space="0" w:color="FFFFFF"/>
+      </w:tblBorders>
+    </w:tblPr>
+    <w:tcPr>
+      <w:shd w:val="clear" w:color="auto" w:fill="FDE4D0"/>
+    </w:tcPr>
+    <w:tblStylePr w:type="firstRow">
+      <w:rPr>
+        <w:b/>
+        <w:bCs/>
+        <w:i w:val="0"/>
+        <w:iCs w:val="0"/>
+        <w:color w:val="FFFFFF"/>
+      </w:rPr>
+      <w:tblPr/>
+      <w:tcPr>
+        <w:tcBorders>
+          <w:top w:val="single" w:sz="8" w:space="0" w:color="FFFFFF"/>
+          <w:left w:val="single" w:sz="8" w:space="0" w:color="FFFFFF"/>
+          <w:bottom w:val="single" w:sz="24" w:space="0" w:color="FFFFFF"/>
+          <w:right w:val="single" w:sz="8" w:space="0" w:color="FFFFFF"/>
+          <w:insideH w:val="nil"/>
+          <w:insideV w:val="single" w:sz="8" w:space="0" w:color="FFFFFF"/>
+        </w:tcBorders>
+        <w:shd w:val="clear" w:color="auto" w:fill="F79646"/>
+      </w:tcPr>
+    </w:tblStylePr>
+    <w:tblStylePr w:type="lastRow">
+      <w:rPr>
+        <w:b/>
+        <w:bCs/>
+        <w:i w:val="0"/>
+        <w:iCs w:val="0"/>
+        <w:color w:val="FFFFFF"/>
+      </w:rPr>
+      <w:tblPr/>
+      <w:tcPr>
+        <w:tcBorders>
+          <w:top w:val="single" w:sz="24" w:space="0" w:color="FFFFFF"/>
+          <w:left w:val="single" w:sz="8" w:space="0" w:color="FFFFFF"/>
+          <w:bottom w:val="single" w:sz="8" w:space="0" w:color="FFFFFF"/>
+          <w:right w:val="single" w:sz="8" w:space="0" w:color="FFFFFF"/>
+          <w:insideH w:val="nil"/>
+          <w:insideV w:val="single" w:sz="8" w:space="0" w:color="FFFFFF"/>
+        </w:tcBorders>
+        <w:shd w:val="clear" w:color="auto" w:fill="F79646"/>
+      </w:tcPr>
+    </w:tblStylePr>
+    <w:tblStylePr w:type="firstCol">
+      <w:rPr>
+        <w:b/>
+        <w:bCs/>
+        <w:i w:val="0"/>
+        <w:iCs w:val="0"/>
+        <w:color w:val="FFFFFF"/>
+      </w:rPr>
+      <w:tblPr/>
+      <w:tcPr>
+        <w:tcBorders>
+          <w:left w:val="single" w:sz="8" w:space="0" w:color="FFFFFF"/>
+          <w:right w:val="single" w:sz="24" w:space="0" w:color="FFFFFF"/>
+          <w:insideH w:val="nil"/>
+          <w:insideV w:val="nil"/>
+        </w:tcBorders>
+        <w:shd w:val="clear" w:color="auto" w:fill="F79646"/>
+      </w:tcPr>
+    </w:tblStylePr>
+    <w:tblStylePr w:type="lastCol">
+      <w:rPr>
+        <w:b/>
+        <w:bCs/>
+        <w:i w:val="0"/>
+        <w:iCs w:val="0"/>
+        <w:color w:val="FFFFFF"/>
+      </w:rPr>
+      <w:tblPr/>
+      <w:tcPr>
+        <w:tcBorders>
+          <w:top w:val="nil"/>
+          <w:left w:val="single" w:sz="24" w:space="0" w:color="FFFFFF"/>
+          <w:bottom w:val="nil"/>
+          <w:right w:val="nil"/>
+          <w:insideH w:val="nil"/>
+          <w:insideV w:val="nil"/>
+        </w:tcBorders>
+        <w:shd w:val="clear" w:color="auto" w:fill="F79646"/>
+      </w:tcPr>
+    </w:tblStylePr>
+    <w:tblStylePr w:type="band1Vert">
+      <w:tblPr/>
+      <w:tcPr>
+        <w:tcBorders>
+          <w:top w:val="single" w:sz="8" w:space="0" w:color="FFFFFF"/>
+          <w:left w:val="single" w:sz="8" w:space="0" w:color="FFFFFF"/>
+          <w:bottom w:val="single" w:sz="8" w:space="0" w:color="FFFFFF"/>
+          <w:right w:val="single" w:sz="8" w:space="0" w:color="FFFFFF"/>
+          <w:insideH w:val="nil"/>
+          <w:insideV w:val="nil"/>
+        </w:tcBorders>
+        <w:shd w:val="clear" w:color="auto" w:fill="FBCAA2"/>
+      </w:tcPr>
+    </w:tblStylePr>
+    <w:tblStylePr w:type="band1Horz">
+      <w:tblPr/>
+      <w:tcPr>
+        <w:tcBorders>
+          <w:top w:val="single" w:sz="8" w:space="0" w:color="FFFFFF"/>
+          <w:left w:val="single" w:sz="8" w:space="0" w:color="FFFFFF"/>
+          <w:bottom w:val="single" w:sz="8" w:space="0" w:color="FFFFFF"/>
+          <w:right w:val="single" w:sz="8" w:space="0" w:color="FFFFFF"/>
+          <w:insideH w:val="single" w:sz="8" w:space="0" w:color="FFFFFF"/>
+          <w:insideV w:val="single" w:sz="8" w:space="0" w:color="FFFFFF"/>
+        </w:tcBorders>
+        <w:shd w:val="clear" w:color="auto" w:fill="FBCAA2"/>
+      </w:tcPr>
+    </w:tblStylePr>
+  </w:style>
+  <w:style w:type="table" w:styleId="MediumGrid3-Accent5">
+    <w:name w:val="Medium Grid 3 Accent 5"/>
+    <w:basedOn w:val="TableNormal"/>
+    <w:uiPriority w:val="69"/>
+    <w:rsid w:val="006F0146"/>
+    <w:tblPr>
+      <w:tblStyleRowBandSize w:val="1"/>
+      <w:tblStyleColBandSize w:val="1"/>
+      <w:tblBorders>
+        <w:top w:val="single" w:sz="8" w:space="0" w:color="FFFFFF"/>
+        <w:left w:val="single" w:sz="8" w:space="0" w:color="FFFFFF"/>
+        <w:bottom w:val="single" w:sz="8" w:space="0" w:color="FFFFFF"/>
+        <w:right w:val="single" w:sz="8" w:space="0" w:color="FFFFFF"/>
+        <w:insideH w:val="single" w:sz="6" w:space="0" w:color="FFFFFF"/>
+        <w:insideV w:val="single" w:sz="6" w:space="0" w:color="FFFFFF"/>
+      </w:tblBorders>
+    </w:tblPr>
+    <w:tcPr>
+      <w:shd w:val="clear" w:color="auto" w:fill="D2EAF1"/>
+    </w:tcPr>
+    <w:tblStylePr w:type="firstRow">
+      <w:rPr>
+        <w:b/>
+        <w:bCs/>
+        <w:i w:val="0"/>
+        <w:iCs w:val="0"/>
+        <w:color w:val="FFFFFF"/>
+      </w:rPr>
+      <w:tblPr/>
+      <w:tcPr>
+        <w:tcBorders>
+          <w:top w:val="single" w:sz="8" w:space="0" w:color="FFFFFF"/>
+          <w:left w:val="single" w:sz="8" w:space="0" w:color="FFFFFF"/>
+          <w:bottom w:val="single" w:sz="24" w:space="0" w:color="FFFFFF"/>
+          <w:right w:val="single" w:sz="8" w:space="0" w:color="FFFFFF"/>
+          <w:insideH w:val="nil"/>
+          <w:insideV w:val="single" w:sz="8" w:space="0" w:color="FFFFFF"/>
+        </w:tcBorders>
+        <w:shd w:val="clear" w:color="auto" w:fill="4BACC6"/>
+      </w:tcPr>
+    </w:tblStylePr>
+    <w:tblStylePr w:type="lastRow">
+      <w:rPr>
+        <w:b/>
+        <w:bCs/>
+        <w:i w:val="0"/>
+        <w:iCs w:val="0"/>
+        <w:color w:val="FFFFFF"/>
+      </w:rPr>
+      <w:tblPr/>
+      <w:tcPr>
+        <w:tcBorders>
+          <w:top w:val="single" w:sz="24" w:space="0" w:color="FFFFFF"/>
+          <w:left w:val="single" w:sz="8" w:space="0" w:color="FFFFFF"/>
+          <w:bottom w:val="single" w:sz="8" w:space="0" w:color="FFFFFF"/>
+          <w:right w:val="single" w:sz="8" w:space="0" w:color="FFFFFF"/>
+          <w:insideH w:val="nil"/>
+          <w:insideV w:val="single" w:sz="8" w:space="0" w:color="FFFFFF"/>
+        </w:tcBorders>
+        <w:shd w:val="clear" w:color="auto" w:fill="4BACC6"/>
+      </w:tcPr>
+    </w:tblStylePr>
+    <w:tblStylePr w:type="firstCol">
+      <w:rPr>
+        <w:b/>
+        <w:bCs/>
+        <w:i w:val="0"/>
+        <w:iCs w:val="0"/>
+        <w:color w:val="FFFFFF"/>
+      </w:rPr>
+      <w:tblPr/>
+      <w:tcPr>
+        <w:tcBorders>
+          <w:left w:val="single" w:sz="8" w:space="0" w:color="FFFFFF"/>
+          <w:right w:val="single" w:sz="24" w:space="0" w:color="FFFFFF"/>
+          <w:insideH w:val="nil"/>
+          <w:insideV w:val="nil"/>
+        </w:tcBorders>
+        <w:shd w:val="clear" w:color="auto" w:fill="4BACC6"/>
+      </w:tcPr>
+    </w:tblStylePr>
+    <w:tblStylePr w:type="lastCol">
+      <w:rPr>
+        <w:b/>
+        <w:bCs/>
+        <w:i w:val="0"/>
+        <w:iCs w:val="0"/>
+        <w:color w:val="FFFFFF"/>
+      </w:rPr>
+      <w:tblPr/>
+      <w:tcPr>
+        <w:tcBorders>
+          <w:top w:val="nil"/>
+          <w:left w:val="single" w:sz="24" w:space="0" w:color="FFFFFF"/>
+          <w:bottom w:val="nil"/>
+          <w:right w:val="nil"/>
+          <w:insideH w:val="nil"/>
+          <w:insideV w:val="nil"/>
+        </w:tcBorders>
+        <w:shd w:val="clear" w:color="auto" w:fill="4BACC6"/>
+      </w:tcPr>
+    </w:tblStylePr>
+    <w:tblStylePr w:type="band1Vert">
+      <w:tblPr/>
+      <w:tcPr>
+        <w:tcBorders>
+          <w:top w:val="single" w:sz="8" w:space="0" w:color="FFFFFF"/>
+          <w:left w:val="single" w:sz="8" w:space="0" w:color="FFFFFF"/>
+          <w:bottom w:val="single" w:sz="8" w:space="0" w:color="FFFFFF"/>
+          <w:right w:val="single" w:sz="8" w:space="0" w:color="FFFFFF"/>
+          <w:insideH w:val="nil"/>
+          <w:insideV w:val="nil"/>
+        </w:tcBorders>
+        <w:shd w:val="clear" w:color="auto" w:fill="A5D5E2"/>
+      </w:tcPr>
+    </w:tblStylePr>
+    <w:tblStylePr w:type="band1Horz">
+      <w:tblPr/>
+      <w:tcPr>
+        <w:tcBorders>
+          <w:top w:val="single" w:sz="8" w:space="0" w:color="FFFFFF"/>
+          <w:left w:val="single" w:sz="8" w:space="0" w:color="FFFFFF"/>
+          <w:bottom w:val="single" w:sz="8" w:space="0" w:color="FFFFFF"/>
+          <w:right w:val="single" w:sz="8" w:space="0" w:color="FFFFFF"/>
+          <w:insideH w:val="single" w:sz="8" w:space="0" w:color="FFFFFF"/>
+          <w:insideV w:val="single" w:sz="8" w:space="0" w:color="FFFFFF"/>
+        </w:tcBorders>
+        <w:shd w:val="clear" w:color="auto" w:fill="A5D5E2"/>
+      </w:tcPr>
+    </w:tblStylePr>
+  </w:style>
+  <w:style w:type="paragraph" w:styleId="TOC4">
+    <w:name w:val="toc 4"/>
+    <w:basedOn w:val="Normal"/>
+    <w:next w:val="Normal"/>
+    <w:autoRedefine/>
+    <w:uiPriority w:val="39"/>
+    <w:unhideWhenUsed/>
+    <w:rsid w:val="00457E41"/>
+    <w:pPr>
+      <w:spacing w:after="100"/>
+      <w:ind w:left="660"/>
+    </w:pPr>
+    <w:rPr>
+      <w:rFonts w:eastAsia="Times New Roman"/>
+    </w:rPr>
+  </w:style>
+  <w:style w:type="paragraph" w:styleId="TOC5">
+    <w:name w:val="toc 5"/>
+    <w:basedOn w:val="Normal"/>
+    <w:next w:val="Normal"/>
+    <w:autoRedefine/>
+    <w:uiPriority w:val="39"/>
+    <w:unhideWhenUsed/>
+    <w:rsid w:val="00457E41"/>
+    <w:pPr>
+      <w:spacing w:after="100"/>
+      <w:ind w:left="880"/>
+    </w:pPr>
+    <w:rPr>
+      <w:rFonts w:eastAsia="Times New Roman"/>
+    </w:rPr>
+  </w:style>
+  <w:style w:type="paragraph" w:styleId="TOC6">
+    <w:name w:val="toc 6"/>
+    <w:basedOn w:val="Normal"/>
+    <w:next w:val="Normal"/>
+    <w:autoRedefine/>
+    <w:uiPriority w:val="39"/>
+    <w:unhideWhenUsed/>
+    <w:rsid w:val="00457E41"/>
+    <w:pPr>
+      <w:spacing w:after="100"/>
+      <w:ind w:left="1100"/>
+    </w:pPr>
+    <w:rPr>
+      <w:rFonts w:eastAsia="Times New Roman"/>
+    </w:rPr>
+  </w:style>
+  <w:style w:type="paragraph" w:styleId="TOC7">
+    <w:name w:val="toc 7"/>
+    <w:basedOn w:val="Normal"/>
+    <w:next w:val="Normal"/>
+    <w:autoRedefine/>
+    <w:uiPriority w:val="39"/>
+    <w:unhideWhenUsed/>
+    <w:rsid w:val="00457E41"/>
+    <w:pPr>
+      <w:spacing w:after="100"/>
+      <w:ind w:left="1320"/>
+    </w:pPr>
+    <w:rPr>
+      <w:rFonts w:eastAsia="Times New Roman"/>
+    </w:rPr>
+  </w:style>
+  <w:style w:type="paragraph" w:styleId="TOC8">
+    <w:name w:val="toc 8"/>
+    <w:basedOn w:val="Normal"/>
+    <w:next w:val="Normal"/>
+    <w:autoRedefine/>
+    <w:uiPriority w:val="39"/>
+    <w:unhideWhenUsed/>
+    <w:rsid w:val="00457E41"/>
+    <w:pPr>
+      <w:spacing w:after="100"/>
+      <w:ind w:left="1540"/>
+    </w:pPr>
+    <w:rPr>
+      <w:rFonts w:eastAsia="Times New Roman"/>
+    </w:rPr>
+  </w:style>
+  <w:style w:type="paragraph" w:styleId="TOC9">
+    <w:name w:val="toc 9"/>
+    <w:basedOn w:val="Normal"/>
+    <w:next w:val="Normal"/>
+    <w:autoRedefine/>
+    <w:uiPriority w:val="39"/>
+    <w:unhideWhenUsed/>
+    <w:rsid w:val="00457E41"/>
+    <w:pPr>
+      <w:spacing w:after="100"/>
+      <w:ind w:left="1760"/>
+    </w:pPr>
+    <w:rPr>
+      <w:rFonts w:eastAsia="Times New Roman"/>
+    </w:rPr>
+  </w:style>
+  <w:style w:type="paragraph" w:customStyle="1" w:styleId="Warning">
+    <w:name w:val="Warning"/>
+    <w:basedOn w:val="Normal"/>
+    <w:next w:val="Normal"/>
+    <w:rsid w:val="007144E9"/>
+    <w:pPr>
+      <w:keepLines/>
+      <w:numPr>
+        <w:numId w:val="1"/>
+      </w:numPr>
+      <w:tabs>
+        <w:tab w:val="clear" w:pos="120"/>
+        <w:tab w:val="left" w:pos="1170"/>
+      </w:tabs>
+      <w:spacing w:before="260" w:after="0" w:line="220" w:lineRule="exact"/>
+      <w:ind w:left="1170" w:hanging="1170"/>
+    </w:pPr>
+    <w:rPr>
+      <w:rFonts w:ascii="Times New Roman" w:eastAsia="Times New Roman" w:hAnsi="Times New Roman" w:cs="Times New Roman"/>
+      <w:color w:val="000000"/>
+      <w:sz w:val="20"/>
+      <w:szCs w:val="20"/>
+      <w:lang w:bidi="ar-SA"/>
+    </w:rPr>
+  </w:style>
+  <w:style w:type="table" w:customStyle="1" w:styleId="MediumShading2-Accent12">
+    <w:name w:val="Medium Shading 2 - Accent 12"/>
+    <w:basedOn w:val="TableNormal"/>
+    <w:uiPriority w:val="64"/>
+    <w:rsid w:val="007144E9"/>
+    <w:tblPr>
+      <w:tblStyleRowBandSize w:val="1"/>
+      <w:tblStyleColBandSize w:val="1"/>
+      <w:tblBorders>
+        <w:top w:val="single" w:sz="18" w:space="0" w:color="auto"/>
+        <w:bottom w:val="single" w:sz="18" w:space="0" w:color="auto"/>
+      </w:tblBorders>
+    </w:tblPr>
+    <w:tblStylePr w:type="firstRow">
+      <w:pPr>
+        <w:spacing w:before="0" w:after="0" w:line="240" w:lineRule="auto"/>
+      </w:pPr>
+      <w:rPr>
+        <w:b/>
+        <w:bCs/>
+        <w:color w:val="FFFFFF"/>
+      </w:rPr>
+      <w:tblPr/>
+      <w:tcPr>
+        <w:tcBorders>
+          <w:top w:val="single" w:sz="18" w:space="0" w:color="auto"/>
+          <w:left w:val="nil"/>
+          <w:bottom w:val="single" w:sz="18" w:space="0" w:color="auto"/>
+          <w:right w:val="nil"/>
+          <w:insideH w:val="nil"/>
+          <w:insideV w:val="nil"/>
+        </w:tcBorders>
+        <w:shd w:val="clear" w:color="auto" w:fill="4F81BD"/>
+      </w:tcPr>
+    </w:tblStylePr>
+    <w:tblStylePr w:type="lastRow">
+      <w:pPr>
+        <w:spacing w:before="0" w:after="0" w:line="240" w:lineRule="auto"/>
+      </w:pPr>
+      <w:rPr>
+        <w:color w:val="auto"/>
+      </w:rPr>
+      <w:tblPr/>
+      <w:tcPr>
+        <w:tcBorders>
+          <w:top w:val="double" w:sz="6" w:space="0" w:color="auto"/>
+          <w:left w:val="nil"/>
+          <w:bottom w:val="single" w:sz="18" w:space="0" w:color="auto"/>
+          <w:right w:val="nil"/>
+          <w:insideH w:val="nil"/>
+          <w:insideV w:val="nil"/>
+        </w:tcBorders>
+        <w:shd w:val="clear" w:color="auto" w:fill="FFFFFF"/>
+      </w:tcPr>
+    </w:tblStylePr>
+    <w:tblStylePr w:type="firstCol">
+      <w:rPr>
+        <w:b/>
+        <w:bCs/>
+        <w:color w:val="FFFFFF"/>
+      </w:rPr>
+      <w:tblPr/>
+      <w:tcPr>
+        <w:tcBorders>
+          <w:top w:val="nil"/>
+          <w:left w:val="nil"/>
+          <w:bottom w:val="single" w:sz="18" w:space="0" w:color="auto"/>
+          <w:right w:val="nil"/>
+          <w:insideH w:val="nil"/>
+          <w:insideV w:val="nil"/>
+        </w:tcBorders>
+        <w:shd w:val="clear" w:color="auto" w:fill="4F81BD"/>
+      </w:tcPr>
+    </w:tblStylePr>
+    <w:tblStylePr w:type="lastCol">
+      <w:rPr>
+        <w:b/>
+        <w:bCs/>
+        <w:color w:val="FFFFFF"/>
+      </w:rPr>
+      <w:tblPr/>
+      <w:tcPr>
+        <w:tcBorders>
+          <w:left w:val="nil"/>
+          <w:right w:val="nil"/>
+          <w:insideH w:val="nil"/>
+          <w:insideV w:val="nil"/>
+        </w:tcBorders>
+        <w:shd w:val="clear" w:color="auto" w:fill="4F81BD"/>
+      </w:tcPr>
+    </w:tblStylePr>
+    <w:tblStylePr w:type="band1Vert">
+      <w:tblPr/>
+      <w:tcPr>
+        <w:tcBorders>
+          <w:left w:val="nil"/>
+          <w:right w:val="nil"/>
+          <w:insideH w:val="nil"/>
+          <w:insideV w:val="nil"/>
+        </w:tcBorders>
+        <w:shd w:val="clear" w:color="auto" w:fill="D8D8D8"/>
+      </w:tcPr>
+    </w:tblStylePr>
+    <w:tblStylePr w:type="band1Horz">
+      <w:tblPr/>
+      <w:tcPr>
+        <w:shd w:val="clear" w:color="auto" w:fill="D8D8D8"/>
+      </w:tcPr>
+    </w:tblStylePr>
+    <w:tblStylePr w:type="neCell">
+      <w:tblPr/>
+      <w:tcPr>
+        <w:tcBorders>
+          <w:top w:val="single" w:sz="18" w:space="0" w:color="auto"/>
+          <w:left w:val="nil"/>
+          <w:bottom w:val="single" w:sz="18" w:space="0" w:color="auto"/>
+          <w:right w:val="nil"/>
+          <w:insideH w:val="nil"/>
+          <w:insideV w:val="nil"/>
+        </w:tcBorders>
+      </w:tcPr>
+    </w:tblStylePr>
+    <w:tblStylePr w:type="nwCell">
+      <w:rPr>
+        <w:color w:val="FFFFFF"/>
+      </w:rPr>
+      <w:tblPr/>
+      <w:tcPr>
+        <w:tcBorders>
+          <w:top w:val="single" w:sz="18" w:space="0" w:color="auto"/>
+          <w:left w:val="nil"/>
+          <w:bottom w:val="single" w:sz="18" w:space="0" w:color="auto"/>
+          <w:right w:val="nil"/>
+          <w:insideH w:val="nil"/>
+          <w:insideV w:val="nil"/>
+        </w:tcBorders>
+      </w:tcPr>
+    </w:tblStylePr>
+  </w:style>
+  <w:style w:type="table" w:customStyle="1" w:styleId="MediumShading1-Accent12">
+    <w:name w:val="Medium Shading 1 - Accent 12"/>
+    <w:basedOn w:val="TableNormal"/>
+    <w:uiPriority w:val="63"/>
+    <w:rsid w:val="00440395"/>
+    <w:tblPr>
+      <w:tblStyleRowBandSize w:val="1"/>
+      <w:tblStyleColBandSize w:val="1"/>
+      <w:tblBorders>
+        <w:top w:val="single" w:sz="8" w:space="0" w:color="7BA0CD"/>
+        <w:left w:val="single" w:sz="8" w:space="0" w:color="7BA0CD"/>
+        <w:bottom w:val="single" w:sz="8" w:space="0" w:color="7BA0CD"/>
+        <w:right w:val="single" w:sz="8" w:space="0" w:color="7BA0CD"/>
+        <w:insideH w:val="single" w:sz="8" w:space="0" w:color="7BA0CD"/>
+      </w:tblBorders>
+    </w:tblPr>
+    <w:tblStylePr w:type="firstRow">
+      <w:pPr>
+        <w:spacing w:before="0" w:after="0" w:line="240" w:lineRule="auto"/>
+      </w:pPr>
+      <w:rPr>
+        <w:b/>
+        <w:bCs/>
+        <w:color w:val="FFFFFF"/>
+      </w:rPr>
+      <w:tblPr/>
+      <w:tcPr>
+        <w:tcBorders>
+          <w:top w:val="single" w:sz="8" w:space="0" w:color="7BA0CD"/>
+          <w:left w:val="single" w:sz="8" w:space="0" w:color="7BA0CD"/>
+          <w:bottom w:val="single" w:sz="8" w:space="0" w:color="7BA0CD"/>
+          <w:right w:val="single" w:sz="8" w:space="0" w:color="7BA0CD"/>
+          <w:insideH w:val="nil"/>
+          <w:insideV w:val="nil"/>
+        </w:tcBorders>
+        <w:shd w:val="clear" w:color="auto" w:fill="4F81BD"/>
+      </w:tcPr>
+    </w:tblStylePr>
+    <w:tblStylePr w:type="lastRow">
+      <w:pPr>
+        <w:spacing w:before="0" w:after="0" w:line="240" w:lineRule="auto"/>
+      </w:pPr>
+      <w:rPr>
+        <w:b/>
+        <w:bCs/>
+      </w:rPr>
+      <w:tblPr/>
+      <w:tcPr>
+        <w:tcBorders>
+          <w:top w:val="double" w:sz="6" w:space="0" w:color="7BA0CD"/>
+          <w:left w:val="single" w:sz="8" w:space="0" w:color="7BA0CD"/>
+          <w:bottom w:val="single" w:sz="8" w:space="0" w:color="7BA0CD"/>
+          <w:right w:val="single" w:sz="8" w:space="0" w:color="7BA0CD"/>
+          <w:insideH w:val="nil"/>
+          <w:insideV w:val="nil"/>
+        </w:tcBorders>
+      </w:tcPr>
+    </w:tblStylePr>
+    <w:tblStylePr w:type="firstCol">
+      <w:rPr>
+        <w:b/>
+        <w:bCs/>
+      </w:rPr>
+    </w:tblStylePr>
+    <w:tblStylePr w:type="lastCol">
+      <w:rPr>
+        <w:b/>
+        <w:bCs/>
+      </w:rPr>
+    </w:tblStylePr>
+    <w:tblStylePr w:type="band1Vert">
+      <w:tblPr/>
+      <w:tcPr>
+        <w:shd w:val="clear" w:color="auto" w:fill="D3DFEE"/>
+      </w:tcPr>
+    </w:tblStylePr>
+    <w:tblStylePr w:type="band1Horz">
+      <w:tblPr/>
+      <w:tcPr>
+        <w:tcBorders>
+          <w:insideH w:val="nil"/>
+          <w:insideV w:val="nil"/>
+        </w:tcBorders>
+        <w:shd w:val="clear" w:color="auto" w:fill="D3DFEE"/>
+      </w:tcPr>
+    </w:tblStylePr>
+    <w:tblStylePr w:type="band2Horz">
+      <w:tblPr/>
+      <w:tcPr>
+        <w:tcBorders>
+          <w:insideH w:val="nil"/>
+          <w:insideV w:val="nil"/>
+        </w:tcBorders>
+      </w:tcPr>
+    </w:tblStylePr>
+  </w:style>
+  <w:style w:type="paragraph" w:customStyle="1" w:styleId="Body">
+    <w:name w:val="Body"/>
+    <w:basedOn w:val="Normal"/>
+    <w:link w:val="BodyChar"/>
+    <w:rsid w:val="00440395"/>
+    <w:pPr>
+      <w:keepLines/>
+      <w:spacing w:before="200" w:after="0" w:line="240" w:lineRule="auto"/>
+    </w:pPr>
+    <w:rPr>
+      <w:rFonts w:ascii="Times New Roman" w:eastAsia="Times New Roman" w:hAnsi="Times New Roman" w:cs="Times New Roman"/>
+      <w:color w:val="000000"/>
+      <w:sz w:val="20"/>
+      <w:szCs w:val="20"/>
+      <w:lang w:bidi="ar-SA"/>
+    </w:rPr>
+  </w:style>
+  <w:style w:type="character" w:customStyle="1" w:styleId="BodyChar">
+    <w:name w:val="Body Char"/>
+    <w:basedOn w:val="DefaultParagraphFont"/>
+    <w:link w:val="Body"/>
+    <w:rsid w:val="00440395"/>
+    <w:rPr>
+      <w:rFonts w:ascii="Times New Roman" w:eastAsia="Times New Roman" w:hAnsi="Times New Roman" w:cs="Times New Roman"/>
+      <w:color w:val="000000"/>
+      <w:lang w:bidi="ar-SA"/>
+    </w:rPr>
+  </w:style>
+  <w:style w:type="paragraph" w:customStyle="1" w:styleId="CellBodyLeft">
+    <w:name w:val="CellBodyLeft"/>
+    <w:basedOn w:val="Normal"/>
+    <w:rsid w:val="00440395"/>
+    <w:pPr>
+      <w:keepLines/>
+      <w:tabs>
+        <w:tab w:val="left" w:pos="240"/>
+        <w:tab w:val="left" w:pos="480"/>
+        <w:tab w:val="left" w:pos="720"/>
+        <w:tab w:val="left" w:pos="960"/>
+        <w:tab w:val="left" w:pos="1200"/>
+        <w:tab w:val="left" w:pos="1440"/>
+        <w:tab w:val="left" w:pos="1680"/>
+        <w:tab w:val="left" w:pos="1920"/>
+      </w:tabs>
+      <w:suppressAutoHyphens/>
+      <w:spacing w:before="60" w:after="60" w:line="240" w:lineRule="auto"/>
+      <w:ind w:left="45" w:right="45"/>
+    </w:pPr>
+    <w:rPr>
+      <w:rFonts w:ascii="Neo Sans Intel" w:eastAsia="Times New Roman" w:hAnsi="Neo Sans Intel"/>
+      <w:color w:val="000000"/>
+      <w:sz w:val="16"/>
+      <w:szCs w:val="20"/>
+      <w:lang w:bidi="ar-SA"/>
+    </w:rPr>
+  </w:style>
+  <w:style w:type="paragraph" w:customStyle="1" w:styleId="CellHeadingCenter">
+    <w:name w:val="CellHeadingCenter"/>
+    <w:basedOn w:val="Normal"/>
+    <w:semiHidden/>
+    <w:rsid w:val="00440395"/>
+    <w:pPr>
+      <w:keepNext/>
+      <w:keepLines/>
+      <w:spacing w:before="60" w:after="60" w:line="240" w:lineRule="auto"/>
+      <w:ind w:left="43" w:right="43"/>
+      <w:jc w:val="center"/>
+    </w:pPr>
+    <w:rPr>
+      <w:rFonts w:ascii="Neo Sans Intel Medium" w:eastAsia="Times New Roman" w:hAnsi="Neo Sans Intel Medium" w:cs="Times New Roman"/>
+      <w:color w:val="FFFFFF"/>
+      <w:sz w:val="18"/>
+      <w:szCs w:val="20"/>
+      <w:lang w:bidi="ar-SA"/>
+    </w:rPr>
+  </w:style>
+  <w:style w:type="character" w:styleId="FollowedHyperlink">
+    <w:name w:val="FollowedHyperlink"/>
+    <w:basedOn w:val="DefaultParagraphFont"/>
+    <w:uiPriority w:val="99"/>
+    <w:semiHidden/>
+    <w:unhideWhenUsed/>
+    <w:rsid w:val="00866803"/>
+    <w:rPr>
+      <w:color w:val="800080"/>
+      <w:u w:val="single"/>
+    </w:rPr>
+  </w:style>
+  <w:style w:type="paragraph" w:styleId="Quote">
+    <w:name w:val="Quote"/>
+    <w:basedOn w:val="Normal"/>
+    <w:next w:val="Normal"/>
+    <w:link w:val="QuoteChar"/>
+    <w:uiPriority w:val="29"/>
+    <w:qFormat/>
+    <w:rsid w:val="00A01708"/>
+    <w:rPr>
+      <w:i/>
+      <w:iCs/>
+      <w:color w:val="000000"/>
+    </w:rPr>
+  </w:style>
+  <w:style w:type="character" w:customStyle="1" w:styleId="QuoteChar">
+    <w:name w:val="Quote Char"/>
+    <w:basedOn w:val="DefaultParagraphFont"/>
+    <w:link w:val="Quote"/>
+    <w:uiPriority w:val="29"/>
+    <w:rsid w:val="00A01708"/>
+    <w:rPr>
+      <w:i/>
+      <w:iCs/>
+      <w:color w:val="000000"/>
+      <w:sz w:val="22"/>
+      <w:szCs w:val="22"/>
+    </w:rPr>
+  </w:style>
+  <w:style w:type="paragraph" w:styleId="ListNumber2">
+    <w:name w:val="List Number 2"/>
+    <w:basedOn w:val="Normal"/>
+    <w:rsid w:val="001F419D"/>
+    <w:pPr>
+      <w:numPr>
+        <w:numId w:val="2"/>
+      </w:numPr>
+      <w:spacing w:after="0" w:line="240" w:lineRule="auto"/>
+    </w:pPr>
+    <w:rPr>
+      <w:rFonts w:ascii="Times New Roman" w:eastAsia="Times New Roman" w:hAnsi="Times New Roman" w:cs="Times New Roman"/>
+      <w:sz w:val="24"/>
+      <w:szCs w:val="24"/>
+    </w:rPr>
+  </w:style>
+  <w:style w:type="paragraph" w:customStyle="1" w:styleId="table1">
+    <w:name w:val="table1"/>
+    <w:basedOn w:val="Normal"/>
+    <w:rsid w:val="001F419D"/>
+    <w:pPr>
+      <w:spacing w:before="120" w:after="0" w:line="240" w:lineRule="auto"/>
+    </w:pPr>
+    <w:rPr>
+      <w:rFonts w:ascii="Times New Roman" w:eastAsia="Times New Roman" w:hAnsi="Times New Roman" w:cs="Times New Roman"/>
+      <w:color w:val="000000"/>
+      <w:sz w:val="20"/>
+      <w:szCs w:val="20"/>
+      <w:lang w:bidi="ar-SA"/>
+    </w:rPr>
+  </w:style>
+  <w:style w:type="character" w:styleId="CommentReference">
+    <w:name w:val="annotation reference"/>
+    <w:basedOn w:val="DefaultParagraphFont"/>
+    <w:uiPriority w:val="99"/>
+    <w:unhideWhenUsed/>
+    <w:rsid w:val="009464A1"/>
+    <w:rPr>
+      <w:sz w:val="16"/>
+      <w:szCs w:val="16"/>
+    </w:rPr>
+  </w:style>
+  <w:style w:type="paragraph" w:styleId="CommentText">
+    <w:name w:val="annotation text"/>
+    <w:aliases w:val="Reviewers_Comment"/>
+    <w:basedOn w:val="Normal"/>
+    <w:link w:val="CommentTextChar1"/>
+    <w:uiPriority w:val="99"/>
+    <w:semiHidden/>
+    <w:unhideWhenUsed/>
+    <w:rsid w:val="009464A1"/>
+    <w:pPr>
+      <w:spacing w:line="240" w:lineRule="auto"/>
+    </w:pPr>
+    <w:rPr>
+      <w:sz w:val="20"/>
+      <w:szCs w:val="20"/>
+    </w:rPr>
+  </w:style>
+  <w:style w:type="character" w:customStyle="1" w:styleId="CommentTextChar1">
+    <w:name w:val="Comment Text Char1"/>
+    <w:aliases w:val="Reviewers_Comment Char1"/>
+    <w:basedOn w:val="DefaultParagraphFont"/>
+    <w:link w:val="CommentText"/>
+    <w:uiPriority w:val="99"/>
+    <w:semiHidden/>
+    <w:rsid w:val="009464A1"/>
+  </w:style>
+  <w:style w:type="paragraph" w:styleId="CommentSubject">
+    <w:name w:val="annotation subject"/>
+    <w:basedOn w:val="CommentText"/>
+    <w:next w:val="CommentText"/>
+    <w:link w:val="CommentSubjectChar"/>
+    <w:uiPriority w:val="99"/>
+    <w:unhideWhenUsed/>
+    <w:rsid w:val="009464A1"/>
+    <w:rPr>
+      <w:b/>
+      <w:bCs/>
+    </w:rPr>
+  </w:style>
+  <w:style w:type="character" w:customStyle="1" w:styleId="CommentSubjectChar">
+    <w:name w:val="Comment Subject Char"/>
+    <w:basedOn w:val="CommentTextChar1"/>
+    <w:link w:val="CommentSubject"/>
+    <w:uiPriority w:val="99"/>
+    <w:semiHidden/>
+    <w:rsid w:val="009464A1"/>
+    <w:rPr>
+      <w:b/>
+      <w:bCs/>
+    </w:rPr>
+  </w:style>
+  <w:style w:type="paragraph" w:customStyle="1" w:styleId="ArchitecturalRequirement">
+    <w:name w:val="Architectural Requirement"/>
+    <w:basedOn w:val="Normal"/>
+    <w:next w:val="Normal"/>
+    <w:link w:val="ArchitecturalRequirementChar"/>
+    <w:qFormat/>
+    <w:rsid w:val="00E5637F"/>
+    <w:pPr>
+      <w:numPr>
+        <w:numId w:val="7"/>
+      </w:numPr>
+      <w:pBdr>
+        <w:top w:val="single" w:sz="4" w:space="6" w:color="auto" w:shadow="1"/>
+        <w:left w:val="single" w:sz="4" w:space="4" w:color="auto" w:shadow="1"/>
+        <w:bottom w:val="single" w:sz="4" w:space="6" w:color="auto" w:shadow="1"/>
+        <w:right w:val="single" w:sz="4" w:space="4" w:color="auto" w:shadow="1"/>
+      </w:pBdr>
+      <w:shd w:val="clear" w:color="auto" w:fill="8DB3E2" w:themeFill="text2" w:themeFillTint="66"/>
+    </w:pPr>
+    <w:rPr>
+      <w:b/>
+    </w:rPr>
+  </w:style>
+  <w:style w:type="paragraph" w:customStyle="1" w:styleId="OPEN">
+    <w:name w:val="OPEN"/>
+    <w:basedOn w:val="Normal"/>
+    <w:next w:val="Normal"/>
+    <w:link w:val="OPENChar"/>
+    <w:qFormat/>
+    <w:rsid w:val="00281C93"/>
+    <w:pPr>
+      <w:pBdr>
+        <w:top w:val="single" w:sz="4" w:space="6" w:color="auto" w:shadow="1"/>
+        <w:left w:val="single" w:sz="4" w:space="4" w:color="auto" w:shadow="1"/>
+        <w:bottom w:val="single" w:sz="4" w:space="6" w:color="auto" w:shadow="1"/>
+        <w:right w:val="single" w:sz="4" w:space="4" w:color="auto" w:shadow="1"/>
+      </w:pBdr>
+      <w:shd w:val="clear" w:color="auto" w:fill="FBD4B4"/>
+      <w:ind w:left="720" w:hanging="360"/>
+    </w:pPr>
+    <w:rPr>
+      <w:b/>
+    </w:rPr>
+  </w:style>
+  <w:style w:type="paragraph" w:customStyle="1" w:styleId="FunctionalSystemLevelRequirement">
+    <w:name w:val="Functional System Level Requirement"/>
+    <w:basedOn w:val="ArchitecturalRequirement"/>
+    <w:next w:val="Normal"/>
+    <w:link w:val="FunctionalSystemLevelRequirementChar"/>
+    <w:qFormat/>
+    <w:rsid w:val="00D03316"/>
+    <w:pPr>
+      <w:numPr>
+        <w:numId w:val="4"/>
+      </w:numPr>
+      <w:shd w:val="clear" w:color="auto" w:fill="B0FF89"/>
+    </w:pPr>
+  </w:style>
+  <w:style w:type="paragraph" w:customStyle="1" w:styleId="DocSecurityClass">
+    <w:name w:val="Doc_Security_Class"/>
+    <w:basedOn w:val="Normal"/>
+    <w:qFormat/>
+    <w:rsid w:val="00341C01"/>
+    <w:rPr>
+      <w:color w:val="FF0000"/>
+      <w:sz w:val="44"/>
+      <w:szCs w:val="44"/>
+    </w:rPr>
+  </w:style>
+  <w:style w:type="character" w:customStyle="1" w:styleId="Heading1Char">
+    <w:name w:val="Heading 1 Char"/>
+    <w:basedOn w:val="DefaultParagraphFont"/>
+    <w:locked/>
+    <w:rsid w:val="007E46C9"/>
+    <w:rPr>
+      <w:rFonts w:ascii="Cambria" w:eastAsia="Calibri" w:hAnsi="Cambria"/>
+      <w:b/>
+      <w:bCs/>
+      <w:color w:val="365F91"/>
+      <w:sz w:val="28"/>
+      <w:szCs w:val="28"/>
+      <w:lang w:val="en-US" w:eastAsia="en-US" w:bidi="he-IL"/>
+    </w:rPr>
+  </w:style>
+  <w:style w:type="character" w:customStyle="1" w:styleId="Heading2Char">
+    <w:name w:val="Heading 2 Char"/>
+    <w:basedOn w:val="DefaultParagraphFont"/>
+    <w:locked/>
+    <w:rsid w:val="007E46C9"/>
+    <w:rPr>
+      <w:rFonts w:ascii="Cambria" w:eastAsia="Calibri" w:hAnsi="Cambria"/>
+      <w:b/>
+      <w:bCs/>
+      <w:color w:val="4F81BD"/>
+      <w:sz w:val="26"/>
+      <w:szCs w:val="26"/>
+      <w:lang w:val="en-US" w:eastAsia="en-US" w:bidi="he-IL"/>
+    </w:rPr>
+  </w:style>
+  <w:style w:type="character" w:customStyle="1" w:styleId="Heading3Char">
+    <w:name w:val="Heading 3 Char"/>
+    <w:basedOn w:val="DefaultParagraphFont"/>
+    <w:locked/>
+    <w:rsid w:val="007E46C9"/>
+    <w:rPr>
+      <w:rFonts w:ascii="Cambria" w:eastAsia="Calibri" w:hAnsi="Cambria"/>
+      <w:b/>
+      <w:bCs/>
+      <w:color w:val="4F81BD"/>
+      <w:sz w:val="22"/>
+      <w:szCs w:val="22"/>
+      <w:lang w:val="en-US" w:eastAsia="en-US" w:bidi="he-IL"/>
+    </w:rPr>
+  </w:style>
+  <w:style w:type="character" w:customStyle="1" w:styleId="Heading4Char">
+    <w:name w:val="Heading 4 Char"/>
+    <w:basedOn w:val="DefaultParagraphFont"/>
+    <w:locked/>
+    <w:rsid w:val="007E46C9"/>
+    <w:rPr>
+      <w:rFonts w:ascii="Cambria" w:eastAsia="Calibri" w:hAnsi="Cambria"/>
+      <w:b/>
+      <w:bCs/>
+      <w:i/>
+      <w:iCs/>
+      <w:color w:val="4F81BD"/>
+      <w:sz w:val="22"/>
+      <w:szCs w:val="22"/>
+      <w:lang w:val="en-US" w:eastAsia="en-US" w:bidi="he-IL"/>
+    </w:rPr>
+  </w:style>
+  <w:style w:type="character" w:customStyle="1" w:styleId="Heading5Char">
+    <w:name w:val="Heading 5 Char"/>
+    <w:basedOn w:val="DefaultParagraphFont"/>
+    <w:locked/>
+    <w:rsid w:val="007E46C9"/>
+    <w:rPr>
+      <w:rFonts w:ascii="Cambria" w:eastAsia="Calibri" w:hAnsi="Cambria"/>
+      <w:color w:val="243F60"/>
+      <w:sz w:val="22"/>
+      <w:szCs w:val="22"/>
+      <w:lang w:val="en-US" w:eastAsia="en-US" w:bidi="he-IL"/>
+    </w:rPr>
+  </w:style>
+  <w:style w:type="character" w:customStyle="1" w:styleId="Heading6Char">
+    <w:name w:val="Heading 6 Char"/>
+    <w:basedOn w:val="DefaultParagraphFont"/>
+    <w:locked/>
+    <w:rsid w:val="007E46C9"/>
+    <w:rPr>
+      <w:rFonts w:ascii="Cambria" w:eastAsia="Calibri" w:hAnsi="Cambria"/>
+      <w:i/>
+      <w:iCs/>
+      <w:color w:val="243F60"/>
+      <w:sz w:val="22"/>
+      <w:szCs w:val="22"/>
+      <w:lang w:val="en-US" w:eastAsia="en-US" w:bidi="he-IL"/>
+    </w:rPr>
+  </w:style>
+  <w:style w:type="character" w:customStyle="1" w:styleId="Heading7Char">
+    <w:name w:val="Heading 7 Char"/>
+    <w:basedOn w:val="DefaultParagraphFont"/>
+    <w:locked/>
+    <w:rsid w:val="007E46C9"/>
+    <w:rPr>
+      <w:rFonts w:ascii="Cambria" w:eastAsia="Calibri" w:hAnsi="Cambria"/>
+      <w:i/>
+      <w:iCs/>
+      <w:color w:val="404040"/>
+      <w:sz w:val="22"/>
+      <w:szCs w:val="22"/>
+      <w:lang w:val="en-US" w:eastAsia="en-US" w:bidi="he-IL"/>
+    </w:rPr>
+  </w:style>
+  <w:style w:type="character" w:customStyle="1" w:styleId="Heading8Char">
+    <w:name w:val="Heading 8 Char"/>
+    <w:basedOn w:val="DefaultParagraphFont"/>
+    <w:locked/>
+    <w:rsid w:val="007E46C9"/>
+    <w:rPr>
+      <w:rFonts w:ascii="Cambria" w:eastAsia="Calibri" w:hAnsi="Cambria"/>
+      <w:color w:val="404040"/>
+      <w:lang w:val="en-US" w:eastAsia="en-US" w:bidi="he-IL"/>
+    </w:rPr>
+  </w:style>
+  <w:style w:type="character" w:customStyle="1" w:styleId="Heading9Char">
+    <w:name w:val="Heading 9 Char"/>
+    <w:basedOn w:val="DefaultParagraphFont"/>
+    <w:locked/>
+    <w:rsid w:val="007E46C9"/>
+    <w:rPr>
+      <w:rFonts w:ascii="Cambria" w:eastAsia="Calibri" w:hAnsi="Cambria"/>
+      <w:i/>
+      <w:iCs/>
+      <w:color w:val="404040"/>
+      <w:lang w:val="en-US" w:eastAsia="en-US" w:bidi="he-IL"/>
+    </w:rPr>
+  </w:style>
+  <w:style w:type="character" w:customStyle="1" w:styleId="HeaderChar">
+    <w:name w:val="Header Char"/>
+    <w:basedOn w:val="DefaultParagraphFont"/>
+    <w:locked/>
+    <w:rsid w:val="007E46C9"/>
+    <w:rPr>
+      <w:rFonts w:cs="Times New Roman"/>
+      <w:sz w:val="22"/>
+      <w:szCs w:val="22"/>
+    </w:rPr>
+  </w:style>
+  <w:style w:type="character" w:customStyle="1" w:styleId="FooterChar">
+    <w:name w:val="Footer Char"/>
+    <w:basedOn w:val="DefaultParagraphFont"/>
+    <w:locked/>
+    <w:rsid w:val="007E46C9"/>
+    <w:rPr>
+      <w:rFonts w:cs="Times New Roman"/>
+      <w:sz w:val="22"/>
+      <w:szCs w:val="22"/>
+    </w:rPr>
+  </w:style>
+  <w:style w:type="paragraph" w:styleId="NormalWeb">
+    <w:name w:val="Normal (Web)"/>
+    <w:basedOn w:val="Normal"/>
+    <w:rsid w:val="007E46C9"/>
+    <w:pPr>
+      <w:spacing w:before="100" w:beforeAutospacing="1" w:after="100" w:afterAutospacing="1" w:line="240" w:lineRule="auto"/>
+    </w:pPr>
+    <w:rPr>
+      <w:rFonts w:ascii="Times New Roman" w:hAnsi="Times New Roman" w:cs="Times New Roman"/>
+      <w:sz w:val="24"/>
+      <w:szCs w:val="24"/>
+    </w:rPr>
+  </w:style>
+  <w:style w:type="paragraph" w:styleId="BodyTextIndent">
+    <w:name w:val="Body Text Indent"/>
+    <w:basedOn w:val="Normal"/>
+    <w:link w:val="BodyTextIndentChar"/>
+    <w:rsid w:val="007E46C9"/>
+    <w:pPr>
+      <w:spacing w:line="240" w:lineRule="auto"/>
+      <w:ind w:left="720"/>
+    </w:pPr>
+    <w:rPr>
+      <w:rFonts w:ascii="Arial" w:eastAsia="Times New Roman" w:hAnsi="Arial" w:cs="Times New Roman"/>
+      <w:sz w:val="16"/>
+      <w:szCs w:val="20"/>
+      <w:lang w:bidi="ar-SA"/>
+    </w:rPr>
+  </w:style>
+  <w:style w:type="character" w:customStyle="1" w:styleId="BodyTextIndentChar">
+    <w:name w:val="Body Text Indent Char"/>
+    <w:basedOn w:val="DefaultParagraphFont"/>
+    <w:link w:val="BodyTextIndent"/>
+    <w:semiHidden/>
+    <w:locked/>
+    <w:rsid w:val="007E46C9"/>
+    <w:rPr>
+      <w:rFonts w:ascii="Arial" w:hAnsi="Arial"/>
+      <w:sz w:val="16"/>
+      <w:lang w:val="en-US" w:eastAsia="en-US" w:bidi="ar-SA"/>
+    </w:rPr>
+  </w:style>
+  <w:style w:type="paragraph" w:styleId="NormalIndent">
+    <w:name w:val="Normal Indent"/>
+    <w:basedOn w:val="Normal"/>
+    <w:rsid w:val="007E46C9"/>
+    <w:pPr>
+      <w:spacing w:after="0" w:line="240" w:lineRule="auto"/>
+      <w:ind w:left="720"/>
+    </w:pPr>
+    <w:rPr>
+      <w:rFonts w:ascii="Times New Roman" w:eastAsia="Times New Roman" w:hAnsi="Times New Roman" w:cs="Times New Roman"/>
+      <w:sz w:val="24"/>
+      <w:szCs w:val="24"/>
+    </w:rPr>
+  </w:style>
+  <w:style w:type="paragraph" w:customStyle="1" w:styleId="DefaultParagraphFontParaCharCharCharChar">
+    <w:name w:val="Default Paragraph Font Para Char Char Char Char"/>
+    <w:basedOn w:val="Normal"/>
+    <w:rsid w:val="007E46C9"/>
+    <w:pPr>
+      <w:spacing w:after="160" w:line="240" w:lineRule="exact"/>
+    </w:pPr>
+    <w:rPr>
+      <w:rFonts w:ascii="Arial" w:eastAsia="Times New Roman" w:hAnsi="Arial" w:cs="Times New Roman"/>
+      <w:sz w:val="20"/>
+      <w:szCs w:val="20"/>
+      <w:lang w:bidi="ar-SA"/>
+    </w:rPr>
+  </w:style>
+  <w:style w:type="paragraph" w:customStyle="1" w:styleId="Legal">
+    <w:name w:val="Legal"/>
+    <w:basedOn w:val="BodyText"/>
+    <w:rsid w:val="007E46C9"/>
+    <w:pPr>
+      <w:adjustRightInd w:val="0"/>
+      <w:snapToGrid w:val="0"/>
+      <w:spacing w:before="60" w:after="60" w:line="240" w:lineRule="auto"/>
+    </w:pPr>
+    <w:rPr>
+      <w:rFonts w:ascii="Times New Roman" w:hAnsi="Times New Roman"/>
+      <w:sz w:val="16"/>
+      <w:szCs w:val="20"/>
+      <w:lang w:bidi="ar-SA"/>
+    </w:rPr>
+  </w:style>
+  <w:style w:type="paragraph" w:styleId="BodyText">
+    <w:name w:val="Body Text"/>
+    <w:basedOn w:val="Normal"/>
+    <w:link w:val="BodyTextChar"/>
+    <w:semiHidden/>
+    <w:rsid w:val="007E46C9"/>
+    <w:rPr>
+      <w:rFonts w:eastAsia="Times New Roman"/>
+    </w:rPr>
+  </w:style>
+  <w:style w:type="character" w:customStyle="1" w:styleId="BodyTextChar">
+    <w:name w:val="Body Text Char"/>
+    <w:basedOn w:val="DefaultParagraphFont"/>
+    <w:link w:val="BodyText"/>
+    <w:semiHidden/>
+    <w:locked/>
+    <w:rsid w:val="007E46C9"/>
+    <w:rPr>
+      <w:rFonts w:ascii="Calibri" w:hAnsi="Calibri" w:cs="Arial"/>
+      <w:sz w:val="22"/>
+      <w:szCs w:val="22"/>
+      <w:lang w:val="en-US" w:eastAsia="en-US" w:bidi="he-IL"/>
+    </w:rPr>
+  </w:style>
+  <w:style w:type="paragraph" w:customStyle="1" w:styleId="Default">
+    <w:name w:val="Default"/>
+    <w:semiHidden/>
+    <w:rsid w:val="007E46C9"/>
+    <w:pPr>
+      <w:autoSpaceDE w:val="0"/>
+      <w:autoSpaceDN w:val="0"/>
+      <w:adjustRightInd w:val="0"/>
+    </w:pPr>
+    <w:rPr>
+      <w:rFonts w:ascii="Times New Roman" w:eastAsia="Times New Roman" w:hAnsi="Times New Roman" w:cs="Times New Roman"/>
+      <w:color w:val="000000"/>
+      <w:sz w:val="24"/>
+      <w:szCs w:val="24"/>
+    </w:rPr>
+  </w:style>
+  <w:style w:type="character" w:customStyle="1" w:styleId="mw-headline">
+    <w:name w:val="mw-headline"/>
+    <w:basedOn w:val="DefaultParagraphFont"/>
+    <w:rsid w:val="007E46C9"/>
+    <w:rPr>
+      <w:rFonts w:cs="Times New Roman"/>
+    </w:rPr>
+  </w:style>
+  <w:style w:type="paragraph" w:styleId="BlockText">
+    <w:name w:val="Block Text"/>
+    <w:basedOn w:val="Normal"/>
+    <w:rsid w:val="007E46C9"/>
+    <w:pPr>
+      <w:spacing w:line="240" w:lineRule="auto"/>
+      <w:ind w:left="1440" w:right="1440"/>
+    </w:pPr>
+    <w:rPr>
+      <w:rFonts w:ascii="Times New Roman" w:eastAsia="Times New Roman" w:hAnsi="Times New Roman" w:cs="Times New Roman"/>
+      <w:sz w:val="24"/>
+      <w:szCs w:val="24"/>
+    </w:rPr>
+  </w:style>
+  <w:style w:type="paragraph" w:customStyle="1" w:styleId="FigureTitle">
+    <w:name w:val="Figure Title"/>
+    <w:basedOn w:val="Normal"/>
+    <w:rsid w:val="007E46C9"/>
+    <w:pPr>
+      <w:keepLines/>
+      <w:spacing w:before="240" w:after="240" w:line="240" w:lineRule="auto"/>
+      <w:jc w:val="center"/>
+    </w:pPr>
+    <w:rPr>
+      <w:rFonts w:ascii="Times" w:eastAsia="Times New Roman" w:hAnsi="Times" w:cs="Times New Roman"/>
+      <w:b/>
+      <w:bCs/>
+      <w:sz w:val="20"/>
+      <w:szCs w:val="20"/>
+      <w:lang w:bidi="ar-SA"/>
+    </w:rPr>
+  </w:style>
+  <w:style w:type="table" w:styleId="TableGrid8">
+    <w:name w:val="Table Grid 8"/>
+    <w:basedOn w:val="TableNormal"/>
+    <w:rsid w:val="007E46C9"/>
+    <w:rPr>
+      <w:rFonts w:ascii="Times New Roman" w:eastAsia="Times New Roman" w:hAnsi="Times New Roman" w:cs="Times New Roman"/>
+    </w:rPr>
+    <w:tblPr>
+      <w:tblBorders>
+        <w:top w:val="single" w:sz="6" w:space="0" w:color="000080"/>
+        <w:left w:val="single" w:sz="6" w:space="0" w:color="000080"/>
+        <w:bottom w:val="single" w:sz="6" w:space="0" w:color="000080"/>
+        <w:right w:val="single" w:sz="6" w:space="0" w:color="000080"/>
+        <w:insideH w:val="single" w:sz="6" w:space="0" w:color="000080"/>
+        <w:insideV w:val="single" w:sz="6" w:space="0" w:color="000080"/>
+      </w:tblBorders>
+    </w:tblPr>
+    <w:tcPr>
+      <w:shd w:val="clear" w:color="auto" w:fill="auto"/>
+    </w:tcPr>
+    <w:tblStylePr w:type="firstRow">
+      <w:rPr>
+        <w:b/>
+        <w:bCs/>
+        <w:color w:val="FFFFFF"/>
+      </w:rPr>
+      <w:tblPr/>
+      <w:tcPr>
+        <w:tcBorders>
+          <w:tl2br w:val="none" w:sz="0" w:space="0" w:color="auto"/>
+          <w:tr2bl w:val="none" w:sz="0" w:space="0" w:color="auto"/>
+        </w:tcBorders>
+        <w:shd w:val="solid" w:color="000080" w:fill="FFFFFF"/>
+      </w:tcPr>
+    </w:tblStylePr>
+    <w:tblStylePr w:type="lastRow">
+      <w:rPr>
+        <w:b/>
+        <w:bCs/>
+        <w:color w:val="auto"/>
+      </w:rPr>
+      <w:tblPr/>
+      <w:tcPr>
+        <w:tcBorders>
+          <w:tl2br w:val="none" w:sz="0" w:space="0" w:color="auto"/>
+          <w:tr2bl w:val="none" w:sz="0" w:space="0" w:color="auto"/>
+        </w:tcBorders>
+      </w:tcPr>
+    </w:tblStylePr>
+    <w:tblStylePr w:type="lastCol">
+      <w:rPr>
+        <w:b/>
+        <w:bCs/>
+        <w:color w:val="auto"/>
+      </w:rPr>
+      <w:tblPr/>
+      <w:tcPr>
+        <w:tcBorders>
+          <w:tl2br w:val="none" w:sz="0" w:space="0" w:color="auto"/>
+          <w:tr2bl w:val="none" w:sz="0" w:space="0" w:color="auto"/>
+        </w:tcBorders>
+      </w:tcPr>
+    </w:tblStylePr>
+  </w:style>
+  <w:style w:type="paragraph" w:styleId="BodyText2">
+    <w:name w:val="Body Text 2"/>
+    <w:basedOn w:val="Normal"/>
+    <w:rsid w:val="007E46C9"/>
+    <w:pPr>
+      <w:spacing w:line="480" w:lineRule="auto"/>
+    </w:pPr>
+    <w:rPr>
+      <w:rFonts w:ascii="Times New Roman" w:eastAsia="Times New Roman" w:hAnsi="Times New Roman" w:cs="Times New Roman"/>
+      <w:sz w:val="24"/>
+      <w:szCs w:val="24"/>
+    </w:rPr>
+  </w:style>
+  <w:style w:type="character" w:customStyle="1" w:styleId="CommentTextChar">
+    <w:name w:val="Comment Text Char"/>
+    <w:aliases w:val="Reviewers_Comment Char"/>
+    <w:basedOn w:val="DefaultParagraphFont"/>
+    <w:locked/>
+    <w:rsid w:val="00BF7D4A"/>
+    <w:rPr>
+      <w:lang w:val="en-US" w:eastAsia="en-US" w:bidi="he-IL"/>
+    </w:rPr>
+  </w:style>
+  <w:style w:type="paragraph" w:customStyle="1" w:styleId="Code">
+    <w:name w:val="Code"/>
+    <w:basedOn w:val="Normal"/>
+    <w:qFormat/>
+    <w:rsid w:val="004A32AB"/>
+    <w:pPr>
+      <w:pBdr>
+        <w:top w:val="single" w:sz="4" w:space="1" w:color="auto" w:shadow="1"/>
+        <w:left w:val="single" w:sz="4" w:space="4" w:color="auto" w:shadow="1"/>
+        <w:bottom w:val="single" w:sz="4" w:space="1" w:color="auto" w:shadow="1"/>
+        <w:right w:val="single" w:sz="4" w:space="4" w:color="auto" w:shadow="1"/>
+      </w:pBdr>
+      <w:shd w:val="clear" w:color="auto" w:fill="D9D9D9" w:themeFill="background1" w:themeFillShade="D9"/>
+      <w:spacing w:after="0" w:line="240" w:lineRule="auto"/>
+      <w:ind w:left="288"/>
+    </w:pPr>
+    <w:rPr>
+      <w:rFonts w:ascii="Courier New" w:hAnsi="Courier New"/>
+      <w:sz w:val="20"/>
+    </w:rPr>
+  </w:style>
+  <w:style w:type="character" w:customStyle="1" w:styleId="ArchitecturalRequirementChar">
+    <w:name w:val="Architectural Requirement Char"/>
+    <w:basedOn w:val="DefaultParagraphFont"/>
+    <w:link w:val="ArchitecturalRequirement"/>
+    <w:rsid w:val="00E5637F"/>
+    <w:rPr>
+      <w:b/>
+      <w:sz w:val="22"/>
+      <w:szCs w:val="22"/>
+      <w:shd w:val="clear" w:color="auto" w:fill="8DB3E2" w:themeFill="text2" w:themeFillTint="66"/>
+    </w:rPr>
+  </w:style>
+  <w:style w:type="character" w:customStyle="1" w:styleId="FunctionalSystemLevelRequirementChar">
+    <w:name w:val="Functional System Level Requirement Char"/>
+    <w:basedOn w:val="ArchitecturalRequirementChar"/>
+    <w:link w:val="FunctionalSystemLevelRequirement"/>
+    <w:rsid w:val="00D03316"/>
+    <w:rPr>
+      <w:b/>
+      <w:sz w:val="22"/>
+      <w:szCs w:val="22"/>
+      <w:shd w:val="clear" w:color="auto" w:fill="B0FF89"/>
+    </w:rPr>
+  </w:style>
+  <w:style w:type="character" w:customStyle="1" w:styleId="OPENChar">
+    <w:name w:val="OPEN Char"/>
+    <w:basedOn w:val="DefaultParagraphFont"/>
+    <w:link w:val="OPEN"/>
+    <w:rsid w:val="00681584"/>
+    <w:rPr>
+      <w:b/>
+      <w:sz w:val="22"/>
+      <w:szCs w:val="22"/>
+      <w:shd w:val="clear" w:color="auto" w:fill="FBD4B4"/>
+    </w:rPr>
+  </w:style>
+  <w:style w:type="character" w:customStyle="1" w:styleId="CaptionChar3">
+    <w:name w:val="Caption Char3"/>
+    <w:aliases w:val="fighead2 Char,Caption Char1 Char1,Caption Char Char Char1,Caption Char1 Char Char,Caption Char2 Char,Caption Char Char Char Char,Caption Char Char1 Char,Caption Char Char2,fig and tbl Char,fighead21 Char,fighead22 Char,fighead23 Char"/>
+    <w:basedOn w:val="DefaultParagraphFont"/>
+    <w:link w:val="Caption"/>
+    <w:rsid w:val="004E4BB0"/>
+    <w:rPr>
+      <w:rFonts w:ascii="Calibri" w:eastAsia="Calibri" w:hAnsi="Calibri" w:cs="Arial"/>
+      <w:b/>
+      <w:bCs/>
+      <w:color w:val="4F81BD"/>
+      <w:sz w:val="22"/>
+      <w:szCs w:val="18"/>
+      <w:lang w:val="en-US" w:eastAsia="en-US" w:bidi="he-IL"/>
+    </w:rPr>
+  </w:style>
+  <w:style w:type="paragraph" w:customStyle="1" w:styleId="HeadingContents">
+    <w:name w:val="Heading (Contents"/>
+    <w:aliases w:val="Rev Hist)"/>
+    <w:basedOn w:val="Body"/>
+    <w:next w:val="Body"/>
+    <w:rsid w:val="0006039C"/>
+    <w:pPr>
+      <w:pageBreakBefore/>
+      <w:tabs>
+        <w:tab w:val="left" w:pos="8640"/>
+      </w:tabs>
+      <w:spacing w:before="480" w:after="240" w:line="580" w:lineRule="exact"/>
+      <w:ind w:left="-1260"/>
+    </w:pPr>
+    <w:rPr>
+      <w:rFonts w:ascii="Neo Sans Intel Medium" w:hAnsi="Neo Sans Intel Medium"/>
+      <w:iCs/>
+      <w:color w:val="0860A8"/>
+      <w:sz w:val="38"/>
+      <w:lang w:val="en-GB"/>
+    </w:rPr>
+  </w:style>
+  <w:style w:type="paragraph" w:customStyle="1" w:styleId="TableText">
+    <w:name w:val="TableText"/>
+    <w:basedOn w:val="Normal"/>
+    <w:rsid w:val="000A37D3"/>
+    <w:pPr>
+      <w:spacing w:before="60" w:after="60" w:line="240" w:lineRule="auto"/>
+    </w:pPr>
+    <w:rPr>
+      <w:rFonts w:ascii="Arial" w:eastAsia="Times New Roman" w:hAnsi="Arial" w:cs="Times New Roman"/>
+      <w:sz w:val="20"/>
+      <w:szCs w:val="20"/>
+      <w:lang w:bidi="ar-SA"/>
+    </w:rPr>
+  </w:style>
+  <w:style w:type="paragraph" w:customStyle="1" w:styleId="msolistparagraph0">
+    <w:name w:val="msolistparagraph"/>
+    <w:basedOn w:val="Normal"/>
+    <w:rsid w:val="00A742B5"/>
+    <w:pPr>
+      <w:spacing w:after="0" w:line="240" w:lineRule="auto"/>
+      <w:ind w:left="720"/>
+    </w:pPr>
+    <w:rPr>
+      <w:rFonts w:eastAsia="Times New Roman" w:cs="Times New Roman"/>
+    </w:rPr>
+  </w:style>
+  <w:style w:type="paragraph" w:customStyle="1" w:styleId="Editinginstructions">
+    <w:name w:val="Editing instructions"/>
+    <w:basedOn w:val="Normal"/>
+    <w:rsid w:val="00F763B8"/>
+    <w:pPr>
+      <w:keepNext/>
+      <w:spacing w:before="200" w:after="0" w:line="240" w:lineRule="auto"/>
+    </w:pPr>
+    <w:rPr>
+      <w:rFonts w:ascii="Times New Roman" w:eastAsia="Times New Roman" w:hAnsi="Times New Roman" w:cs="Times New Roman"/>
+      <w:b/>
+      <w:i/>
+      <w:sz w:val="20"/>
+      <w:szCs w:val="20"/>
+      <w:lang w:bidi="ar-SA"/>
+    </w:rPr>
+  </w:style>
+  <w:style w:type="paragraph" w:customStyle="1" w:styleId="Style1">
+    <w:name w:val="Style1"/>
+    <w:basedOn w:val="OPEN"/>
+    <w:rsid w:val="003D32C3"/>
+    <w:pPr>
+      <w:pBdr>
+        <w:bottom w:val="single" w:sz="4" w:space="5" w:color="auto" w:shadow="1"/>
+      </w:pBdr>
+    </w:pPr>
+  </w:style>
+  <w:style w:type="paragraph" w:styleId="ListBullet">
+    <w:name w:val="List Bullet"/>
+    <w:basedOn w:val="Normal"/>
+    <w:rsid w:val="007B28F2"/>
+    <w:pPr>
+      <w:keepLines/>
+      <w:tabs>
+        <w:tab w:val="num" w:pos="360"/>
+      </w:tabs>
+      <w:spacing w:before="200" w:after="0" w:line="240" w:lineRule="auto"/>
+      <w:ind w:left="360" w:hanging="360"/>
+    </w:pPr>
+    <w:rPr>
+      <w:rFonts w:ascii="Times New Roman" w:eastAsia="Times New Roman" w:hAnsi="Times New Roman" w:cs="Times New Roman"/>
+      <w:sz w:val="20"/>
+      <w:szCs w:val="20"/>
+      <w:lang w:bidi="ar-SA"/>
+    </w:rPr>
+  </w:style>
+  <w:style w:type="table" w:customStyle="1" w:styleId="Calendar3">
+    <w:name w:val="Calendar 3"/>
+    <w:basedOn w:val="TableNormal"/>
+    <w:uiPriority w:val="99"/>
+    <w:qFormat/>
+    <w:rsid w:val="00BA753E"/>
+    <w:pPr>
+      <w:jc w:val="right"/>
+    </w:pPr>
+    <w:rPr>
+      <w:rFonts w:asciiTheme="majorHAnsi" w:eastAsiaTheme="majorEastAsia" w:hAnsiTheme="majorHAnsi" w:cstheme="majorBidi"/>
+      <w:color w:val="7F7F7F" w:themeColor="text1" w:themeTint="80"/>
+      <w:sz w:val="22"/>
+      <w:szCs w:val="22"/>
+      <w:lang w:bidi="en-US"/>
+    </w:rPr>
+    <w:tblPr/>
+    <w:tblStylePr w:type="firstRow">
+      <w:pPr>
+        <w:wordWrap/>
+        <w:jc w:val="right"/>
+      </w:pPr>
+      <w:rPr>
+        <w:color w:val="365F91" w:themeColor="accent1" w:themeShade="BF"/>
+        <w:sz w:val="44"/>
+        <w:szCs w:val="44"/>
+      </w:rPr>
+    </w:tblStylePr>
+    <w:tblStylePr w:type="firstCol">
+      <w:rPr>
+        <w:color w:val="365F91" w:themeColor="accent1" w:themeShade="BF"/>
+      </w:rPr>
+    </w:tblStylePr>
+    <w:tblStylePr w:type="lastCol">
+      <w:rPr>
+        <w:color w:val="365F91" w:themeColor="accent1" w:themeShade="BF"/>
+      </w:rPr>
+    </w:tblStylePr>
+  </w:style>
+  <w:style w:type="paragraph" w:customStyle="1" w:styleId="NonFunctionalSystemLevelRequirement">
+    <w:name w:val="Non Functional System Level Requirement"/>
+    <w:basedOn w:val="ArchitecturalRequirement"/>
+    <w:next w:val="Normal"/>
+    <w:link w:val="NonFunctionalSystemLevelRequirementChar"/>
+    <w:qFormat/>
+    <w:rsid w:val="00D02AE1"/>
+    <w:pPr>
+      <w:numPr>
+        <w:numId w:val="5"/>
+      </w:numPr>
+      <w:shd w:val="clear" w:color="auto" w:fill="9BE377"/>
+    </w:pPr>
+  </w:style>
+  <w:style w:type="character" w:customStyle="1" w:styleId="NonFunctionalSystemLevelRequirementChar">
+    <w:name w:val="Non Functional System Level Requirement Char"/>
+    <w:basedOn w:val="ArchitecturalRequirementChar"/>
+    <w:link w:val="NonFunctionalSystemLevelRequirement"/>
+    <w:rsid w:val="00D02AE1"/>
+    <w:rPr>
+      <w:b/>
+      <w:sz w:val="22"/>
+      <w:szCs w:val="22"/>
+      <w:shd w:val="clear" w:color="auto" w:fill="9BE377"/>
+    </w:rPr>
+  </w:style>
+  <w:style w:type="paragraph" w:customStyle="1" w:styleId="TestingRequirement">
+    <w:name w:val="Testing Requirement"/>
+    <w:basedOn w:val="ArchitecturalRequirement"/>
+    <w:link w:val="TestingRequirementChar"/>
+    <w:qFormat/>
+    <w:rsid w:val="00D17F3A"/>
+    <w:pPr>
+      <w:numPr>
+        <w:numId w:val="0"/>
+      </w:numPr>
+      <w:shd w:val="clear" w:color="auto" w:fill="95B3D7" w:themeFill="accent1" w:themeFillTint="99"/>
+      <w:ind w:left="1080" w:hanging="360"/>
+    </w:pPr>
+  </w:style>
+  <w:style w:type="paragraph" w:customStyle="1" w:styleId="DesignRequirement">
+    <w:name w:val="Design Requirement"/>
+    <w:basedOn w:val="ArchitecturalRequirement"/>
+    <w:link w:val="DesignRequirementChar"/>
+    <w:qFormat/>
+    <w:rsid w:val="00E5637F"/>
+    <w:pPr>
+      <w:numPr>
+        <w:numId w:val="6"/>
+      </w:numPr>
+      <w:ind w:left="720"/>
+    </w:pPr>
+  </w:style>
+  <w:style w:type="character" w:customStyle="1" w:styleId="DesignRequirementChar">
+    <w:name w:val="Design Requirement Char"/>
+    <w:basedOn w:val="ArchitecturalRequirementChar"/>
+    <w:link w:val="DesignRequirement"/>
+    <w:rsid w:val="00E5637F"/>
+    <w:rPr>
+      <w:b/>
+      <w:sz w:val="22"/>
+      <w:szCs w:val="22"/>
+      <w:shd w:val="clear" w:color="auto" w:fill="8DB3E2" w:themeFill="text2" w:themeFillTint="66"/>
+    </w:rPr>
+  </w:style>
+  <w:style w:type="character" w:customStyle="1" w:styleId="TestingRequirementChar">
+    <w:name w:val="Testing Requirement Char"/>
+    <w:basedOn w:val="ArchitecturalRequirementChar"/>
+    <w:link w:val="TestingRequirement"/>
+    <w:rsid w:val="00D17F3A"/>
+    <w:rPr>
+      <w:b/>
+      <w:sz w:val="22"/>
+      <w:szCs w:val="22"/>
+      <w:shd w:val="clear" w:color="auto" w:fill="95B3D7" w:themeFill="accent1" w:themeFillTint="99"/>
+    </w:rPr>
+  </w:style>
+  <w:style w:type="table" w:customStyle="1" w:styleId="TableGrid1">
+    <w:name w:val="Table Grid1"/>
+    <w:basedOn w:val="TableNormal"/>
+    <w:uiPriority w:val="59"/>
+    <w:rsid w:val="009A15A0"/>
+    <w:rPr>
+      <w:sz w:val="22"/>
+      <w:szCs w:val="22"/>
+    </w:rPr>
+    <w:tblPr>
+      <w:tblBorders>
+        <w:top w:val="single" w:sz="4" w:space="0" w:color="auto"/>
+        <w:left w:val="single" w:sz="4" w:space="0" w:color="auto"/>
+        <w:bottom w:val="single" w:sz="4" w:space="0" w:color="auto"/>
+        <w:right w:val="single" w:sz="4" w:space="0" w:color="auto"/>
+        <w:insideH w:val="single" w:sz="4" w:space="0" w:color="auto"/>
+        <w:insideV w:val="single" w:sz="4" w:space="0" w:color="auto"/>
+      </w:tblBorders>
+    </w:tblPr>
+  </w:style>
+  <w:style w:type="character" w:styleId="PlaceholderText">
+    <w:name w:val="Placeholder Text"/>
+    <w:basedOn w:val="DefaultParagraphFont"/>
+    <w:uiPriority w:val="99"/>
+    <w:semiHidden/>
+    <w:rsid w:val="00B62F2B"/>
+    <w:rPr>
+      <w:color w:val="808080"/>
+    </w:rPr>
+  </w:style>
+</w:styles>
+</file>
+
+<file path=word/stylesWithEffects.xml><?xml version="1.0" encoding="utf-8"?>
+<w:styles xmlns:wpc="http://schemas.microsoft.com/office/word/2010/wordprocessingCanvas" xmlns:mc="http://schemas.openxmlformats.org/markup-compatibility/2006" xmlns:o="urn:schemas-microsoft-com:office:office" xmlns:r="http://schemas.openxmlformats.org/officeDocument/2006/relationships" xmlns:m="http://schemas.openxmlformats.org/officeDocument/2006/math" xmlns:v="urn:schemas-microsoft-com:vml" xmlns:wp14="http://schemas.microsoft.com/office/word/2010/wordprocessingDrawing" xmlns:wp="http://schemas.openxmlformats.org/drawingml/2006/wordprocessingDrawing" xmlns:w10="urn:schemas-microsoft-com:office:word" xmlns:w="http://schemas.openxmlformats.org/wordprocessingml/2006/main" xmlns:w14="http://schemas.microsoft.com/office/word/2010/wordml" xmlns:wpg="http://schemas.microsoft.com/office/word/2010/wordprocessingGroup" xmlns:wpi="http://schemas.microsoft.com/office/word/2010/wordprocessingInk" xmlns:wne="http://schemas.microsoft.com/office/word/2006/wordml" xmlns:wps="http://schemas.microsoft.com/office/word/2010/wordprocessingShape" mc:Ignorable="w14 wp14">
+  <w:docDefaults>
+    <w:rPrDefault>
+      <w:rPr>
+        <w:rFonts w:ascii="Calibri" w:eastAsia="Calibri" w:hAnsi="Calibri" w:cs="Arial"/>
+        <w:lang w:val="en-US" w:eastAsia="en-US" w:bidi="he-IL"/>
+      </w:rPr>
+    </w:rPrDefault>
+    <w:pPrDefault/>
+  </w:docDefaults>
+  <w:latentStyles w:defLockedState="0" w:defUIPriority="0" w:defSemiHidden="1" w:defUnhideWhenUsed="1" w:defQFormat="0" w:count="267">
+    <w:lsdException w:name="Normal" w:semiHidden="0" w:unhideWhenUsed="0" w:qFormat="1"/>
+    <w:lsdException w:name="heading 1" w:semiHidden="0" w:unhideWhenUsed="0" w:qFormat="1"/>
+    <w:lsdException w:name="heading 2" w:semiHidden="0" w:unhideWhenUsed="0" w:qFormat="1"/>
+    <w:lsdException w:name="heading 3" w:semiHidden="0" w:unhideWhenUsed="0" w:qFormat="1"/>
+    <w:lsdException w:name="heading 4" w:semiHidden="0" w:unhideWhenUsed="0" w:qFormat="1"/>
+    <w:lsdException w:name="heading 5" w:semiHidden="0" w:unhideWhenUsed="0" w:qFormat="1"/>
+    <w:lsdException w:name="heading 6" w:semiHidden="0" w:unhideWhenUsed="0" w:qFormat="1"/>
+    <w:lsdException w:name="heading 7" w:semiHidden="0" w:qFormat="1"/>
+    <w:lsdException w:name="heading 8" w:semiHidden="0" w:qFormat="1"/>
+    <w:lsdException w:name="heading 9" w:semiHidden="0" w:qFormat="1"/>
+    <w:lsdException w:name="index 2" w:semiHidden="0"/>
+    <w:lsdException w:name="index 3" w:semiHidden="0"/>
+    <w:lsdException w:name="index 4" w:semiHidden="0"/>
+    <w:lsdException w:name="index 5" w:semiHidden="0"/>
+    <w:lsdException w:name="index 6" w:semiHidden="0"/>
+    <w:lsdException w:name="toc 1" w:uiPriority="39"/>
+    <w:lsdException w:name="toc 2" w:uiPriority="39"/>
+    <w:lsdException w:name="toc 3" w:uiPriority="39"/>
+    <w:lsdException w:name="toc 4" w:uiPriority="39"/>
+    <w:lsdException w:name="toc 5" w:uiPriority="39"/>
+    <w:lsdException w:name="toc 6" w:uiPriority="39"/>
+    <w:lsdException w:name="toc 7" w:uiPriority="39"/>
+    <w:lsdException w:name="toc 8" w:uiPriority="39"/>
+    <w:lsdException w:name="toc 9" w:uiPriority="39"/>
+    <w:lsdException w:name="annotation text" w:uiPriority="99"/>
+    <w:lsdException w:name="header" w:uiPriority="99"/>
+    <w:lsdException w:name="footer" w:uiPriority="99"/>
+    <w:lsdException w:name="caption" w:qFormat="1"/>
+    <w:lsdException w:name="table of figures" w:uiPriority="99"/>
+    <w:lsdException w:name="annotation reference" w:uiPriority="99"/>
+    <w:lsdException w:name="List Number 2" w:semiHidden="0"/>
+    <w:lsdException w:name="List Number 5" w:semiHidden="0"/>
+    <w:lsdException w:name="Title" w:semiHidden="0" w:unhideWhenUsed="0" w:qFormat="1"/>
+    <w:lsdException w:name="Default Paragraph Font" w:uiPriority="1"/>
+    <w:lsdException w:name="Subtitle" w:semiHidden="0" w:unhideWhenUsed="0" w:qFormat="1"/>
+    <w:lsdException w:name="Body Text Indent 3" w:semiHidden="0"/>
+    <w:lsdException w:name="Block Text" w:semiHidden="0"/>
+    <w:lsdException w:name="Hyperlink" w:semiHidden="0" w:uiPriority="99"/>
+    <w:lsdException w:name="FollowedHyperlink" w:semiHidden="0" w:uiPriority="99"/>
+    <w:lsdException w:name="Strong" w:semiHidden="0" w:unhideWhenUsed="0" w:qFormat="1"/>
+    <w:lsdException w:name="Emphasis" w:semiHidden="0" w:unhideWhenUsed="0" w:qFormat="1"/>
+    <w:lsdException w:name="Document Map" w:uiPriority="99"/>
+    <w:lsdException w:name="annotation subject" w:uiPriority="99"/>
+    <w:lsdException w:name="No List" w:uiPriority="99"/>
+    <w:lsdException w:name="Balloon Text" w:uiPriority="99"/>
+    <w:lsdException w:name="Table Grid" w:semiHidden="0" w:uiPriority="59" w:unhideWhenUsed="0"/>
+    <w:lsdException w:name="Placeholder Text" w:uiPriority="99" w:unhideWhenUsed="0"/>
+    <w:lsdException w:name="No Spacing" w:semiHidden="0" w:uiPriority="1" w:unhideWhenUsed="0" w:qFormat="1"/>
+    <w:lsdException w:name="Light Shading" w:semiHidden="0" w:uiPriority="60" w:unhideWhenUsed="0"/>
+    <w:lsdException w:name="Light List" w:semiHidden="0" w:uiPriority="61" w:unhideWhenUsed="0"/>
+    <w:lsdException w:name="Light Grid" w:semiHidden="0" w:uiPriority="62" w:unhideWhenUsed="0"/>
+    <w:lsdException w:name="Medium Shading 1" w:semiHidden="0" w:uiPriority="63" w:unhideWhenUsed="0"/>
+    <w:lsdException w:name="Medium Shading 2" w:semiHidden="0" w:uiPriority="64" w:unhideWhenUsed="0"/>
+    <w:lsdException w:name="Medium List 1" w:semiHidden="0" w:uiPriority="65" w:unhideWhenUsed="0"/>
+    <w:lsdException w:name="Medium List 2" w:semiHidden="0" w:uiPriority="66" w:unhideWhenUsed="0"/>
+    <w:lsdException w:name="Medium Grid 1" w:semiHidden="0" w:uiPriority="67" w:unhideWhenUsed="0"/>
+    <w:lsdException w:name="Medium Grid 2" w:semiHidden="0" w:uiPriority="68" w:unhideWhenUsed="0"/>
+    <w:lsdException w:name="Medium Grid 3" w:semiHidden="0" w:uiPriority="69" w:unhideWhenUsed="0"/>
+    <w:lsdException w:name="Dark List" w:semiHidden="0" w:uiPriority="70" w:unhideWhenUsed="0"/>
+    <w:lsdException w:name="Colorful Shading" w:semiHidden="0" w:uiPriority="71" w:unhideWhenUsed="0"/>
+    <w:lsdException w:name="Colorful List" w:semiHidden="0" w:uiPriority="72" w:unhideWhenUsed="0"/>
+    <w:lsdException w:name="Colorful Grid" w:semiHidden="0" w:uiPriority="73" w:unhideWhenUsed="0"/>
+    <w:lsdException w:name="Light Shading Accent 1" w:semiHidden="0" w:uiPriority="60" w:unhideWhenUsed="0"/>
+    <w:lsdException w:name="Light List Accent 1" w:semiHidden="0" w:uiPriority="61" w:unhideWhenUsed="0"/>
+    <w:lsdException w:name="Light Grid Accent 1" w:semiHidden="0" w:uiPriority="62" w:unhideWhenUsed="0"/>
+    <w:lsdException w:name="Medium Shading 1 Accent 1" w:semiHidden="0" w:uiPriority="63" w:unhideWhenUsed="0"/>
+    <w:lsdException w:name="Medium Shading 2 Accent 1" w:semiHidden="0" w:uiPriority="64" w:unhideWhenUsed="0"/>
+    <w:lsdException w:name="Medium List 1 Accent 1" w:semiHidden="0" w:uiPriority="65" w:unhideWhenUsed="0"/>
+    <w:lsdException w:name="Revision" w:uiPriority="99" w:unhideWhenUsed="0"/>
+    <w:lsdException w:name="List Paragraph" w:semiHidden="0" w:uiPriority="34" w:unhideWhenUsed="0" w:qFormat="1"/>
+    <w:lsdException w:name="Quote" w:semiHidden="0" w:uiPriority="29" w:unhideWhenUsed="0" w:qFormat="1"/>
+    <w:lsdException w:name="Intense Quote" w:semiHidden="0" w:uiPriority="30" w:unhideWhenUsed="0" w:qFormat="1"/>
+    <w:lsdException w:name="Medium List 2 Accent 1" w:semiHidden="0" w:uiPriority="66" w:unhideWhenUsed="0"/>
+    <w:lsdException w:name="Medium Grid 1 Accent 1" w:semiHidden="0" w:uiPriority="67" w:unhideWhenUsed="0"/>
+    <w:lsdException w:name="Medium Grid 2 Accent 1" w:semiHidden="0" w:uiPriority="68" w:unhideWhenUsed="0"/>
+    <w:lsdException w:name="Medium Grid 3 Accent 1" w:semiHidden="0" w:uiPriority="69" w:unhideWhenUsed="0"/>
+    <w:lsdException w:name="Dark List Accent 1" w:semiHidden="0" w:uiPriority="70" w:unhideWhenUsed="0"/>
+    <w:lsdException w:name="Colorful Shading Accent 1" w:semiHidden="0" w:uiPriority="71" w:unhideWhenUsed="0"/>
+    <w:lsdException w:name="Colorful List Accent 1" w:semiHidden="0" w:uiPriority="72" w:unhideWhenUsed="0"/>
+    <w:lsdException w:name="Colorful Grid Accent 1" w:semiHidden="0" w:uiPriority="73" w:unhideWhenUsed="0"/>
+    <w:lsdException w:name="Light Shading Accent 2" w:semiHidden="0" w:uiPriority="60" w:unhideWhenUsed="0"/>
+    <w:lsdException w:name="Light List Accent 2" w:semiHidden="0" w:uiPriority="61" w:unhideWhenUsed="0"/>
+    <w:lsdException w:name="Light Grid Accent 2" w:semiHidden="0" w:uiPriority="62" w:unhideWhenUsed="0"/>
+    <w:lsdException w:name="Medium Shading 1 Accent 2" w:semiHidden="0" w:uiPriority="63" w:unhideWhenUsed="0"/>
+    <w:lsdException w:name="Medium Shading 2 Accent 2" w:semiHidden="0" w:uiPriority="64" w:unhideWhenUsed="0"/>
+    <w:lsdException w:name="Medium List 1 Accent 2" w:semiHidden="0" w:uiPriority="65" w:unhideWhenUsed="0"/>
+    <w:lsdException w:name="Medium List 2 Accent 2" w:semiHidden="0" w:uiPriority="66" w:unhideWhenUsed="0"/>
+    <w:lsdException w:name="Medium Grid 1 Accent 2" w:semiHidden="0" w:uiPriority="67" w:unhideWhenUsed="0"/>
+    <w:lsdException w:name="Medium Grid 2 Accent 2" w:semiHidden="0" w:uiPriority="68" w:unhideWhenUsed="0"/>
+    <w:lsdException w:name="Medium Grid 3 Accent 2" w:semiHidden="0" w:uiPriority="69" w:unhideWhenUsed="0"/>
+    <w:lsdException w:name="Dark List Accent 2" w:semiHidden="0" w:uiPriority="70" w:unhideWhenUsed="0"/>
+    <w:lsdException w:name="Colorful Shading Accent 2" w:semiHidden="0" w:uiPriority="71" w:unhideWhenUsed="0"/>
+    <w:lsdException w:name="Colorful List Accent 2" w:semiHidden="0" w:uiPriority="72" w:unhideWhenUsed="0"/>
+    <w:lsdException w:name="Colorful Grid Accent 2" w:semiHidden="0" w:uiPriority="73" w:unhideWhenUsed="0"/>
+    <w:lsdException w:name="Light Shading Accent 3" w:semiHidden="0" w:uiPriority="60" w:unhideWhenUsed="0"/>
+    <w:lsdException w:name="Light List Accent 3" w:semiHidden="0" w:uiPriority="61" w:unhideWhenUsed="0"/>
+    <w:lsdException w:name="Light Grid Accent 3" w:semiHidden="0" w:uiPriority="62" w:unhideWhenUsed="0"/>
+    <w:lsdException w:name="Medium Shading 1 Accent 3" w:semiHidden="0" w:uiPriority="63" w:unhideWhenUsed="0"/>
+    <w:lsdException w:name="Medium Shading 2 Accent 3" w:semiHidden="0" w:uiPriority="64" w:unhideWhenUsed="0"/>
+    <w:lsdException w:name="Medium List 1 Accent 3" w:semiHidden="0" w:uiPriority="65" w:unhideWhenUsed="0"/>
+    <w:lsdException w:name="Medium List 2 Accent 3" w:semiHidden="0" w:uiPriority="66" w:unhideWhenUsed="0"/>
+    <w:lsdException w:name="Medium Grid 1 Accent 3" w:semiHidden="0" w:uiPriority="67" w:unhideWhenUsed="0"/>
+    <w:lsdException w:name="Medium Grid 2 Accent 3" w:semiHidden="0" w:uiPriority="68" w:unhideWhenUsed="0"/>
+    <w:lsdException w:name="Medium Grid 3 Accent 3" w:semiHidden="0" w:uiPriority="69" w:unhideWhenUsed="0"/>
+    <w:lsdException w:name="Dark List Accent 3" w:semiHidden="0" w:uiPriority="70" w:unhideWhenUsed="0"/>
+    <w:lsdException w:name="Colorful Shading Accent 3" w:semiHidden="0" w:uiPriority="71" w:unhideWhenUsed="0"/>
+    <w:lsdException w:name="Colorful List Accent 3" w:semiHidden="0" w:uiPriority="72" w:unhideWhenUsed="0"/>
+    <w:lsdException w:name="Colorful Grid Accent 3" w:semiHidden="0" w:uiPriority="73" w:unhideWhenUsed="0"/>
+    <w:lsdException w:name="Light Shading Accent 4" w:semiHidden="0" w:uiPriority="60" w:unhideWhenUsed="0"/>
+    <w:lsdException w:name="Light List Accent 4" w:semiHidden="0" w:uiPriority="61" w:unhideWhenUsed="0"/>
+    <w:lsdException w:name="Light Grid Accent 4" w:semiHidden="0" w:uiPriority="62" w:unhideWhenUsed="0"/>
+    <w:lsdException w:name="Medium Shading 1 Accent 4" w:semiHidden="0" w:uiPriority="63" w:unhideWhenUsed="0"/>
+    <w:lsdException w:name="Medium Shading 2 Accent 4" w:semiHidden="0" w:uiPriority="64" w:unhideWhenUsed="0"/>
+    <w:lsdException w:name="Medium List 1 Accent 4" w:semiHidden="0" w:uiPriority="65" w:unhideWhenUsed="0"/>
+    <w:lsdException w:name="Medium List 2 Accent 4" w:semiHidden="0" w:uiPriority="66" w:unhideWhenUsed="0"/>
+    <w:lsdException w:name="Medium Grid 1 Accent 4" w:semiHidden="0" w:uiPriority="67" w:unhideWhenUsed="0"/>
+    <w:lsdException w:name="Medium Grid 2 Accent 4" w:semiHidden="0" w:uiPriority="68" w:unhideWhenUsed="0"/>
+    <w:lsdException w:name="Medium Grid 3 Accent 4" w:semiHidden="0" w:uiPriority="69" w:unhideWhenUsed="0"/>
+    <w:lsdException w:name="Dark List Accent 4" w:semiHidden="0" w:uiPriority="70" w:unhideWhenUsed="0"/>
+    <w:lsdException w:name="Colorful Shading Accent 4" w:semiHidden="0" w:uiPriority="71" w:unhideWhenUsed="0"/>
+    <w:lsdException w:name="Colorful List Accent 4" w:semiHidden="0" w:uiPriority="72" w:unhideWhenUsed="0"/>
+    <w:lsdException w:name="Colorful Grid Accent 4" w:semiHidden="0" w:uiPriority="73" w:unhideWhenUsed="0"/>
+    <w:lsdException w:name="Light Shading Accent 5" w:semiHidden="0" w:uiPriority="60" w:unhideWhenUsed="0"/>
+    <w:lsdException w:name="Light List Accent 5" w:semiHidden="0" w:uiPriority="61" w:unhideWhenUsed="0"/>
+    <w:lsdException w:name="Light Grid Accent 5" w:semiHidden="0" w:uiPriority="62" w:unhideWhenUsed="0"/>
+    <w:lsdException w:name="Medium Shading 1 Accent 5" w:semiHidden="0" w:uiPriority="63" w:unhideWhenUsed="0"/>
+    <w:lsdException w:name="Medium Shading 2 Accent 5" w:semiHidden="0" w:uiPriority="64" w:unhideWhenUsed="0"/>
+    <w:lsdException w:name="Medium List 1 Accent 5" w:semiHidden="0" w:uiPriority="65" w:unhideWhenUsed="0"/>
+    <w:lsdException w:name="Medium List 2 Accent 5" w:semiHidden="0" w:uiPriority="66" w:unhideWhenUsed="0"/>
+    <w:lsdException w:name="Medium Grid 1 Accent 5" w:semiHidden="0" w:uiPriority="67" w:unhideWhenUsed="0"/>
+    <w:lsdException w:name="Medium Grid 2 Accent 5" w:semiHidden="0" w:uiPriority="68" w:unhideWhenUsed="0"/>
+    <w:lsdException w:name="Medium Grid 3 Accent 5" w:semiHidden="0" w:uiPriority="69" w:unhideWhenUsed="0"/>
+    <w:lsdException w:name="Dark List Accent 5" w:semiHidden="0" w:uiPriority="70" w:unhideWhenUsed="0"/>
+    <w:lsdException w:name="Colorful Shading Accent 5" w:semiHidden="0" w:uiPriority="71" w:unhideWhenUsed="0"/>
+    <w:lsdException w:name="Colorful List Accent 5" w:semiHidden="0" w:uiPriority="72" w:unhideWhenUsed="0"/>
+    <w:lsdException w:name="Colorful Grid Accent 5" w:semiHidden="0" w:uiPriority="73" w:unhideWhenUsed="0"/>
+    <w:lsdException w:name="Light Shading Accent 6" w:semiHidden="0" w:uiPriority="60" w:unhideWhenUsed="0"/>
+    <w:lsdException w:name="Light List Accent 6" w:semiHidden="0" w:uiPriority="61" w:unhideWhenUsed="0"/>
+    <w:lsdException w:name="Light Grid Accent 6" w:semiHidden="0" w:uiPriority="62" w:unhideWhenUsed="0"/>
+    <w:lsdException w:name="Medium Shading 1 Accent 6" w:semiHidden="0" w:uiPriority="63" w:unhideWhenUsed="0"/>
+    <w:lsdException w:name="Medium Shading 2 Accent 6" w:semiHidden="0" w:uiPriority="64" w:unhideWhenUsed="0"/>
+    <w:lsdException w:name="Medium List 1 Accent 6" w:semiHidden="0" w:uiPriority="65" w:unhideWhenUsed="0"/>
+    <w:lsdException w:name="Medium List 2 Accent 6" w:semiHidden="0" w:uiPriority="66" w:unhideWhenUsed="0"/>
+    <w:lsdException w:name="Medium Grid 1 Accent 6" w:semiHidden="0" w:uiPriority="67" w:unhideWhenUsed="0"/>
+    <w:lsdException w:name="Medium Grid 2 Accent 6" w:semiHidden="0" w:uiPriority="68" w:unhideWhenUsed="0"/>
+    <w:lsdException w:name="Medium Grid 3 Accent 6" w:semiHidden="0" w:uiPriority="69" w:unhideWhenUsed="0"/>
+    <w:lsdException w:name="Dark List Accent 6" w:semiHidden="0" w:uiPriority="70" w:unhideWhenUsed="0"/>
+    <w:lsdException w:name="Colorful Shading Accent 6" w:semiHidden="0" w:uiPriority="71" w:unhideWhenUsed="0"/>
+    <w:lsdException w:name="Colorful List Accent 6" w:semiHidden="0" w:uiPriority="72" w:unhideWhenUsed="0"/>
+    <w:lsdException w:name="Colorful Grid Accent 6" w:semiHidden="0" w:uiPriority="73" w:unhideWhenUsed="0"/>
+    <w:lsdException w:name="Subtle Emphasis" w:semiHidden="0" w:uiPriority="19" w:unhideWhenUsed="0" w:qFormat="1"/>
+    <w:lsdException w:name="Intense Emphasis" w:semiHidden="0" w:uiPriority="21" w:unhideWhenUsed="0" w:qFormat="1"/>
+    <w:lsdException w:name="Subtle Reference" w:semiHidden="0" w:uiPriority="31" w:unhideWhenUsed="0" w:qFormat="1"/>
+    <w:lsdException w:name="Intense Reference" w:semiHidden="0" w:uiPriority="32" w:unhideWhenUsed="0" w:qFormat="1"/>
+    <w:lsdException w:name="Book Title" w:semiHidden="0" w:uiPriority="33" w:unhideWhenUsed="0" w:qFormat="1"/>
+    <w:lsdException w:name="Bibliography" w:uiPriority="37"/>
+    <w:lsdException w:name="TOC Heading" w:uiPriority="39" w:qFormat="1"/>
   </w:latentStyles>
   <w:style w:type="paragraph" w:default="1" w:styleId="Normal">
     <w:name w:val="Normal"/>
@@ -11141,21 +14210,6 @@
 </file>
 
 <file path=customXml/item1.xml><?xml version="1.0" encoding="utf-8"?>
-<?mso-contentType ?>
-<FormTemplates xmlns="http://schemas.microsoft.com/sharepoint/v3/contenttype/forms">
-  <Display>DocumentLibraryForm</Display>
-  <Edit>DocumentLibraryForm</Edit>
-  <New>DocumentLibraryForm</New>
-</FormTemplates>
-</file>
-
-<file path=customXml/item2.xml><?xml version="1.0" encoding="utf-8"?>
-<p:properties xmlns:p="http://schemas.microsoft.com/office/2006/metadata/properties" xmlns:xsi="http://www.w3.org/2001/XMLSchema-instance">
-  <documentManagement/>
-</p:properties>
-</file>
-
-<file path=customXml/item3.xml><?xml version="1.0" encoding="utf-8"?>
 <ct:contentTypeSchema xmlns:ct="http://schemas.microsoft.com/office/2006/metadata/contentType" xmlns:ma="http://schemas.microsoft.com/office/2006/metadata/properties/metaAttributes" ct:_="" ma:_="" ma:contentTypeName="Document" ma:contentTypeID="0x0101006A9F15C8D2625C43BDD5221E1F25E9E3" ma:contentTypeVersion="0" ma:contentTypeDescription="Create a new document." ma:contentTypeScope="" ma:versionID="57b02efb1103cc5f7d177b262671bc5b">
   <xsd:schema xmlns:xsd="http://www.w3.org/2001/XMLSchema" xmlns:p="http://schemas.microsoft.com/office/2006/metadata/properties" targetNamespace="http://schemas.microsoft.com/office/2006/metadata/properties" ma:root="true" ma:fieldsID="4aeb20c0e3442673af7ee10786458764">
     <xsd:element name="properties">
@@ -11204,27 +14258,26 @@
 </ct:contentTypeSchema>
 </file>
 
+<file path=customXml/item2.xml><?xml version="1.0" encoding="utf-8"?>
+<p:properties xmlns:p="http://schemas.microsoft.com/office/2006/metadata/properties" xmlns:xsi="http://www.w3.org/2001/XMLSchema-instance">
+  <documentManagement/>
+</p:properties>
+</file>
+
+<file path=customXml/item3.xml><?xml version="1.0" encoding="utf-8"?>
+<?mso-contentType ?>
+<FormTemplates xmlns="http://schemas.microsoft.com/sharepoint/v3/contenttype/forms">
+  <Display>DocumentLibraryForm</Display>
+  <Edit>DocumentLibraryForm</Edit>
+  <New>DocumentLibraryForm</New>
+</FormTemplates>
+</file>
+
 <file path=customXml/item4.xml><?xml version="1.0" encoding="utf-8"?>
 <b:Sources xmlns:b="http://schemas.openxmlformats.org/officeDocument/2006/bibliography" xmlns="http://schemas.openxmlformats.org/officeDocument/2006/bibliography" SelectedStyle="\APA.XSL" StyleName="APA"/>
 </file>
 
 <file path=customXml/itemProps1.xml><?xml version="1.0" encoding="utf-8"?>
-<ds:datastoreItem xmlns:ds="http://schemas.openxmlformats.org/officeDocument/2006/customXml" ds:itemID="{4605635A-5F92-4D39-9F1F-D0B6391B6A6E}">
-  <ds:schemaRefs>
-    <ds:schemaRef ds:uri="http://schemas.microsoft.com/sharepoint/v3/contenttype/forms"/>
-  </ds:schemaRefs>
-</ds:datastoreItem>
-</file>
-
-<file path=customXml/itemProps2.xml><?xml version="1.0" encoding="utf-8"?>
-<ds:datastoreItem xmlns:ds="http://schemas.openxmlformats.org/officeDocument/2006/customXml" ds:itemID="{1B28A042-7AEF-4683-B1EF-8023EB058B7B}">
-  <ds:schemaRefs>
-    <ds:schemaRef ds:uri="http://schemas.microsoft.com/office/2006/metadata/properties"/>
-  </ds:schemaRefs>
-</ds:datastoreItem>
-</file>
-
-<file path=customXml/itemProps3.xml><?xml version="1.0" encoding="utf-8"?>
 <ds:datastoreItem xmlns:ds="http://schemas.openxmlformats.org/officeDocument/2006/customXml" ds:itemID="{4EB39153-B844-4267-AAE6-B596B88769C5}">
   <ds:schemaRefs>
     <ds:schemaRef ds:uri="http://schemas.microsoft.com/office/2006/metadata/contentType"/>
@@ -11239,8 +14292,24 @@
 </ds:datastoreItem>
 </file>
 
+<file path=customXml/itemProps2.xml><?xml version="1.0" encoding="utf-8"?>
+<ds:datastoreItem xmlns:ds="http://schemas.openxmlformats.org/officeDocument/2006/customXml" ds:itemID="{1B28A042-7AEF-4683-B1EF-8023EB058B7B}">
+  <ds:schemaRefs>
+    <ds:schemaRef ds:uri="http://schemas.microsoft.com/office/2006/metadata/properties"/>
+  </ds:schemaRefs>
+</ds:datastoreItem>
+</file>
+
+<file path=customXml/itemProps3.xml><?xml version="1.0" encoding="utf-8"?>
+<ds:datastoreItem xmlns:ds="http://schemas.openxmlformats.org/officeDocument/2006/customXml" ds:itemID="{4605635A-5F92-4D39-9F1F-D0B6391B6A6E}">
+  <ds:schemaRefs>
+    <ds:schemaRef ds:uri="http://schemas.microsoft.com/sharepoint/v3/contenttype/forms"/>
+  </ds:schemaRefs>
+</ds:datastoreItem>
+</file>
+
 <file path=customXml/itemProps4.xml><?xml version="1.0" encoding="utf-8"?>
-<ds:datastoreItem xmlns:ds="http://schemas.openxmlformats.org/officeDocument/2006/customXml" ds:itemID="{45C57919-127B-44B0-92BF-6F8605B490EB}">
+<ds:datastoreItem xmlns:ds="http://schemas.openxmlformats.org/officeDocument/2006/customXml" ds:itemID="{71AF5D76-23BD-4DCF-B289-534A09C8108A}">
   <ds:schemaRefs>
     <ds:schemaRef ds:uri="http://schemas.openxmlformats.org/officeDocument/2006/bibliography"/>
   </ds:schemaRefs>

</xml_diff>